<commit_message>
Revisi Bab 3 Penambahan Tabel kerangka kerja\ Pak deo
</commit_message>
<xml_diff>
--- a/Versi-Pak-Deo/2.Skripsi Andrian Syah - Versi Pak Deo - Revisi BAB 2.docx
+++ b/Versi-Pak-Deo/2.Skripsi Andrian Syah - Versi Pak Deo - Revisi BAB 2.docx
@@ -1135,6 +1135,7 @@
         </w:rPr>
         <w:t xml:space="preserve"> </w:t>
       </w:r>
+      <w:proofErr w:type="gramStart"/>
       <w:r>
         <w:rPr>
           <w:i/>
@@ -1155,7 +1156,14 @@
         <w:rPr>
           <w:lang w:val="en-US"/>
         </w:rPr>
-        <w:t xml:space="preserve"> . </w:t>
+        <w:t xml:space="preserve"> .</w:t>
+      </w:r>
+      <w:proofErr w:type="gramEnd"/>
+      <w:r>
+        <w:rPr>
+          <w:lang w:val="en-US"/>
+        </w:rPr>
+        <w:t xml:space="preserve"> </w:t>
       </w:r>
       <w:r>
         <w:rPr>
@@ -1187,6 +1195,7 @@
         </w:rPr>
         <w:t xml:space="preserve">dibandingkan dengan penggunaan </w:t>
       </w:r>
+      <w:proofErr w:type="gramStart"/>
       <w:r>
         <w:rPr>
           <w:i/>
@@ -1204,7 +1213,11 @@
         <w:t xml:space="preserve"> </w:t>
       </w:r>
       <w:r>
-        <w:t>, penggunaan robot ini lebih fleksibe</w:t>
+        <w:t>,</w:t>
+      </w:r>
+      <w:proofErr w:type="gramEnd"/>
+      <w:r>
+        <w:t xml:space="preserve"> penggunaan robot ini lebih fleksibe</w:t>
       </w:r>
       <w:r>
         <w:t>l dan efisien</w:t>
@@ -1248,6 +1261,7 @@
         </w:rPr>
         <w:t xml:space="preserve">Mobile </w:t>
       </w:r>
+      <w:proofErr w:type="gramStart"/>
       <w:r>
         <w:rPr>
           <w:lang w:val="en-US"/>
@@ -1270,7 +1284,16 @@
           <w:bCs/>
           <w:lang w:val="en-US"/>
         </w:rPr>
-        <w:t xml:space="preserve"> Berbasis </w:t>
+        <w:t xml:space="preserve"> Berbasis</w:t>
+      </w:r>
+      <w:proofErr w:type="gramEnd"/>
+      <w:r>
+        <w:rPr>
+          <w:b/>
+          <w:bCs/>
+          <w:lang w:val="en-US"/>
+        </w:rPr>
+        <w:t xml:space="preserve"> </w:t>
       </w:r>
       <w:r>
         <w:rPr>
@@ -1351,7 +1374,15 @@
         <w:t xml:space="preserve"> </w:t>
       </w:r>
       <w:r>
-        <w:t xml:space="preserve">dapat dirumuskan permasalahan sebagai berikut : </w:t>
+        <w:t xml:space="preserve">dapat dirumuskan permasalahan sebagai </w:t>
+      </w:r>
+      <w:proofErr w:type="gramStart"/>
+      <w:r>
+        <w:t>berikut :</w:t>
+      </w:r>
+      <w:proofErr w:type="gramEnd"/>
+      <w:r>
+        <w:t xml:space="preserve"> </w:t>
       </w:r>
     </w:p>
     <w:p>
@@ -1406,6 +1437,7 @@
       <w:r>
         <w:t xml:space="preserve"> </w:t>
       </w:r>
+      <w:proofErr w:type="gramStart"/>
       <w:r>
         <w:rPr>
           <w:i/>
@@ -1416,6 +1448,7 @@
       <w:r>
         <w:t xml:space="preserve"> ?</w:t>
       </w:r>
+      <w:proofErr w:type="gramEnd"/>
     </w:p>
     <w:p>
       <w:pPr>
@@ -1437,12 +1470,14 @@
       <w:r>
         <w:t xml:space="preserve"> kontrol menggunakan jaringan </w:t>
       </w:r>
+      <w:proofErr w:type="gramStart"/>
       <w:r>
         <w:t>n</w:t>
       </w:r>
       <w:r>
         <w:t>irkabel ?</w:t>
       </w:r>
+      <w:proofErr w:type="gramEnd"/>
     </w:p>
     <w:p>
       <w:pPr>
@@ -1461,7 +1496,15 @@
         <w:jc w:val="both"/>
       </w:pPr>
       <w:r>
-        <w:t>Agar penulis tidak keluar dari permasalahan yang ada dan hasil penelitian dapat diperoleh dengan baik, sempurna , dan terarah , maka penulis membatasi ruang lingkup pembahasan sebagai berikut :</w:t>
+        <w:t xml:space="preserve">Agar penulis tidak keluar dari permasalahan yang ada dan hasil penelitian dapat diperoleh dengan baik, </w:t>
+      </w:r>
+      <w:proofErr w:type="gramStart"/>
+      <w:r>
+        <w:t>sempurna ,</w:t>
+      </w:r>
+      <w:proofErr w:type="gramEnd"/>
+      <w:r>
+        <w:t xml:space="preserve"> dan terarah , maka penulis membatasi ruang lingkup pembahasan sebagai berikut :</w:t>
       </w:r>
     </w:p>
     <w:p>
@@ -1562,8 +1605,16 @@
         <w:rPr>
           <w:lang w:val="es-MX"/>
         </w:rPr>
-        <w:t>penelitian ini sebagai berikut :</w:t>
-      </w:r>
+        <w:t xml:space="preserve">penelitian ini sebagai </w:t>
+      </w:r>
+      <w:proofErr w:type="gramStart"/>
+      <w:r>
+        <w:rPr>
+          <w:lang w:val="es-MX"/>
+        </w:rPr>
+        <w:t>berikut :</w:t>
+      </w:r>
+      <w:proofErr w:type="gramEnd"/>
     </w:p>
     <w:p>
       <w:pPr>
@@ -1715,6 +1766,7 @@
         </w:rPr>
         <w:t xml:space="preserve"> pada robot </w:t>
       </w:r>
+      <w:proofErr w:type="gramStart"/>
       <w:r>
         <w:rPr>
           <w:szCs w:val="24"/>
@@ -1738,6 +1790,7 @@
         </w:rPr>
         <w:t>.</w:t>
       </w:r>
+      <w:proofErr w:type="gramEnd"/>
     </w:p>
     <w:p>
       <w:pPr>
@@ -1837,7 +1890,27 @@
           <w:bCs/>
           <w:lang w:val="es-MX"/>
         </w:rPr>
-        <w:t>Bab I : Pendahuluan</w:t>
+        <w:t xml:space="preserve">Bab </w:t>
+      </w:r>
+      <w:proofErr w:type="gramStart"/>
+      <w:r>
+        <w:rPr>
+          <w:rFonts w:cs="Times New Roman"/>
+          <w:b/>
+          <w:bCs/>
+          <w:lang w:val="es-MX"/>
+        </w:rPr>
+        <w:t>I :</w:t>
+      </w:r>
+      <w:proofErr w:type="gramEnd"/>
+      <w:r>
+        <w:rPr>
+          <w:rFonts w:cs="Times New Roman"/>
+          <w:b/>
+          <w:bCs/>
+          <w:lang w:val="es-MX"/>
+        </w:rPr>
+        <w:t xml:space="preserve"> Pendahuluan</w:t>
       </w:r>
     </w:p>
     <w:p>
@@ -1878,7 +1951,27 @@
           <w:bCs/>
           <w:lang w:val="es-MX"/>
         </w:rPr>
-        <w:t>Bab II : Landasan Teori</w:t>
+        <w:t xml:space="preserve">Bab </w:t>
+      </w:r>
+      <w:proofErr w:type="gramStart"/>
+      <w:r>
+        <w:rPr>
+          <w:rFonts w:cs="Times New Roman"/>
+          <w:b/>
+          <w:bCs/>
+          <w:lang w:val="es-MX"/>
+        </w:rPr>
+        <w:t>II :</w:t>
+      </w:r>
+      <w:proofErr w:type="gramEnd"/>
+      <w:r>
+        <w:rPr>
+          <w:rFonts w:cs="Times New Roman"/>
+          <w:b/>
+          <w:bCs/>
+          <w:lang w:val="es-MX"/>
+        </w:rPr>
+        <w:t xml:space="preserve"> Landasan Teori</w:t>
       </w:r>
     </w:p>
     <w:p>
@@ -1896,7 +1989,23 @@
           <w:rFonts w:cs="Times New Roman"/>
           <w:lang w:val="es-MX"/>
         </w:rPr>
-        <w:t xml:space="preserve">Pada bab ini dijelaskan teori yang mendukung dalam beberapa penelitian yang sebelum nya mengenai  penggunaan mikrokontroller yang bersifat kompleks untuk memberikan </w:t>
+        <w:t xml:space="preserve">Pada bab ini dijelaskan teori yang mendukung dalam beberapa penelitian yang sebelum nya </w:t>
+      </w:r>
+      <w:proofErr w:type="gramStart"/>
+      <w:r>
+        <w:rPr>
+          <w:rFonts w:cs="Times New Roman"/>
+          <w:lang w:val="es-MX"/>
+        </w:rPr>
+        <w:t>mengenai  penggunaan</w:t>
+      </w:r>
+      <w:proofErr w:type="gramEnd"/>
+      <w:r>
+        <w:rPr>
+          <w:rFonts w:cs="Times New Roman"/>
+          <w:lang w:val="es-MX"/>
+        </w:rPr>
+        <w:t xml:space="preserve"> mikrokontroller yang bersifat kompleks untuk memberikan </w:t>
       </w:r>
       <w:r>
         <w:rPr>
@@ -1947,7 +2056,27 @@
           <w:bCs/>
           <w:lang w:val="es-MX"/>
         </w:rPr>
-        <w:t>Bab III : Metode Penelitian</w:t>
+        <w:t xml:space="preserve">Bab </w:t>
+      </w:r>
+      <w:proofErr w:type="gramStart"/>
+      <w:r>
+        <w:rPr>
+          <w:rFonts w:cs="Times New Roman"/>
+          <w:b/>
+          <w:bCs/>
+          <w:lang w:val="es-MX"/>
+        </w:rPr>
+        <w:t>III :</w:t>
+      </w:r>
+      <w:proofErr w:type="gramEnd"/>
+      <w:r>
+        <w:rPr>
+          <w:rFonts w:cs="Times New Roman"/>
+          <w:b/>
+          <w:bCs/>
+          <w:lang w:val="es-MX"/>
+        </w:rPr>
+        <w:t xml:space="preserve"> Metode Penelitian</w:t>
       </w:r>
     </w:p>
     <w:p>
@@ -2004,7 +2133,27 @@
           <w:bCs/>
           <w:lang w:val="es-MX"/>
         </w:rPr>
-        <w:t xml:space="preserve">Bab IV : Analisa dan Perancangan </w:t>
+        <w:t xml:space="preserve">Bab </w:t>
+      </w:r>
+      <w:proofErr w:type="gramStart"/>
+      <w:r>
+        <w:rPr>
+          <w:rFonts w:cs="Times New Roman"/>
+          <w:b/>
+          <w:bCs/>
+          <w:lang w:val="es-MX"/>
+        </w:rPr>
+        <w:t>IV :</w:t>
+      </w:r>
+      <w:proofErr w:type="gramEnd"/>
+      <w:r>
+        <w:rPr>
+          <w:rFonts w:cs="Times New Roman"/>
+          <w:b/>
+          <w:bCs/>
+          <w:lang w:val="es-MX"/>
+        </w:rPr>
+        <w:t xml:space="preserve"> Analisa dan Perancangan </w:t>
       </w:r>
     </w:p>
     <w:p>
@@ -2022,7 +2171,15 @@
           <w:rFonts w:cs="Times New Roman"/>
           <w:lang w:val="es-MX"/>
         </w:rPr>
-        <w:t xml:space="preserve">Pada bab ini membahas mengenai perancangan rangkaian dan hasil implementasi yang digunakan dalam rangkaian </w:t>
+        <w:t xml:space="preserve">Pada bab ini membahas mengenai perancangan rangkaian dan hasil implementasi yang digunakan dalam </w:t>
+      </w:r>
+      <w:proofErr w:type="gramStart"/>
+      <w:r>
+        <w:rPr>
+          <w:rFonts w:cs="Times New Roman"/>
+          <w:lang w:val="es-MX"/>
+        </w:rPr>
+        <w:t xml:space="preserve">rangkaian </w:t>
       </w:r>
       <w:r>
         <w:rPr>
@@ -2031,7 +2188,17 @@
           <w:iCs/>
           <w:lang w:val="es-MX"/>
         </w:rPr>
-        <w:t xml:space="preserve"> Internet Of Things </w:t>
+        <w:t xml:space="preserve"> Internet</w:t>
+      </w:r>
+      <w:proofErr w:type="gramEnd"/>
+      <w:r>
+        <w:rPr>
+          <w:rFonts w:cs="Times New Roman"/>
+          <w:i/>
+          <w:iCs/>
+          <w:lang w:val="es-MX"/>
+        </w:rPr>
+        <w:t xml:space="preserve"> Of Things </w:t>
       </w:r>
       <w:r>
         <w:rPr>
@@ -2107,7 +2274,27 @@
           <w:lang w:val="es-MX"/>
         </w:rPr>
         <w:lastRenderedPageBreak/>
-        <w:t>Bab V : Implementasi dan Hasil</w:t>
+        <w:t xml:space="preserve">Bab </w:t>
+      </w:r>
+      <w:proofErr w:type="gramStart"/>
+      <w:r>
+        <w:rPr>
+          <w:rFonts w:cs="Times New Roman"/>
+          <w:b/>
+          <w:bCs/>
+          <w:lang w:val="es-MX"/>
+        </w:rPr>
+        <w:t>V :</w:t>
+      </w:r>
+      <w:proofErr w:type="gramEnd"/>
+      <w:r>
+        <w:rPr>
+          <w:rFonts w:cs="Times New Roman"/>
+          <w:b/>
+          <w:bCs/>
+          <w:lang w:val="es-MX"/>
+        </w:rPr>
+        <w:t xml:space="preserve"> Implementasi dan Hasil</w:t>
       </w:r>
     </w:p>
     <w:p>
@@ -2127,8 +2314,17 @@
           <w:rFonts w:cs="Times New Roman"/>
           <w:lang w:val="es-MX"/>
         </w:rPr>
-        <w:t>Pada bab ini akan dilakukan pengujian dari hasil rancangan rangkaian yang telah dibuat untuk membandingkan penelitian teknologi yang lama dengan rangkaian yang baru pada saat ini .</w:t>
-      </w:r>
+        <w:t xml:space="preserve">Pada bab ini akan dilakukan pengujian dari hasil rancangan rangkaian yang telah dibuat untuk membandingkan penelitian teknologi yang lama dengan rangkaian yang baru pada saat </w:t>
+      </w:r>
+      <w:proofErr w:type="gramStart"/>
+      <w:r>
+        <w:rPr>
+          <w:rFonts w:cs="Times New Roman"/>
+          <w:lang w:val="es-MX"/>
+        </w:rPr>
+        <w:t>ini .</w:t>
+      </w:r>
+      <w:proofErr w:type="gramEnd"/>
     </w:p>
     <w:p>
       <w:pPr>
@@ -2148,7 +2344,27 @@
           <w:bCs/>
           <w:lang w:val="es-MX"/>
         </w:rPr>
-        <w:t>Bab VI : Kesimpulan dan Saran</w:t>
+        <w:t xml:space="preserve">Bab </w:t>
+      </w:r>
+      <w:proofErr w:type="gramStart"/>
+      <w:r>
+        <w:rPr>
+          <w:rFonts w:cs="Times New Roman"/>
+          <w:b/>
+          <w:bCs/>
+          <w:lang w:val="es-MX"/>
+        </w:rPr>
+        <w:t>VI :</w:t>
+      </w:r>
+      <w:proofErr w:type="gramEnd"/>
+      <w:r>
+        <w:rPr>
+          <w:rFonts w:cs="Times New Roman"/>
+          <w:b/>
+          <w:bCs/>
+          <w:lang w:val="es-MX"/>
+        </w:rPr>
+        <w:t xml:space="preserve"> Kesimpulan dan Saran</w:t>
       </w:r>
     </w:p>
     <w:p>
@@ -2188,7 +2404,23 @@
           <w:rFonts w:cs="Times New Roman"/>
           <w:lang w:val="es-MX"/>
         </w:rPr>
-        <w:t xml:space="preserve"> yang ada pada saat ini dengan sedikit penambahan rangkaian yang berguna untuk efisiensi perangkat dan yang akan diimplementasikan , serta memberikan saran bagi peneliti berikutnya.</w:t>
+        <w:t xml:space="preserve"> yang ada pada saat ini dengan sedikit penambahan rangkaian yang berguna untuk efisiensi perangkat dan yang akan </w:t>
+      </w:r>
+      <w:proofErr w:type="gramStart"/>
+      <w:r>
+        <w:rPr>
+          <w:rFonts w:cs="Times New Roman"/>
+          <w:lang w:val="es-MX"/>
+        </w:rPr>
+        <w:t>diimplementasikan ,</w:t>
+      </w:r>
+      <w:proofErr w:type="gramEnd"/>
+      <w:r>
+        <w:rPr>
+          <w:rFonts w:cs="Times New Roman"/>
+          <w:lang w:val="es-MX"/>
+        </w:rPr>
+        <w:t xml:space="preserve"> serta memberikan saran bagi peneliti berikutnya.</w:t>
       </w:r>
     </w:p>
     <w:p>
@@ -2215,7 +2447,15 @@
       </w:pPr>
       <w:bookmarkStart w:id="11" w:name="_Toc136865461"/>
       <w:r>
-        <w:t>Internet Of Things(IoT)</w:t>
+        <w:t xml:space="preserve">Internet Of </w:t>
+      </w:r>
+      <w:proofErr w:type="gramStart"/>
+      <w:r>
+        <w:t>Things(</w:t>
+      </w:r>
+      <w:proofErr w:type="gramEnd"/>
+      <w:r>
+        <w:t>IoT)</w:t>
       </w:r>
       <w:bookmarkEnd w:id="11"/>
     </w:p>
@@ -2675,8 +2915,13 @@
         <w:t>Sehi</w:t>
       </w:r>
       <w:r>
-        <w:t>ngga ada beberapa teknologi yang digunakan sebagai penunjang untuk melakukan aktifitas keamanan dan ketentraman pada lingkungan tersebut, Berikut ini beberapa keamanan lingkungan yang diterapkan antara lain :</w:t>
-      </w:r>
+        <w:t xml:space="preserve">ngga ada beberapa teknologi yang digunakan sebagai penunjang untuk melakukan aktifitas keamanan dan ketentraman pada lingkungan tersebut, Berikut ini beberapa keamanan lingkungan yang diterapkan antara </w:t>
+      </w:r>
+      <w:proofErr w:type="gramStart"/>
+      <w:r>
+        <w:t>lain :</w:t>
+      </w:r>
+      <w:proofErr w:type="gramEnd"/>
     </w:p>
     <w:p>
       <w:pPr>
@@ -6738,8 +6983,18 @@
           <w:szCs w:val="24"/>
           <w:lang w:val="es-MX"/>
         </w:rPr>
-        <w:t>Berikut ini beberapa fitur yang ada pada aplikasi Arduino IDE :</w:t>
-      </w:r>
+        <w:t xml:space="preserve">Berikut ini beberapa fitur yang ada pada aplikasi Arduino </w:t>
+      </w:r>
+      <w:proofErr w:type="gramStart"/>
+      <w:r>
+        <w:rPr>
+          <w:rFonts w:cs="Times New Roman"/>
+          <w:szCs w:val="24"/>
+          <w:lang w:val="es-MX"/>
+        </w:rPr>
+        <w:t>IDE :</w:t>
+      </w:r>
+      <w:proofErr w:type="gramEnd"/>
     </w:p>
     <w:p>
       <w:pPr>
@@ -7945,8 +8200,16 @@
         <w:rPr>
           <w:lang w:val="es-MX"/>
         </w:rPr>
-        <w:t xml:space="preserve"> antara lain :</w:t>
-      </w:r>
+        <w:t xml:space="preserve"> antara </w:t>
+      </w:r>
+      <w:proofErr w:type="gramStart"/>
+      <w:r>
+        <w:rPr>
+          <w:lang w:val="es-MX"/>
+        </w:rPr>
+        <w:t>lain :</w:t>
+      </w:r>
+      <w:proofErr w:type="gramEnd"/>
     </w:p>
     <w:p>
       <w:pPr>
@@ -9936,7 +10199,15 @@
         <w:t xml:space="preserve">pada tabel </w:t>
       </w:r>
       <w:r>
-        <w:t xml:space="preserve">sebagai berikut : </w:t>
+        <w:t xml:space="preserve">sebagai </w:t>
+      </w:r>
+      <w:proofErr w:type="gramStart"/>
+      <w:r>
+        <w:t>berikut :</w:t>
+      </w:r>
+      <w:proofErr w:type="gramEnd"/>
+      <w:r>
+        <w:t xml:space="preserve"> </w:t>
       </w:r>
     </w:p>
     <w:p>
@@ -10889,8 +11160,18 @@
                 <w:szCs w:val="24"/>
                 <w:lang w:val="en-US"/>
               </w:rPr>
-              <w:t>200 gram</w:t>
-            </w:r>
+              <w:t xml:space="preserve">200 </w:t>
+            </w:r>
+            <w:proofErr w:type="gramStart"/>
+            <w:r>
+              <w:rPr>
+                <w:rFonts w:eastAsia="Times New Roman" w:cs="Times New Roman"/>
+                <w:szCs w:val="24"/>
+                <w:lang w:val="en-US"/>
+              </w:rPr>
+              <w:t>gram</w:t>
+            </w:r>
+            <w:proofErr w:type="gramEnd"/>
           </w:p>
         </w:tc>
       </w:tr>
@@ -11872,7 +12153,15 @@
       </w:pPr>
       <w:r>
         <w:lastRenderedPageBreak/>
-        <w:t xml:space="preserve">Spesifikasi yang dimiliki oleh Driver motor L298N yaitu sebagai berikut : </w:t>
+        <w:t xml:space="preserve">Spesifikasi yang dimiliki oleh Driver motor L298N yaitu sebagai </w:t>
+      </w:r>
+      <w:proofErr w:type="gramStart"/>
+      <w:r>
+        <w:t>berikut :</w:t>
+      </w:r>
+      <w:proofErr w:type="gramEnd"/>
+      <w:r>
+        <w:t xml:space="preserve"> </w:t>
       </w:r>
     </w:p>
     <w:p>
@@ -13189,8 +13478,17 @@
           <w:rFonts w:cs="Times New Roman"/>
           <w:lang w:val="es-MX"/>
         </w:rPr>
-        <w:t>gambar diatas :</w:t>
-      </w:r>
+        <w:t xml:space="preserve">gambar </w:t>
+      </w:r>
+      <w:proofErr w:type="gramStart"/>
+      <w:r>
+        <w:rPr>
+          <w:rFonts w:cs="Times New Roman"/>
+          <w:lang w:val="es-MX"/>
+        </w:rPr>
+        <w:t>diatas :</w:t>
+      </w:r>
+      <w:proofErr w:type="gramEnd"/>
     </w:p>
     <w:p>
       <w:pPr>
@@ -14469,7 +14767,27 @@
           <w:sz w:val="24"/>
           <w:szCs w:val="24"/>
         </w:rPr>
-        <w:t xml:space="preserve"> Converter LM96</w:t>
+        <w:t xml:space="preserve"> Converter LM</w:t>
+      </w:r>
+      <w:r>
+        <w:rPr>
+          <w:b/>
+          <w:bCs/>
+          <w:color w:val="auto"/>
+          <w:sz w:val="24"/>
+          <w:szCs w:val="24"/>
+        </w:rPr>
+        <w:t>25</w:t>
+      </w:r>
+      <w:r>
+        <w:rPr>
+          <w:b/>
+          <w:bCs/>
+          <w:color w:val="auto"/>
+          <w:sz w:val="24"/>
+          <w:szCs w:val="24"/>
+        </w:rPr>
+        <w:t>96</w:t>
       </w:r>
       <w:bookmarkEnd w:id="35"/>
     </w:p>
@@ -14816,8 +15134,16 @@
         <w:rPr>
           <w:lang w:val="en-US"/>
         </w:rPr>
-        <w:t>dalam bentuk tabel sebagai berikut :</w:t>
-      </w:r>
+        <w:t xml:space="preserve">dalam bentuk tabel sebagai </w:t>
+      </w:r>
+      <w:proofErr w:type="gramStart"/>
+      <w:r>
+        <w:rPr>
+          <w:lang w:val="en-US"/>
+        </w:rPr>
+        <w:t>berikut :</w:t>
+      </w:r>
+      <w:proofErr w:type="gramEnd"/>
     </w:p>
     <w:p>
       <w:pPr>
@@ -16421,46 +16747,18 @@
           <w:iCs/>
           <w:lang w:val="es-MX"/>
         </w:rPr>
-        <w:t>Application Programming Interface</w:t>
-      </w:r>
-      <w:r>
-        <w:rPr>
-          <w:lang w:val="es-MX"/>
-        </w:rPr>
-        <w:t xml:space="preserve"> </w:t>
-      </w:r>
-      <w:r>
-        <w:rPr>
-          <w:lang w:val="es-MX"/>
-        </w:rPr>
-        <w:t>adalah sebuah antar muka</w:t>
-      </w:r>
-      <w:r>
-        <w:rPr>
-          <w:lang w:val="es-MX"/>
-        </w:rPr>
-        <w:t xml:space="preserve"> </w:t>
-      </w:r>
-      <w:r>
-        <w:rPr>
-          <w:lang w:val="es-MX"/>
-        </w:rPr>
-        <w:t xml:space="preserve">yang dapat menghubungkan aplikasi satu dengan aplikasi lainnya. Jadi, </w:t>
-      </w:r>
+        <w:t xml:space="preserve">Application Programming </w:t>
+      </w:r>
+      <w:proofErr w:type="gramStart"/>
       <w:r>
         <w:rPr>
           <w:i/>
           <w:iCs/>
           <w:lang w:val="es-MX"/>
         </w:rPr>
-        <w:t>API</w:t>
-      </w:r>
-      <w:r>
-        <w:rPr>
-          <w:lang w:val="es-MX"/>
-        </w:rPr>
-        <w:t xml:space="preserve"> berperan sebagai perantara  antar  berbagai  aplikasi  berbeda,  baik  dalam satu    platform    yang    sama    atau    lintas    platform</w:t>
-      </w:r>
+        <w:t>Interface</w:t>
+      </w:r>
+      <w:proofErr w:type="gramEnd"/>
       <w:r>
         <w:rPr>
           <w:lang w:val="es-MX"/>
@@ -16471,44 +16769,19 @@
         <w:rPr>
           <w:lang w:val="es-MX"/>
         </w:rPr>
-        <w:fldChar w:fldCharType="begin"/>
-      </w:r>
-      <w:r>
-        <w:rPr>
-          <w:lang w:val="es-MX"/>
-        </w:rPr>
-        <w:instrText xml:space="preserve"> ADDIN ZOTERO_ITEM CSL_CITATION {"citationID":"TzrduN84","properties":{"formattedCitation":"(Athallah Muhammad Yazid &amp; Agung Permana, 2022)","plainCitation":"(Athallah Muhammad Yazid &amp; Agung Permana, 2022)","noteIndex":0},"citationItems":[{"id":131,"uris":["http://zotero.org/users/11480667/items/N2ATXLKL"],"itemData":{"id":131,"type":"article-journal","abstract":"Public street lighting is one of the most important things because it is related to the security and safety of road users, especially at night which requires good lighting. The lack of lighting on the street, can have a dangerous impact on the community. Along with the development of current technological advances, making changes to the security system and to reduce face-to-face contact in this Covid-19 era. The IoT system is a very flexible system because anything can be controlled via the internet. And also with this IoT system, it is hoped that it will minimize the occurrence of face-to-face dialogue that can result in the transmission of the covid-19 virus. Therefore, an IoT-based system was created that uses the ESP 32 microcontroller as the processing center for checking damaged street lights or Mafunction whose information is sent through the Application Programming Interface (API) to be forwarded to the recipient's BOT Telegram.","container-title":"Jurnal Teknik Informatika","DOI":"10.51998/jti.v8i1.477","ISSN":"2615-3459, 2442-2444","issue":"1","journalAbbreviation":"JTI","language":"id","page":"12-19","source":"DOI.org (Crossref)","title":"Rancang Bangun Prototype Monitoring Lampu Jalan Secara Otomatis Menggunakan Mikrokontroller ESP32 Dan Api Bot Telegram","volume":"8","author":[{"family":"Athallah Muhammad Yazid","given":"Yusril"},{"family":"Agung Permana","given":"Rizqi"}],"issued":{"date-parts":[["2022",2,26]]}}}],"schema":"https://github.com/citation-style-language/schema/raw/master/csl-citation.json"} </w:instrText>
-      </w:r>
-      <w:r>
-        <w:rPr>
-          <w:lang w:val="es-MX"/>
-        </w:rPr>
-        <w:fldChar w:fldCharType="separate"/>
-      </w:r>
-      <w:r>
-        <w:rPr>
-          <w:rFonts w:cs="Times New Roman"/>
-          <w:lang w:val="es-MX"/>
-        </w:rPr>
-        <w:t>(Athallah Muhammad Yazid &amp; Agung Permana, 2022)</w:t>
-      </w:r>
-      <w:r>
-        <w:rPr>
-          <w:lang w:val="es-MX"/>
-        </w:rPr>
-        <w:fldChar w:fldCharType="end"/>
-      </w:r>
-      <w:r>
-        <w:rPr>
-          <w:lang w:val="es-MX"/>
-        </w:rPr>
-        <w:t xml:space="preserve">. </w:t>
-      </w:r>
-      <w:r>
-        <w:rPr>
-          <w:lang w:val="es-MX"/>
-        </w:rPr>
-        <w:t xml:space="preserve">Pada penelitian ini penulis mengembangkan integrasi antara </w:t>
+        <w:t>adalah sebuah antar muka</w:t>
+      </w:r>
+      <w:r>
+        <w:rPr>
+          <w:lang w:val="es-MX"/>
+        </w:rPr>
+        <w:t xml:space="preserve"> </w:t>
+      </w:r>
+      <w:r>
+        <w:rPr>
+          <w:lang w:val="es-MX"/>
+        </w:rPr>
+        <w:t xml:space="preserve">yang dapat menghubungkan aplikasi satu dengan aplikasi lainnya. Jadi, </w:t>
       </w:r>
       <w:r>
         <w:rPr>
@@ -16516,13 +16789,62 @@
           <w:iCs/>
           <w:lang w:val="es-MX"/>
         </w:rPr>
-        <w:t xml:space="preserve">Website </w:t>
-      </w:r>
-      <w:r>
-        <w:rPr>
-          <w:lang w:val="es-MX"/>
-        </w:rPr>
-        <w:t xml:space="preserve">dan Telegram untuk mengirimkan data sebuah </w:t>
+        <w:t>API</w:t>
+      </w:r>
+      <w:r>
+        <w:rPr>
+          <w:lang w:val="es-MX"/>
+        </w:rPr>
+        <w:t xml:space="preserve"> berperan sebagai perantara  antar  berbagai  aplikasi  berbeda,  baik  dalam satu    platform    yang    sama    atau    lintas    platform</w:t>
+      </w:r>
+      <w:r>
+        <w:rPr>
+          <w:lang w:val="es-MX"/>
+        </w:rPr>
+        <w:t xml:space="preserve"> </w:t>
+      </w:r>
+      <w:r>
+        <w:rPr>
+          <w:lang w:val="es-MX"/>
+        </w:rPr>
+        <w:fldChar w:fldCharType="begin"/>
+      </w:r>
+      <w:r>
+        <w:rPr>
+          <w:lang w:val="es-MX"/>
+        </w:rPr>
+        <w:instrText xml:space="preserve"> ADDIN ZOTERO_ITEM CSL_CITATION {"citationID":"TzrduN84","properties":{"formattedCitation":"(Athallah Muhammad Yazid &amp; Agung Permana, 2022)","plainCitation":"(Athallah Muhammad Yazid &amp; Agung Permana, 2022)","noteIndex":0},"citationItems":[{"id":131,"uris":["http://zotero.org/users/11480667/items/N2ATXLKL"],"itemData":{"id":131,"type":"article-journal","abstract":"Public street lighting is one of the most important things because it is related to the security and safety of road users, especially at night which requires good lighting. The lack of lighting on the street, can have a dangerous impact on the community. Along with the development of current technological advances, making changes to the security system and to reduce face-to-face contact in this Covid-19 era. The IoT system is a very flexible system because anything can be controlled via the internet. And also with this IoT system, it is hoped that it will minimize the occurrence of face-to-face dialogue that can result in the transmission of the covid-19 virus. Therefore, an IoT-based system was created that uses the ESP 32 microcontroller as the processing center for checking damaged street lights or Mafunction whose information is sent through the Application Programming Interface (API) to be forwarded to the recipient's BOT Telegram.","container-title":"Jurnal Teknik Informatika","DOI":"10.51998/jti.v8i1.477","ISSN":"2615-3459, 2442-2444","issue":"1","journalAbbreviation":"JTI","language":"id","page":"12-19","source":"DOI.org (Crossref)","title":"Rancang Bangun Prototype Monitoring Lampu Jalan Secara Otomatis Menggunakan Mikrokontroller ESP32 Dan Api Bot Telegram","volume":"8","author":[{"family":"Athallah Muhammad Yazid","given":"Yusril"},{"family":"Agung Permana","given":"Rizqi"}],"issued":{"date-parts":[["2022",2,26]]}}}],"schema":"https://github.com/citation-style-language/schema/raw/master/csl-citation.json"} </w:instrText>
+      </w:r>
+      <w:r>
+        <w:rPr>
+          <w:lang w:val="es-MX"/>
+        </w:rPr>
+        <w:fldChar w:fldCharType="separate"/>
+      </w:r>
+      <w:r>
+        <w:rPr>
+          <w:rFonts w:cs="Times New Roman"/>
+          <w:lang w:val="es-MX"/>
+        </w:rPr>
+        <w:t>(Athallah Muhammad Yazid &amp; Agung Permana, 2022)</w:t>
+      </w:r>
+      <w:r>
+        <w:rPr>
+          <w:lang w:val="es-MX"/>
+        </w:rPr>
+        <w:fldChar w:fldCharType="end"/>
+      </w:r>
+      <w:r>
+        <w:rPr>
+          <w:lang w:val="es-MX"/>
+        </w:rPr>
+        <w:t xml:space="preserve">. </w:t>
+      </w:r>
+      <w:r>
+        <w:rPr>
+          <w:lang w:val="es-MX"/>
+        </w:rPr>
+        <w:t xml:space="preserve">Pada penelitian ini penulis mengembangkan integrasi antara </w:t>
       </w:r>
       <w:r>
         <w:rPr>
@@ -16530,13 +16852,13 @@
           <w:iCs/>
           <w:lang w:val="es-MX"/>
         </w:rPr>
-        <w:t xml:space="preserve">capture </w:t>
-      </w:r>
-      <w:r>
-        <w:rPr>
-          <w:lang w:val="es-MX"/>
-        </w:rPr>
-        <w:t xml:space="preserve">yang langsung dapat diterima dari Bot Telegram ke Penerima pesan / </w:t>
+        <w:t xml:space="preserve">Website </w:t>
+      </w:r>
+      <w:r>
+        <w:rPr>
+          <w:lang w:val="es-MX"/>
+        </w:rPr>
+        <w:t xml:space="preserve">dan Telegram untuk mengirimkan data sebuah </w:t>
       </w:r>
       <w:r>
         <w:rPr>
@@ -16544,8 +16866,24 @@
           <w:iCs/>
           <w:lang w:val="es-MX"/>
         </w:rPr>
+        <w:t xml:space="preserve">capture </w:t>
+      </w:r>
+      <w:r>
+        <w:rPr>
+          <w:lang w:val="es-MX"/>
+        </w:rPr>
+        <w:t xml:space="preserve">yang langsung dapat diterima dari Bot Telegram ke Penerima pesan / </w:t>
+      </w:r>
+      <w:proofErr w:type="gramStart"/>
+      <w:r>
+        <w:rPr>
+          <w:i/>
+          <w:iCs/>
+          <w:lang w:val="es-MX"/>
+        </w:rPr>
         <w:t>User .</w:t>
       </w:r>
+      <w:proofErr w:type="gramEnd"/>
     </w:p>
     <w:p>
       <w:pPr>
@@ -17104,13 +17442,23 @@
         </w:rPr>
         <w:t xml:space="preserve">) yang diatur dan dikombinasikan sedemikian rupa dengan instruksi-instruksi berbasis </w:t>
       </w:r>
+      <w:proofErr w:type="gramStart"/>
       <w:r>
         <w:rPr>
           <w:i/>
           <w:iCs/>
           <w:lang w:val="en-US"/>
         </w:rPr>
-        <w:t>HTML(Hypertext Markup Language)</w:t>
+        <w:t>HTML(</w:t>
+      </w:r>
+      <w:proofErr w:type="gramEnd"/>
+      <w:r>
+        <w:rPr>
+          <w:i/>
+          <w:iCs/>
+          <w:lang w:val="en-US"/>
+        </w:rPr>
+        <w:t>Hypertext Markup Language)</w:t>
       </w:r>
       <w:r>
         <w:rPr>
@@ -17583,7 +17931,27 @@
                 <w:bCs/>
                 <w:lang w:val="es-MX"/>
               </w:rPr>
-              <w:t>Nama Peneliti(Tahun)</w:t>
+              <w:t xml:space="preserve">Nama </w:t>
+            </w:r>
+            <w:proofErr w:type="gramStart"/>
+            <w:r>
+              <w:rPr>
+                <w:rFonts w:cs="Times New Roman"/>
+                <w:b/>
+                <w:bCs/>
+                <w:lang w:val="es-MX"/>
+              </w:rPr>
+              <w:t>Peneliti(</w:t>
+            </w:r>
+            <w:proofErr w:type="gramEnd"/>
+            <w:r>
+              <w:rPr>
+                <w:rFonts w:cs="Times New Roman"/>
+                <w:b/>
+                <w:bCs/>
+                <w:lang w:val="es-MX"/>
+              </w:rPr>
+              <w:t>Tahun)</w:t>
             </w:r>
           </w:p>
         </w:tc>
@@ -17662,6 +18030,7 @@
                 <w:lang w:val="es-MX"/>
               </w:rPr>
             </w:pPr>
+            <w:bookmarkStart w:id="43" w:name="_Hlk139362449"/>
             <w:r>
               <w:rPr>
                 <w:rFonts w:cs="Times New Roman"/>
@@ -17990,21 +18359,37 @@
                 <w:rFonts w:cs="Times New Roman"/>
                 <w:lang w:val="es-MX"/>
               </w:rPr>
-              <w:t>Joni Prayitno</w:t>
-            </w:r>
+              <w:t xml:space="preserve">Joni </w:t>
+            </w:r>
+            <w:proofErr w:type="gramStart"/>
             <w:r>
               <w:rPr>
                 <w:rFonts w:cs="Times New Roman"/>
                 <w:lang w:val="es-MX"/>
               </w:rPr>
-              <w:t xml:space="preserve"> </w:t>
+              <w:t>Prayitno</w:t>
             </w:r>
             <w:r>
               <w:rPr>
                 <w:rFonts w:cs="Times New Roman"/>
                 <w:lang w:val="es-MX"/>
               </w:rPr>
-              <w:t>, Harso Kurniadi</w:t>
+              <w:t xml:space="preserve"> </w:t>
+            </w:r>
+            <w:r>
+              <w:rPr>
+                <w:rFonts w:cs="Times New Roman"/>
+                <w:lang w:val="es-MX"/>
+              </w:rPr>
+              <w:t>,</w:t>
+            </w:r>
+            <w:proofErr w:type="gramEnd"/>
+            <w:r>
+              <w:rPr>
+                <w:rFonts w:cs="Times New Roman"/>
+                <w:lang w:val="es-MX"/>
+              </w:rPr>
+              <w:t xml:space="preserve"> Harso Kurniadi</w:t>
             </w:r>
             <w:r>
               <w:rPr>
@@ -18055,7 +18440,15 @@
                 <w:rFonts w:cs="Times New Roman"/>
                 <w:lang w:val="es-MX"/>
               </w:rPr>
-              <w:t xml:space="preserve">Penerapan Robot Menggunakan  </w:t>
+              <w:t xml:space="preserve">Penerapan Robot </w:t>
+            </w:r>
+            <w:proofErr w:type="gramStart"/>
+            <w:r>
+              <w:rPr>
+                <w:rFonts w:cs="Times New Roman"/>
+                <w:lang w:val="es-MX"/>
+              </w:rPr>
+              <w:t xml:space="preserve">Menggunakan  </w:t>
             </w:r>
             <w:r>
               <w:rPr>
@@ -18064,7 +18457,17 @@
                 <w:iCs/>
                 <w:lang w:val="es-MX"/>
               </w:rPr>
-              <w:t>IP Cam</w:t>
+              <w:t>IP</w:t>
+            </w:r>
+            <w:proofErr w:type="gramEnd"/>
+            <w:r>
+              <w:rPr>
+                <w:rFonts w:cs="Times New Roman"/>
+                <w:i/>
+                <w:iCs/>
+                <w:lang w:val="es-MX"/>
+              </w:rPr>
+              <w:t xml:space="preserve"> Cam</w:t>
             </w:r>
             <w:r>
               <w:rPr>
@@ -18139,21 +18542,37 @@
                 <w:rFonts w:cs="Times New Roman"/>
                 <w:lang w:val="es-MX"/>
               </w:rPr>
-              <w:t xml:space="preserve">, Lutfi </w:t>
-            </w:r>
+              <w:t xml:space="preserve">, </w:t>
+            </w:r>
+            <w:proofErr w:type="gramStart"/>
             <w:r>
               <w:rPr>
                 <w:rFonts w:cs="Times New Roman"/>
                 <w:lang w:val="es-MX"/>
               </w:rPr>
-              <w:t>,</w:t>
+              <w:t xml:space="preserve">Lutfi </w:t>
             </w:r>
             <w:r>
               <w:rPr>
                 <w:rFonts w:cs="Times New Roman"/>
                 <w:lang w:val="es-MX"/>
               </w:rPr>
-              <w:t>Reinsinka Deby Melky</w:t>
+              <w:t>,</w:t>
+            </w:r>
+            <w:r>
+              <w:rPr>
+                <w:rFonts w:cs="Times New Roman"/>
+                <w:lang w:val="es-MX"/>
+              </w:rPr>
+              <w:t>Reinsinka</w:t>
+            </w:r>
+            <w:proofErr w:type="gramEnd"/>
+            <w:r>
+              <w:rPr>
+                <w:rFonts w:cs="Times New Roman"/>
+                <w:lang w:val="es-MX"/>
+              </w:rPr>
+              <w:t xml:space="preserve"> Deby Melky</w:t>
             </w:r>
             <w:r>
               <w:rPr>
@@ -18344,7 +18763,27 @@
                 <w:iCs/>
                 <w:lang w:val="en-US"/>
               </w:rPr>
-              <w:t>Internet Of Things (Io</w:t>
+              <w:t xml:space="preserve">Internet </w:t>
+            </w:r>
+            <w:proofErr w:type="gramStart"/>
+            <w:r>
+              <w:rPr>
+                <w:rFonts w:cs="Times New Roman"/>
+                <w:i/>
+                <w:iCs/>
+                <w:lang w:val="en-US"/>
+              </w:rPr>
+              <w:t>Of</w:t>
+            </w:r>
+            <w:proofErr w:type="gramEnd"/>
+            <w:r>
+              <w:rPr>
+                <w:rFonts w:cs="Times New Roman"/>
+                <w:i/>
+                <w:iCs/>
+                <w:lang w:val="en-US"/>
+              </w:rPr>
+              <w:t xml:space="preserve"> Things (Io</w:t>
             </w:r>
             <w:r>
               <w:rPr>
@@ -18546,12 +18985,31 @@
                 <w:lang w:val="es-MX"/>
               </w:rPr>
               <w:lastRenderedPageBreak/>
-              <w:t>pengujian dan penerimaan perintah seperti menghidupkan flash, menangkap pergerakan, pengambilan foto dan video secara manual.</w:t>
+              <w:t xml:space="preserve">pengujian dan penerimaan perintah seperti menghidupkan </w:t>
+            </w:r>
+            <w:proofErr w:type="gramStart"/>
+            <w:r>
+              <w:rPr>
+                <w:sz w:val="24"/>
+                <w:szCs w:val="24"/>
+                <w:lang w:val="es-MX"/>
+              </w:rPr>
+              <w:t>flash</w:t>
+            </w:r>
+            <w:proofErr w:type="gramEnd"/>
+            <w:r>
+              <w:rPr>
+                <w:sz w:val="24"/>
+                <w:szCs w:val="24"/>
+                <w:lang w:val="es-MX"/>
+              </w:rPr>
+              <w:t>, menangkap pergerakan, pengambilan foto dan video secara manual.</w:t>
             </w:r>
           </w:p>
         </w:tc>
       </w:tr>
       <w:bookmarkEnd w:id="9"/>
+      <w:bookmarkEnd w:id="43"/>
     </w:tbl>
     <w:p>
       <w:pPr>
@@ -18614,13 +19072,27 @@
         <w:rPr>
           <w:lang w:val="en-US"/>
         </w:rPr>
-        <w:t>cara ilmiah untuk mendapatkan data dengan tujuan dapat dideskripsikan, dibuktikan, dikembangkan dan ditemukan pengetahuan, teori, untuk memahami, memecahkan, dan mengantisipasi masalah dalam kehidupan manusia</w:t>
-      </w:r>
-      <w:r>
-        <w:rPr>
-          <w:lang w:val="en-US"/>
-        </w:rPr>
-        <w:t>(Sugiono, 2012), Adapun beberapa jenis metode penelitian dibagi atas 3 Jenis antara lain :</w:t>
+        <w:t xml:space="preserve">cara ilmiah untuk mendapatkan data dengan tujuan dapat dideskripsikan, dibuktikan, dikembangkan dan ditemukan pengetahuan, teori, untuk memahami, memecahkan, dan mengantisipasi masalah dalam kehidupan </w:t>
+      </w:r>
+      <w:proofErr w:type="gramStart"/>
+      <w:r>
+        <w:rPr>
+          <w:lang w:val="en-US"/>
+        </w:rPr>
+        <w:t>manusia</w:t>
+      </w:r>
+      <w:r>
+        <w:rPr>
+          <w:lang w:val="en-US"/>
+        </w:rPr>
+        <w:t>(</w:t>
+      </w:r>
+      <w:proofErr w:type="gramEnd"/>
+      <w:r>
+        <w:rPr>
+          <w:lang w:val="en-US"/>
+        </w:rPr>
+        <w:t>Sugiono, 2012), Adapun beberapa jenis metode penelitian dibagi atas 3 Jenis antara lain :</w:t>
       </w:r>
     </w:p>
     <w:p>
@@ -18979,7 +19451,21 @@
         <w:rPr>
           <w:lang w:val="en-US"/>
         </w:rPr>
-        <w:t xml:space="preserve"> dalam pembuatan rancang bangun robot kontrol pengawasan . dengan kerangka kerja penelitian sebagai berikut dalam diagram alir dibawah ini.</w:t>
+        <w:t xml:space="preserve"> dalam pembuatan rancang bangun robot kontrol </w:t>
+      </w:r>
+      <w:proofErr w:type="gramStart"/>
+      <w:r>
+        <w:rPr>
+          <w:lang w:val="en-US"/>
+        </w:rPr>
+        <w:t>pengawasan .</w:t>
+      </w:r>
+      <w:proofErr w:type="gramEnd"/>
+      <w:r>
+        <w:rPr>
+          <w:lang w:val="en-US"/>
+        </w:rPr>
+        <w:t xml:space="preserve"> dengan kerangka kerja penelitian sebagai berikut dalam diagram alir dibawah ini.</w:t>
       </w:r>
     </w:p>
     <w:p>
@@ -18990,6 +19476,48 @@
       <w:r>
         <w:lastRenderedPageBreak/>
         <w:t>Kerangka kerja penelitian dapat diuraikan sebagai berikut:</w:t>
+      </w:r>
+    </w:p>
+    <w:p>
+      <w:pPr>
+        <w:pStyle w:val="ListParagraph"/>
+        <w:numPr>
+          <w:ilvl w:val="0"/>
+          <w:numId w:val="48"/>
+        </w:numPr>
+        <w:spacing w:after="0" w:line="360" w:lineRule="auto"/>
+        <w:jc w:val="both"/>
+        <w:rPr>
+          <w:lang w:val="en-US"/>
+        </w:rPr>
+      </w:pPr>
+      <w:r>
+        <w:rPr>
+          <w:lang w:val="en-US"/>
+        </w:rPr>
+        <w:t>Mengindentifikasi masalah</w:t>
+      </w:r>
+    </w:p>
+    <w:p>
+      <w:pPr>
+        <w:spacing w:after="0" w:line="360" w:lineRule="auto"/>
+        <w:ind w:left="720" w:firstLine="720"/>
+        <w:jc w:val="both"/>
+        <w:rPr>
+          <w:lang w:val="en-US"/>
+        </w:rPr>
+      </w:pPr>
+      <w:r>
+        <w:rPr>
+          <w:lang w:val="en-US"/>
+        </w:rPr>
+        <w:t>Pada</w:t>
+      </w:r>
+      <w:r>
+        <w:rPr>
+          <w:lang w:val="en-US"/>
+        </w:rPr>
+        <w:t xml:space="preserve"> Tahap ini, dilakukan indentifikasi terhadap pemasalahan yang akan diangkat dalam penelitian. Adapun proses identifikasi sebagai mengenai Rancang Bangun Robot dan Penyesuaian kebutuhan sepert alat dan bahan yang akan digunakan dalam penelitian ini, pada proses ini penulis mencari permasalahan yang ada pada masyarakat.</w:t>
       </w:r>
     </w:p>
     <w:p>
@@ -19009,30 +19537,1703 @@
         <w:rPr>
           <w:lang w:val="en-US"/>
         </w:rPr>
-        <w:t>Mengindentifikasi masalah</w:t>
+        <w:t>Studi Literatur</w:t>
       </w:r>
     </w:p>
     <w:p>
       <w:pPr>
+        <w:pStyle w:val="ListParagraph"/>
         <w:spacing w:line="360" w:lineRule="auto"/>
-        <w:ind w:left="720" w:firstLine="720"/>
+        <w:ind w:firstLine="720"/>
         <w:jc w:val="both"/>
         <w:rPr>
-          <w:lang w:val="en-US"/>
-        </w:rPr>
-      </w:pPr>
-      <w:r>
-        <w:rPr>
-          <w:lang w:val="en-US"/>
-        </w:rPr>
-        <w:t>Pada</w:t>
-      </w:r>
-      <w:r>
-        <w:rPr>
-          <w:lang w:val="en-US"/>
-        </w:rPr>
-        <w:t xml:space="preserve"> Tahap ini, dilakukan indentifikasi terhadap pemasalahan yang akan diangkat dalam penelitian. Adapun proses identifikasi sebagai mengenai Rancang Bangun Robot dan Penyesuaian kebutuhan sepert alat dan bahan yang akan digunakan dalam penelitian ini, pada proses ini penulis mencari permasalahan yang ada pada masyarakat.</w:t>
-      </w:r>
+          <w:lang w:val="es-MX"/>
+        </w:rPr>
+      </w:pPr>
+      <w:r>
+        <w:rPr>
+          <w:lang w:val="es-MX"/>
+        </w:rPr>
+        <w:t>Pada tahap ini, dilakukan pengumpulkan informasi yang relevan terhadap topik penelitian. Tahap penelitian ini merupakan tahap pencarian dan pengumpulan artikel atau jurnal dari penelitian-penelitian sebelumnnya yang terkait dengan penelitian ini.</w:t>
+      </w:r>
+      <w:r>
+        <w:rPr>
+          <w:lang w:val="es-MX"/>
+        </w:rPr>
+        <w:t xml:space="preserve"> </w:t>
+      </w:r>
+    </w:p>
+    <w:p>
+      <w:pPr>
+        <w:pStyle w:val="ListParagraph"/>
+        <w:spacing w:line="360" w:lineRule="auto"/>
+        <w:ind w:firstLine="720"/>
+        <w:jc w:val="both"/>
+        <w:rPr>
+          <w:lang w:val="es-MX"/>
+        </w:rPr>
+      </w:pPr>
+    </w:p>
+    <w:p>
+      <w:pPr>
+        <w:pStyle w:val="Caption"/>
+        <w:keepNext/>
+        <w:jc w:val="center"/>
+        <w:rPr>
+          <w:b/>
+          <w:bCs/>
+          <w:i w:val="0"/>
+          <w:iCs w:val="0"/>
+          <w:color w:val="auto"/>
+          <w:sz w:val="24"/>
+          <w:szCs w:val="24"/>
+        </w:rPr>
+      </w:pPr>
+      <w:r>
+        <w:rPr>
+          <w:b/>
+          <w:bCs/>
+          <w:i w:val="0"/>
+          <w:iCs w:val="0"/>
+          <w:color w:val="auto"/>
+          <w:sz w:val="24"/>
+          <w:szCs w:val="24"/>
+        </w:rPr>
+        <w:t xml:space="preserve">Table </w:t>
+      </w:r>
+      <w:r>
+        <w:rPr>
+          <w:b/>
+          <w:bCs/>
+          <w:i w:val="0"/>
+          <w:iCs w:val="0"/>
+          <w:color w:val="auto"/>
+          <w:sz w:val="24"/>
+          <w:szCs w:val="24"/>
+        </w:rPr>
+        <w:fldChar w:fldCharType="begin"/>
+      </w:r>
+      <w:r>
+        <w:rPr>
+          <w:b/>
+          <w:bCs/>
+          <w:i w:val="0"/>
+          <w:iCs w:val="0"/>
+          <w:color w:val="auto"/>
+          <w:sz w:val="24"/>
+          <w:szCs w:val="24"/>
+        </w:rPr>
+        <w:instrText xml:space="preserve"> STYLEREF 1 \s </w:instrText>
+      </w:r>
+      <w:r>
+        <w:rPr>
+          <w:b/>
+          <w:bCs/>
+          <w:i w:val="0"/>
+          <w:iCs w:val="0"/>
+          <w:color w:val="auto"/>
+          <w:sz w:val="24"/>
+          <w:szCs w:val="24"/>
+        </w:rPr>
+        <w:fldChar w:fldCharType="separate"/>
+      </w:r>
+      <w:r>
+        <w:rPr>
+          <w:b/>
+          <w:bCs/>
+          <w:i w:val="0"/>
+          <w:iCs w:val="0"/>
+          <w:noProof/>
+          <w:color w:val="auto"/>
+          <w:sz w:val="24"/>
+          <w:szCs w:val="24"/>
+        </w:rPr>
+        <w:t>3</w:t>
+      </w:r>
+      <w:r>
+        <w:rPr>
+          <w:b/>
+          <w:bCs/>
+          <w:i w:val="0"/>
+          <w:iCs w:val="0"/>
+          <w:color w:val="auto"/>
+          <w:sz w:val="24"/>
+          <w:szCs w:val="24"/>
+        </w:rPr>
+        <w:fldChar w:fldCharType="end"/>
+      </w:r>
+      <w:r>
+        <w:rPr>
+          <w:b/>
+          <w:bCs/>
+          <w:i w:val="0"/>
+          <w:iCs w:val="0"/>
+          <w:color w:val="auto"/>
+          <w:sz w:val="24"/>
+          <w:szCs w:val="24"/>
+        </w:rPr>
+        <w:t>.</w:t>
+      </w:r>
+      <w:r>
+        <w:rPr>
+          <w:b/>
+          <w:bCs/>
+          <w:i w:val="0"/>
+          <w:iCs w:val="0"/>
+          <w:color w:val="auto"/>
+          <w:sz w:val="24"/>
+          <w:szCs w:val="24"/>
+        </w:rPr>
+        <w:fldChar w:fldCharType="begin"/>
+      </w:r>
+      <w:r>
+        <w:rPr>
+          <w:b/>
+          <w:bCs/>
+          <w:i w:val="0"/>
+          <w:iCs w:val="0"/>
+          <w:color w:val="auto"/>
+          <w:sz w:val="24"/>
+          <w:szCs w:val="24"/>
+        </w:rPr>
+        <w:instrText xml:space="preserve"> SEQ Table \* ARABIC \s 1 </w:instrText>
+      </w:r>
+      <w:r>
+        <w:rPr>
+          <w:b/>
+          <w:bCs/>
+          <w:i w:val="0"/>
+          <w:iCs w:val="0"/>
+          <w:color w:val="auto"/>
+          <w:sz w:val="24"/>
+          <w:szCs w:val="24"/>
+        </w:rPr>
+        <w:fldChar w:fldCharType="separate"/>
+      </w:r>
+      <w:r>
+        <w:rPr>
+          <w:b/>
+          <w:bCs/>
+          <w:i w:val="0"/>
+          <w:iCs w:val="0"/>
+          <w:noProof/>
+          <w:color w:val="auto"/>
+          <w:sz w:val="24"/>
+          <w:szCs w:val="24"/>
+        </w:rPr>
+        <w:t>1</w:t>
+      </w:r>
+      <w:r>
+        <w:rPr>
+          <w:b/>
+          <w:bCs/>
+          <w:i w:val="0"/>
+          <w:iCs w:val="0"/>
+          <w:color w:val="auto"/>
+          <w:sz w:val="24"/>
+          <w:szCs w:val="24"/>
+        </w:rPr>
+        <w:fldChar w:fldCharType="end"/>
+      </w:r>
+      <w:r>
+        <w:rPr>
+          <w:b/>
+          <w:bCs/>
+          <w:color w:val="auto"/>
+          <w:sz w:val="24"/>
+          <w:szCs w:val="24"/>
+        </w:rPr>
+        <w:t xml:space="preserve"> </w:t>
+      </w:r>
+      <w:r>
+        <w:rPr>
+          <w:b/>
+          <w:bCs/>
+          <w:i w:val="0"/>
+          <w:iCs w:val="0"/>
+          <w:color w:val="auto"/>
+          <w:sz w:val="24"/>
+          <w:szCs w:val="24"/>
+        </w:rPr>
+        <w:t>Jenis refrensi yang dikumpulkan</w:t>
+      </w:r>
+    </w:p>
+    <w:tbl>
+      <w:tblPr>
+        <w:tblStyle w:val="TableGrid"/>
+        <w:tblW w:w="0" w:type="auto"/>
+        <w:jc w:val="center"/>
+        <w:tblLook w:val="04A0" w:firstRow="1" w:lastRow="0" w:firstColumn="1" w:lastColumn="0" w:noHBand="0" w:noVBand="1"/>
+      </w:tblPr>
+      <w:tblGrid>
+        <w:gridCol w:w="567"/>
+        <w:gridCol w:w="2552"/>
+        <w:gridCol w:w="4536"/>
+      </w:tblGrid>
+      <w:tr>
+        <w:trPr>
+          <w:trHeight w:val="551"/>
+          <w:jc w:val="center"/>
+        </w:trPr>
+        <w:tc>
+          <w:tcPr>
+            <w:tcW w:w="567" w:type="dxa"/>
+            <w:vAlign w:val="center"/>
+          </w:tcPr>
+          <w:p>
+            <w:pPr>
+              <w:pStyle w:val="ListParagraph"/>
+              <w:spacing w:line="360" w:lineRule="auto"/>
+              <w:ind w:left="0"/>
+              <w:jc w:val="center"/>
+              <w:rPr>
+                <w:rFonts w:cs="Times New Roman"/>
+                <w:b/>
+                <w:bCs/>
+                <w:sz w:val="24"/>
+                <w:szCs w:val="24"/>
+                <w:lang w:val="es-MX"/>
+              </w:rPr>
+            </w:pPr>
+            <w:r>
+              <w:rPr>
+                <w:rFonts w:cs="Times New Roman"/>
+                <w:b/>
+                <w:bCs/>
+                <w:sz w:val="24"/>
+                <w:szCs w:val="24"/>
+                <w:lang w:val="es-MX"/>
+              </w:rPr>
+              <w:t>No</w:t>
+            </w:r>
+          </w:p>
+        </w:tc>
+        <w:tc>
+          <w:tcPr>
+            <w:tcW w:w="2552" w:type="dxa"/>
+            <w:vAlign w:val="center"/>
+          </w:tcPr>
+          <w:p>
+            <w:pPr>
+              <w:pStyle w:val="ListParagraph"/>
+              <w:spacing w:line="360" w:lineRule="auto"/>
+              <w:ind w:left="0"/>
+              <w:jc w:val="center"/>
+              <w:rPr>
+                <w:rFonts w:cs="Times New Roman"/>
+                <w:b/>
+                <w:bCs/>
+                <w:sz w:val="24"/>
+                <w:szCs w:val="24"/>
+                <w:lang w:val="es-MX"/>
+              </w:rPr>
+            </w:pPr>
+            <w:r>
+              <w:rPr>
+                <w:rFonts w:cs="Times New Roman"/>
+                <w:b/>
+                <w:bCs/>
+                <w:sz w:val="24"/>
+                <w:szCs w:val="24"/>
+                <w:lang w:val="es-MX"/>
+              </w:rPr>
+              <w:t>Nama</w:t>
+            </w:r>
+          </w:p>
+        </w:tc>
+        <w:tc>
+          <w:tcPr>
+            <w:tcW w:w="4536" w:type="dxa"/>
+            <w:vAlign w:val="center"/>
+          </w:tcPr>
+          <w:p>
+            <w:pPr>
+              <w:pStyle w:val="ListParagraph"/>
+              <w:spacing w:line="360" w:lineRule="auto"/>
+              <w:ind w:left="0"/>
+              <w:jc w:val="center"/>
+              <w:rPr>
+                <w:rFonts w:cs="Times New Roman"/>
+                <w:b/>
+                <w:bCs/>
+                <w:sz w:val="24"/>
+                <w:szCs w:val="24"/>
+                <w:lang w:val="es-MX"/>
+              </w:rPr>
+            </w:pPr>
+            <w:r>
+              <w:rPr>
+                <w:rFonts w:cs="Times New Roman"/>
+                <w:b/>
+                <w:bCs/>
+                <w:sz w:val="24"/>
+                <w:szCs w:val="24"/>
+                <w:lang w:val="es-MX"/>
+              </w:rPr>
+              <w:t>Jenis</w:t>
+            </w:r>
+          </w:p>
+        </w:tc>
+      </w:tr>
+      <w:tr>
+        <w:trPr>
+          <w:jc w:val="center"/>
+        </w:trPr>
+        <w:tc>
+          <w:tcPr>
+            <w:tcW w:w="567" w:type="dxa"/>
+          </w:tcPr>
+          <w:p>
+            <w:pPr>
+              <w:pStyle w:val="ListParagraph"/>
+              <w:spacing w:line="360" w:lineRule="auto"/>
+              <w:ind w:left="0"/>
+              <w:jc w:val="both"/>
+              <w:rPr>
+                <w:rFonts w:cs="Times New Roman"/>
+                <w:sz w:val="24"/>
+                <w:szCs w:val="24"/>
+                <w:lang w:val="es-MX"/>
+              </w:rPr>
+            </w:pPr>
+            <w:r>
+              <w:rPr>
+                <w:rFonts w:cs="Times New Roman"/>
+                <w:sz w:val="24"/>
+                <w:szCs w:val="24"/>
+                <w:lang w:val="es-MX"/>
+              </w:rPr>
+              <w:t>1</w:t>
+            </w:r>
+          </w:p>
+        </w:tc>
+        <w:tc>
+          <w:tcPr>
+            <w:tcW w:w="2552" w:type="dxa"/>
+          </w:tcPr>
+          <w:p>
+            <w:pPr>
+              <w:pStyle w:val="ListParagraph"/>
+              <w:spacing w:line="360" w:lineRule="auto"/>
+              <w:ind w:left="0"/>
+              <w:jc w:val="both"/>
+              <w:rPr>
+                <w:rFonts w:cs="Times New Roman"/>
+                <w:i/>
+                <w:iCs/>
+                <w:sz w:val="24"/>
+                <w:szCs w:val="24"/>
+                <w:lang w:val="es-MX"/>
+              </w:rPr>
+            </w:pPr>
+            <w:r>
+              <w:rPr>
+                <w:rFonts w:cs="Times New Roman"/>
+                <w:i/>
+                <w:iCs/>
+                <w:sz w:val="24"/>
+                <w:szCs w:val="24"/>
+                <w:lang w:val="es-MX"/>
+              </w:rPr>
+              <w:t>Flowchart</w:t>
+            </w:r>
+          </w:p>
+        </w:tc>
+        <w:tc>
+          <w:tcPr>
+            <w:tcW w:w="4536" w:type="dxa"/>
+          </w:tcPr>
+          <w:p>
+            <w:pPr>
+              <w:pStyle w:val="ListParagraph"/>
+              <w:spacing w:line="360" w:lineRule="auto"/>
+              <w:ind w:left="0"/>
+              <w:jc w:val="both"/>
+              <w:rPr>
+                <w:rFonts w:cs="Times New Roman"/>
+                <w:sz w:val="24"/>
+                <w:szCs w:val="24"/>
+                <w:lang w:val="es-MX"/>
+              </w:rPr>
+            </w:pPr>
+            <w:r>
+              <w:rPr>
+                <w:rFonts w:cs="Times New Roman"/>
+                <w:sz w:val="24"/>
+                <w:szCs w:val="24"/>
+                <w:lang w:val="es-MX"/>
+              </w:rPr>
+              <w:t>Simbol</w:t>
+            </w:r>
+          </w:p>
+        </w:tc>
+      </w:tr>
+      <w:tr>
+        <w:trPr>
+          <w:jc w:val="center"/>
+        </w:trPr>
+        <w:tc>
+          <w:tcPr>
+            <w:tcW w:w="567" w:type="dxa"/>
+          </w:tcPr>
+          <w:p>
+            <w:pPr>
+              <w:pStyle w:val="ListParagraph"/>
+              <w:spacing w:line="360" w:lineRule="auto"/>
+              <w:ind w:left="0"/>
+              <w:jc w:val="both"/>
+              <w:rPr>
+                <w:rFonts w:cs="Times New Roman"/>
+                <w:sz w:val="24"/>
+                <w:szCs w:val="24"/>
+                <w:lang w:val="es-MX"/>
+              </w:rPr>
+            </w:pPr>
+            <w:r>
+              <w:rPr>
+                <w:rFonts w:cs="Times New Roman"/>
+                <w:sz w:val="24"/>
+                <w:szCs w:val="24"/>
+                <w:lang w:val="es-MX"/>
+              </w:rPr>
+              <w:t>2</w:t>
+            </w:r>
+          </w:p>
+        </w:tc>
+        <w:tc>
+          <w:tcPr>
+            <w:tcW w:w="2552" w:type="dxa"/>
+          </w:tcPr>
+          <w:p>
+            <w:pPr>
+              <w:pStyle w:val="ListParagraph"/>
+              <w:spacing w:line="360" w:lineRule="auto"/>
+              <w:ind w:left="0"/>
+              <w:jc w:val="both"/>
+              <w:rPr>
+                <w:rFonts w:cs="Times New Roman"/>
+                <w:sz w:val="24"/>
+                <w:szCs w:val="24"/>
+                <w:lang w:val="es-MX"/>
+              </w:rPr>
+            </w:pPr>
+            <w:r>
+              <w:rPr>
+                <w:rFonts w:cs="Times New Roman"/>
+                <w:sz w:val="24"/>
+                <w:szCs w:val="24"/>
+                <w:lang w:val="es-MX"/>
+              </w:rPr>
+              <w:t xml:space="preserve">Arduino IDE </w:t>
+            </w:r>
+          </w:p>
+        </w:tc>
+        <w:tc>
+          <w:tcPr>
+            <w:tcW w:w="4536" w:type="dxa"/>
+          </w:tcPr>
+          <w:p>
+            <w:pPr>
+              <w:pStyle w:val="ListParagraph"/>
+              <w:spacing w:line="360" w:lineRule="auto"/>
+              <w:ind w:left="0"/>
+              <w:jc w:val="both"/>
+              <w:rPr>
+                <w:rFonts w:cs="Times New Roman"/>
+                <w:sz w:val="24"/>
+                <w:szCs w:val="24"/>
+                <w:lang w:val="es-MX"/>
+              </w:rPr>
+            </w:pPr>
+            <w:r>
+              <w:rPr>
+                <w:rFonts w:cs="Times New Roman"/>
+                <w:sz w:val="24"/>
+                <w:szCs w:val="24"/>
+                <w:lang w:val="es-MX"/>
+              </w:rPr>
+              <w:t>Aplikasi Open Source</w:t>
+            </w:r>
+          </w:p>
+        </w:tc>
+      </w:tr>
+      <w:tr>
+        <w:trPr>
+          <w:jc w:val="center"/>
+        </w:trPr>
+        <w:tc>
+          <w:tcPr>
+            <w:tcW w:w="567" w:type="dxa"/>
+          </w:tcPr>
+          <w:p>
+            <w:pPr>
+              <w:pStyle w:val="ListParagraph"/>
+              <w:spacing w:line="360" w:lineRule="auto"/>
+              <w:ind w:left="0"/>
+              <w:jc w:val="both"/>
+              <w:rPr>
+                <w:rFonts w:cs="Times New Roman"/>
+                <w:sz w:val="24"/>
+                <w:szCs w:val="24"/>
+                <w:lang w:val="es-MX"/>
+              </w:rPr>
+            </w:pPr>
+            <w:r>
+              <w:rPr>
+                <w:rFonts w:cs="Times New Roman"/>
+                <w:sz w:val="24"/>
+                <w:szCs w:val="24"/>
+                <w:lang w:val="es-MX"/>
+              </w:rPr>
+              <w:t>3</w:t>
+            </w:r>
+          </w:p>
+        </w:tc>
+        <w:tc>
+          <w:tcPr>
+            <w:tcW w:w="2552" w:type="dxa"/>
+          </w:tcPr>
+          <w:p>
+            <w:pPr>
+              <w:pStyle w:val="ListParagraph"/>
+              <w:spacing w:line="360" w:lineRule="auto"/>
+              <w:ind w:left="0"/>
+              <w:jc w:val="both"/>
+              <w:rPr>
+                <w:rFonts w:cs="Times New Roman"/>
+                <w:sz w:val="24"/>
+                <w:szCs w:val="24"/>
+                <w:lang w:val="es-MX"/>
+              </w:rPr>
+            </w:pPr>
+            <w:r>
+              <w:rPr>
+                <w:rFonts w:cs="Times New Roman"/>
+                <w:sz w:val="24"/>
+                <w:szCs w:val="24"/>
+                <w:lang w:val="es-MX"/>
+              </w:rPr>
+              <w:t xml:space="preserve">NodeMCU </w:t>
+            </w:r>
+          </w:p>
+        </w:tc>
+        <w:tc>
+          <w:tcPr>
+            <w:tcW w:w="4536" w:type="dxa"/>
+          </w:tcPr>
+          <w:p>
+            <w:pPr>
+              <w:pStyle w:val="ListParagraph"/>
+              <w:numPr>
+                <w:ilvl w:val="0"/>
+                <w:numId w:val="49"/>
+              </w:numPr>
+              <w:spacing w:line="360" w:lineRule="auto"/>
+              <w:jc w:val="both"/>
+              <w:rPr>
+                <w:rFonts w:cs="Times New Roman"/>
+                <w:sz w:val="24"/>
+                <w:szCs w:val="24"/>
+                <w:lang w:val="es-MX"/>
+              </w:rPr>
+            </w:pPr>
+            <w:r>
+              <w:rPr>
+                <w:rFonts w:cs="Times New Roman"/>
+                <w:sz w:val="24"/>
+                <w:szCs w:val="24"/>
+                <w:lang w:val="es-MX"/>
+              </w:rPr>
+              <w:t>ESP-8266</w:t>
+            </w:r>
+          </w:p>
+          <w:p>
+            <w:pPr>
+              <w:pStyle w:val="ListParagraph"/>
+              <w:numPr>
+                <w:ilvl w:val="0"/>
+                <w:numId w:val="49"/>
+              </w:numPr>
+              <w:spacing w:line="360" w:lineRule="auto"/>
+              <w:jc w:val="both"/>
+              <w:rPr>
+                <w:rFonts w:cs="Times New Roman"/>
+                <w:sz w:val="24"/>
+                <w:szCs w:val="24"/>
+                <w:lang w:val="es-MX"/>
+              </w:rPr>
+            </w:pPr>
+            <w:r>
+              <w:rPr>
+                <w:rFonts w:cs="Times New Roman"/>
+                <w:sz w:val="24"/>
+                <w:szCs w:val="24"/>
+                <w:lang w:val="es-MX"/>
+              </w:rPr>
+              <w:t>ESP-32 CAM</w:t>
+            </w:r>
+          </w:p>
+        </w:tc>
+      </w:tr>
+      <w:tr>
+        <w:trPr>
+          <w:jc w:val="center"/>
+        </w:trPr>
+        <w:tc>
+          <w:tcPr>
+            <w:tcW w:w="567" w:type="dxa"/>
+          </w:tcPr>
+          <w:p>
+            <w:pPr>
+              <w:pStyle w:val="ListParagraph"/>
+              <w:spacing w:line="360" w:lineRule="auto"/>
+              <w:ind w:left="0"/>
+              <w:jc w:val="both"/>
+              <w:rPr>
+                <w:rFonts w:cs="Times New Roman"/>
+                <w:sz w:val="24"/>
+                <w:szCs w:val="24"/>
+                <w:lang w:val="es-MX"/>
+              </w:rPr>
+            </w:pPr>
+            <w:r>
+              <w:rPr>
+                <w:rFonts w:cs="Times New Roman"/>
+                <w:sz w:val="24"/>
+                <w:szCs w:val="24"/>
+                <w:lang w:val="es-MX"/>
+              </w:rPr>
+              <w:t>4</w:t>
+            </w:r>
+          </w:p>
+        </w:tc>
+        <w:tc>
+          <w:tcPr>
+            <w:tcW w:w="2552" w:type="dxa"/>
+          </w:tcPr>
+          <w:p>
+            <w:pPr>
+              <w:pStyle w:val="ListParagraph"/>
+              <w:spacing w:line="360" w:lineRule="auto"/>
+              <w:ind w:left="0"/>
+              <w:jc w:val="both"/>
+              <w:rPr>
+                <w:rFonts w:cs="Times New Roman"/>
+                <w:sz w:val="24"/>
+                <w:szCs w:val="24"/>
+                <w:lang w:val="es-MX"/>
+              </w:rPr>
+            </w:pPr>
+            <w:r>
+              <w:rPr>
+                <w:rFonts w:cs="Times New Roman"/>
+                <w:sz w:val="24"/>
+                <w:szCs w:val="24"/>
+                <w:lang w:val="es-MX"/>
+              </w:rPr>
+              <w:t>Motor DC</w:t>
+            </w:r>
+          </w:p>
+        </w:tc>
+        <w:tc>
+          <w:tcPr>
+            <w:tcW w:w="4536" w:type="dxa"/>
+          </w:tcPr>
+          <w:p>
+            <w:pPr>
+              <w:spacing w:line="360" w:lineRule="auto"/>
+              <w:jc w:val="both"/>
+              <w:rPr>
+                <w:rFonts w:cs="Times New Roman"/>
+                <w:sz w:val="24"/>
+                <w:szCs w:val="24"/>
+                <w:lang w:val="es-MX"/>
+              </w:rPr>
+            </w:pPr>
+            <w:r>
+              <w:rPr>
+                <w:rFonts w:cs="Times New Roman"/>
+                <w:sz w:val="24"/>
+                <w:szCs w:val="24"/>
+                <w:lang w:val="es-MX"/>
+              </w:rPr>
+              <w:t>Gearbox</w:t>
+            </w:r>
+          </w:p>
+        </w:tc>
+      </w:tr>
+      <w:tr>
+        <w:trPr>
+          <w:jc w:val="center"/>
+        </w:trPr>
+        <w:tc>
+          <w:tcPr>
+            <w:tcW w:w="567" w:type="dxa"/>
+          </w:tcPr>
+          <w:p>
+            <w:pPr>
+              <w:pStyle w:val="ListParagraph"/>
+              <w:spacing w:line="360" w:lineRule="auto"/>
+              <w:ind w:left="0"/>
+              <w:jc w:val="both"/>
+              <w:rPr>
+                <w:rFonts w:cs="Times New Roman"/>
+                <w:sz w:val="24"/>
+                <w:szCs w:val="24"/>
+                <w:lang w:val="es-MX"/>
+              </w:rPr>
+            </w:pPr>
+            <w:r>
+              <w:rPr>
+                <w:rFonts w:cs="Times New Roman"/>
+                <w:sz w:val="24"/>
+                <w:szCs w:val="24"/>
+                <w:lang w:val="es-MX"/>
+              </w:rPr>
+              <w:t>5</w:t>
+            </w:r>
+          </w:p>
+        </w:tc>
+        <w:tc>
+          <w:tcPr>
+            <w:tcW w:w="2552" w:type="dxa"/>
+          </w:tcPr>
+          <w:p>
+            <w:pPr>
+              <w:pStyle w:val="ListParagraph"/>
+              <w:spacing w:line="360" w:lineRule="auto"/>
+              <w:ind w:left="0"/>
+              <w:jc w:val="both"/>
+              <w:rPr>
+                <w:rFonts w:cs="Times New Roman"/>
+                <w:sz w:val="24"/>
+                <w:szCs w:val="24"/>
+                <w:lang w:val="es-MX"/>
+              </w:rPr>
+            </w:pPr>
+            <w:r>
+              <w:rPr>
+                <w:rFonts w:cs="Times New Roman"/>
+                <w:sz w:val="24"/>
+                <w:szCs w:val="24"/>
+                <w:lang w:val="es-MX"/>
+              </w:rPr>
+              <w:t>Driver Motor</w:t>
+            </w:r>
+          </w:p>
+        </w:tc>
+        <w:tc>
+          <w:tcPr>
+            <w:tcW w:w="4536" w:type="dxa"/>
+          </w:tcPr>
+          <w:p>
+            <w:pPr>
+              <w:spacing w:line="360" w:lineRule="auto"/>
+              <w:jc w:val="both"/>
+              <w:rPr>
+                <w:rFonts w:cs="Times New Roman"/>
+                <w:sz w:val="24"/>
+                <w:szCs w:val="24"/>
+                <w:lang w:val="es-MX"/>
+              </w:rPr>
+            </w:pPr>
+            <w:r>
+              <w:rPr>
+                <w:rFonts w:cs="Times New Roman"/>
+                <w:sz w:val="24"/>
+                <w:szCs w:val="24"/>
+                <w:lang w:val="es-MX"/>
+              </w:rPr>
+              <w:t>L298N</w:t>
+            </w:r>
+          </w:p>
+        </w:tc>
+      </w:tr>
+      <w:tr>
+        <w:trPr>
+          <w:jc w:val="center"/>
+        </w:trPr>
+        <w:tc>
+          <w:tcPr>
+            <w:tcW w:w="567" w:type="dxa"/>
+          </w:tcPr>
+          <w:p>
+            <w:pPr>
+              <w:pStyle w:val="ListParagraph"/>
+              <w:spacing w:line="360" w:lineRule="auto"/>
+              <w:ind w:left="0"/>
+              <w:jc w:val="both"/>
+              <w:rPr>
+                <w:rFonts w:cs="Times New Roman"/>
+                <w:sz w:val="24"/>
+                <w:szCs w:val="24"/>
+                <w:lang w:val="es-MX"/>
+              </w:rPr>
+            </w:pPr>
+            <w:r>
+              <w:rPr>
+                <w:rFonts w:cs="Times New Roman"/>
+                <w:sz w:val="24"/>
+                <w:szCs w:val="24"/>
+                <w:lang w:val="es-MX"/>
+              </w:rPr>
+              <w:t>6</w:t>
+            </w:r>
+          </w:p>
+        </w:tc>
+        <w:tc>
+          <w:tcPr>
+            <w:tcW w:w="2552" w:type="dxa"/>
+          </w:tcPr>
+          <w:p>
+            <w:pPr>
+              <w:pStyle w:val="ListParagraph"/>
+              <w:spacing w:line="360" w:lineRule="auto"/>
+              <w:ind w:left="0"/>
+              <w:jc w:val="both"/>
+              <w:rPr>
+                <w:rFonts w:cs="Times New Roman"/>
+                <w:sz w:val="24"/>
+                <w:szCs w:val="24"/>
+                <w:lang w:val="es-MX"/>
+              </w:rPr>
+            </w:pPr>
+            <w:r>
+              <w:rPr>
+                <w:rFonts w:cs="Times New Roman"/>
+                <w:sz w:val="24"/>
+                <w:szCs w:val="24"/>
+                <w:lang w:val="es-MX"/>
+              </w:rPr>
+              <w:t>Motor Servo</w:t>
+            </w:r>
+          </w:p>
+        </w:tc>
+        <w:tc>
+          <w:tcPr>
+            <w:tcW w:w="4536" w:type="dxa"/>
+          </w:tcPr>
+          <w:p>
+            <w:pPr>
+              <w:spacing w:line="360" w:lineRule="auto"/>
+              <w:jc w:val="both"/>
+              <w:rPr>
+                <w:rFonts w:cs="Times New Roman"/>
+                <w:sz w:val="24"/>
+                <w:szCs w:val="24"/>
+                <w:lang w:val="es-MX"/>
+              </w:rPr>
+            </w:pPr>
+            <w:r>
+              <w:rPr>
+                <w:rFonts w:cs="Times New Roman"/>
+                <w:sz w:val="24"/>
+                <w:szCs w:val="24"/>
+                <w:lang w:val="es-MX"/>
+              </w:rPr>
+              <w:t>SG90</w:t>
+            </w:r>
+          </w:p>
+        </w:tc>
+      </w:tr>
+      <w:tr>
+        <w:trPr>
+          <w:jc w:val="center"/>
+        </w:trPr>
+        <w:tc>
+          <w:tcPr>
+            <w:tcW w:w="567" w:type="dxa"/>
+          </w:tcPr>
+          <w:p>
+            <w:pPr>
+              <w:pStyle w:val="ListParagraph"/>
+              <w:spacing w:line="360" w:lineRule="auto"/>
+              <w:ind w:left="0"/>
+              <w:jc w:val="both"/>
+              <w:rPr>
+                <w:rFonts w:cs="Times New Roman"/>
+                <w:sz w:val="24"/>
+                <w:szCs w:val="24"/>
+                <w:lang w:val="es-MX"/>
+              </w:rPr>
+            </w:pPr>
+            <w:r>
+              <w:rPr>
+                <w:rFonts w:cs="Times New Roman"/>
+                <w:sz w:val="24"/>
+                <w:szCs w:val="24"/>
+                <w:lang w:val="es-MX"/>
+              </w:rPr>
+              <w:t>7</w:t>
+            </w:r>
+          </w:p>
+        </w:tc>
+        <w:tc>
+          <w:tcPr>
+            <w:tcW w:w="2552" w:type="dxa"/>
+          </w:tcPr>
+          <w:p>
+            <w:pPr>
+              <w:pStyle w:val="ListParagraph"/>
+              <w:spacing w:line="360" w:lineRule="auto"/>
+              <w:ind w:left="0"/>
+              <w:jc w:val="both"/>
+              <w:rPr>
+                <w:rFonts w:cs="Times New Roman"/>
+                <w:sz w:val="24"/>
+                <w:szCs w:val="24"/>
+                <w:lang w:val="es-MX"/>
+              </w:rPr>
+            </w:pPr>
+            <w:r>
+              <w:rPr>
+                <w:rFonts w:cs="Times New Roman"/>
+                <w:sz w:val="24"/>
+                <w:szCs w:val="24"/>
+                <w:lang w:val="es-MX"/>
+              </w:rPr>
+              <w:t>Regulator Converter</w:t>
+            </w:r>
+          </w:p>
+        </w:tc>
+        <w:tc>
+          <w:tcPr>
+            <w:tcW w:w="4536" w:type="dxa"/>
+          </w:tcPr>
+          <w:p>
+            <w:pPr>
+              <w:spacing w:line="360" w:lineRule="auto"/>
+              <w:jc w:val="both"/>
+              <w:rPr>
+                <w:rFonts w:cs="Times New Roman"/>
+                <w:sz w:val="24"/>
+                <w:szCs w:val="24"/>
+                <w:lang w:val="es-MX"/>
+              </w:rPr>
+            </w:pPr>
+            <w:r>
+              <w:rPr>
+                <w:rFonts w:cs="Times New Roman"/>
+                <w:sz w:val="24"/>
+                <w:szCs w:val="24"/>
+                <w:lang w:val="es-MX"/>
+              </w:rPr>
+              <w:t>L25M96</w:t>
+            </w:r>
+          </w:p>
+        </w:tc>
+      </w:tr>
+      <w:tr>
+        <w:trPr>
+          <w:jc w:val="center"/>
+        </w:trPr>
+        <w:tc>
+          <w:tcPr>
+            <w:tcW w:w="567" w:type="dxa"/>
+          </w:tcPr>
+          <w:p>
+            <w:pPr>
+              <w:pStyle w:val="ListParagraph"/>
+              <w:spacing w:line="360" w:lineRule="auto"/>
+              <w:ind w:left="0"/>
+              <w:jc w:val="both"/>
+              <w:rPr>
+                <w:rFonts w:cs="Times New Roman"/>
+                <w:sz w:val="24"/>
+                <w:szCs w:val="24"/>
+                <w:lang w:val="es-MX"/>
+              </w:rPr>
+            </w:pPr>
+            <w:r>
+              <w:rPr>
+                <w:rFonts w:cs="Times New Roman"/>
+                <w:sz w:val="24"/>
+                <w:szCs w:val="24"/>
+                <w:lang w:val="es-MX"/>
+              </w:rPr>
+              <w:t>8</w:t>
+            </w:r>
+          </w:p>
+        </w:tc>
+        <w:tc>
+          <w:tcPr>
+            <w:tcW w:w="2552" w:type="dxa"/>
+          </w:tcPr>
+          <w:p>
+            <w:pPr>
+              <w:pStyle w:val="ListParagraph"/>
+              <w:spacing w:line="360" w:lineRule="auto"/>
+              <w:ind w:left="0"/>
+              <w:jc w:val="both"/>
+              <w:rPr>
+                <w:rFonts w:cs="Times New Roman"/>
+                <w:sz w:val="24"/>
+                <w:szCs w:val="24"/>
+                <w:lang w:val="es-MX"/>
+              </w:rPr>
+            </w:pPr>
+            <w:r>
+              <w:rPr>
+                <w:rFonts w:cs="Times New Roman"/>
+                <w:sz w:val="24"/>
+                <w:szCs w:val="24"/>
+                <w:lang w:val="es-MX"/>
+              </w:rPr>
+              <w:t xml:space="preserve">Telegram </w:t>
+            </w:r>
+          </w:p>
+        </w:tc>
+        <w:tc>
+          <w:tcPr>
+            <w:tcW w:w="4536" w:type="dxa"/>
+          </w:tcPr>
+          <w:p>
+            <w:pPr>
+              <w:pStyle w:val="ListParagraph"/>
+              <w:numPr>
+                <w:ilvl w:val="0"/>
+                <w:numId w:val="49"/>
+              </w:numPr>
+              <w:spacing w:line="360" w:lineRule="auto"/>
+              <w:jc w:val="both"/>
+              <w:rPr>
+                <w:rFonts w:cs="Times New Roman"/>
+                <w:sz w:val="24"/>
+                <w:szCs w:val="24"/>
+                <w:lang w:val="es-MX"/>
+              </w:rPr>
+            </w:pPr>
+            <w:r>
+              <w:rPr>
+                <w:rFonts w:cs="Times New Roman"/>
+                <w:sz w:val="24"/>
+                <w:szCs w:val="24"/>
+                <w:lang w:val="es-MX"/>
+              </w:rPr>
+              <w:t>Aplikasi Jejaring Sosial</w:t>
+            </w:r>
+          </w:p>
+          <w:p>
+            <w:pPr>
+              <w:pStyle w:val="ListParagraph"/>
+              <w:numPr>
+                <w:ilvl w:val="0"/>
+                <w:numId w:val="49"/>
+              </w:numPr>
+              <w:spacing w:line="360" w:lineRule="auto"/>
+              <w:jc w:val="both"/>
+              <w:rPr>
+                <w:rFonts w:cs="Times New Roman"/>
+                <w:sz w:val="24"/>
+                <w:szCs w:val="24"/>
+                <w:lang w:val="es-MX"/>
+              </w:rPr>
+            </w:pPr>
+            <w:r>
+              <w:rPr>
+                <w:rFonts w:cs="Times New Roman"/>
+                <w:sz w:val="24"/>
+                <w:szCs w:val="24"/>
+                <w:lang w:val="es-MX"/>
+              </w:rPr>
+              <w:t>Bot Telegram</w:t>
+            </w:r>
+          </w:p>
+        </w:tc>
+      </w:tr>
+      <w:tr>
+        <w:trPr>
+          <w:jc w:val="center"/>
+        </w:trPr>
+        <w:tc>
+          <w:tcPr>
+            <w:tcW w:w="567" w:type="dxa"/>
+          </w:tcPr>
+          <w:p>
+            <w:pPr>
+              <w:pStyle w:val="ListParagraph"/>
+              <w:spacing w:line="360" w:lineRule="auto"/>
+              <w:ind w:left="0"/>
+              <w:jc w:val="both"/>
+              <w:rPr>
+                <w:rFonts w:cs="Times New Roman"/>
+                <w:sz w:val="24"/>
+                <w:szCs w:val="24"/>
+                <w:lang w:val="es-MX"/>
+              </w:rPr>
+            </w:pPr>
+            <w:r>
+              <w:rPr>
+                <w:rFonts w:cs="Times New Roman"/>
+                <w:sz w:val="24"/>
+                <w:szCs w:val="24"/>
+                <w:lang w:val="es-MX"/>
+              </w:rPr>
+              <w:t xml:space="preserve">9 </w:t>
+            </w:r>
+          </w:p>
+        </w:tc>
+        <w:tc>
+          <w:tcPr>
+            <w:tcW w:w="2552" w:type="dxa"/>
+          </w:tcPr>
+          <w:p>
+            <w:pPr>
+              <w:pStyle w:val="ListParagraph"/>
+              <w:spacing w:line="360" w:lineRule="auto"/>
+              <w:ind w:left="0"/>
+              <w:jc w:val="both"/>
+              <w:rPr>
+                <w:rFonts w:cs="Times New Roman"/>
+                <w:sz w:val="24"/>
+                <w:szCs w:val="24"/>
+                <w:lang w:val="es-MX"/>
+              </w:rPr>
+            </w:pPr>
+            <w:r>
+              <w:rPr>
+                <w:rFonts w:cs="Times New Roman"/>
+                <w:sz w:val="24"/>
+                <w:szCs w:val="24"/>
+                <w:lang w:val="es-MX"/>
+              </w:rPr>
+              <w:t>Web Aplikasi</w:t>
+            </w:r>
+          </w:p>
+        </w:tc>
+        <w:tc>
+          <w:tcPr>
+            <w:tcW w:w="4536" w:type="dxa"/>
+          </w:tcPr>
+          <w:p>
+            <w:pPr>
+              <w:pStyle w:val="ListParagraph"/>
+              <w:numPr>
+                <w:ilvl w:val="0"/>
+                <w:numId w:val="49"/>
+              </w:numPr>
+              <w:spacing w:line="360" w:lineRule="auto"/>
+              <w:jc w:val="both"/>
+              <w:rPr>
+                <w:rFonts w:cs="Times New Roman"/>
+                <w:sz w:val="24"/>
+                <w:szCs w:val="24"/>
+                <w:lang w:val="es-MX"/>
+              </w:rPr>
+            </w:pPr>
+            <w:r>
+              <w:rPr>
+                <w:rFonts w:cs="Times New Roman"/>
+                <w:sz w:val="24"/>
+                <w:szCs w:val="24"/>
+                <w:lang w:val="es-MX"/>
+              </w:rPr>
+              <w:t>HTML</w:t>
+            </w:r>
+          </w:p>
+          <w:p>
+            <w:pPr>
+              <w:pStyle w:val="ListParagraph"/>
+              <w:numPr>
+                <w:ilvl w:val="0"/>
+                <w:numId w:val="49"/>
+              </w:numPr>
+              <w:spacing w:line="360" w:lineRule="auto"/>
+              <w:jc w:val="both"/>
+              <w:rPr>
+                <w:rFonts w:cs="Times New Roman"/>
+                <w:sz w:val="24"/>
+                <w:szCs w:val="24"/>
+                <w:lang w:val="es-MX"/>
+              </w:rPr>
+            </w:pPr>
+            <w:r>
+              <w:rPr>
+                <w:rFonts w:cs="Times New Roman"/>
+                <w:sz w:val="24"/>
+                <w:szCs w:val="24"/>
+                <w:lang w:val="es-MX"/>
+              </w:rPr>
+              <w:t>CSS</w:t>
+            </w:r>
+          </w:p>
+        </w:tc>
+      </w:tr>
+    </w:tbl>
+    <w:p>
+      <w:pPr>
+        <w:rPr>
+          <w:rFonts w:cs="Times New Roman"/>
+          <w:szCs w:val="24"/>
+        </w:rPr>
+      </w:pPr>
+      <w:r>
+        <w:rPr>
+          <w:rFonts w:cs="Times New Roman"/>
+          <w:szCs w:val="24"/>
+        </w:rPr>
+        <w:br w:type="page"/>
+      </w:r>
+    </w:p>
+    <w:p>
+      <w:pPr>
+        <w:pStyle w:val="Caption"/>
+        <w:keepNext/>
+        <w:jc w:val="center"/>
+        <w:rPr>
+          <w:b/>
+          <w:bCs/>
+          <w:i w:val="0"/>
+          <w:iCs w:val="0"/>
+          <w:color w:val="auto"/>
+          <w:sz w:val="24"/>
+          <w:szCs w:val="24"/>
+        </w:rPr>
+      </w:pPr>
+      <w:r>
+        <w:rPr>
+          <w:b/>
+          <w:bCs/>
+          <w:i w:val="0"/>
+          <w:iCs w:val="0"/>
+          <w:color w:val="auto"/>
+          <w:sz w:val="24"/>
+          <w:szCs w:val="24"/>
+        </w:rPr>
+        <w:lastRenderedPageBreak/>
+        <w:t xml:space="preserve">Lanjutan </w:t>
+      </w:r>
+      <w:r>
+        <w:rPr>
+          <w:b/>
+          <w:bCs/>
+          <w:i w:val="0"/>
+          <w:iCs w:val="0"/>
+          <w:color w:val="auto"/>
+          <w:sz w:val="24"/>
+          <w:szCs w:val="24"/>
+        </w:rPr>
+        <w:t xml:space="preserve">Table </w:t>
+      </w:r>
+      <w:r>
+        <w:rPr>
+          <w:b/>
+          <w:bCs/>
+          <w:i w:val="0"/>
+          <w:iCs w:val="0"/>
+          <w:color w:val="auto"/>
+          <w:sz w:val="24"/>
+          <w:szCs w:val="24"/>
+        </w:rPr>
+        <w:fldChar w:fldCharType="begin"/>
+      </w:r>
+      <w:r>
+        <w:rPr>
+          <w:b/>
+          <w:bCs/>
+          <w:i w:val="0"/>
+          <w:iCs w:val="0"/>
+          <w:color w:val="auto"/>
+          <w:sz w:val="24"/>
+          <w:szCs w:val="24"/>
+        </w:rPr>
+        <w:instrText xml:space="preserve"> STYLEREF 1 \s </w:instrText>
+      </w:r>
+      <w:r>
+        <w:rPr>
+          <w:b/>
+          <w:bCs/>
+          <w:i w:val="0"/>
+          <w:iCs w:val="0"/>
+          <w:color w:val="auto"/>
+          <w:sz w:val="24"/>
+          <w:szCs w:val="24"/>
+        </w:rPr>
+        <w:fldChar w:fldCharType="separate"/>
+      </w:r>
+      <w:r>
+        <w:rPr>
+          <w:b/>
+          <w:bCs/>
+          <w:i w:val="0"/>
+          <w:iCs w:val="0"/>
+          <w:noProof/>
+          <w:color w:val="auto"/>
+          <w:sz w:val="24"/>
+          <w:szCs w:val="24"/>
+        </w:rPr>
+        <w:t>3</w:t>
+      </w:r>
+      <w:r>
+        <w:rPr>
+          <w:b/>
+          <w:bCs/>
+          <w:i w:val="0"/>
+          <w:iCs w:val="0"/>
+          <w:color w:val="auto"/>
+          <w:sz w:val="24"/>
+          <w:szCs w:val="24"/>
+        </w:rPr>
+        <w:fldChar w:fldCharType="end"/>
+      </w:r>
+      <w:r>
+        <w:rPr>
+          <w:b/>
+          <w:bCs/>
+          <w:i w:val="0"/>
+          <w:iCs w:val="0"/>
+          <w:color w:val="auto"/>
+          <w:sz w:val="24"/>
+          <w:szCs w:val="24"/>
+        </w:rPr>
+        <w:t>.</w:t>
+      </w:r>
+      <w:r>
+        <w:rPr>
+          <w:b/>
+          <w:bCs/>
+          <w:i w:val="0"/>
+          <w:iCs w:val="0"/>
+          <w:color w:val="auto"/>
+          <w:sz w:val="24"/>
+          <w:szCs w:val="24"/>
+        </w:rPr>
+        <w:fldChar w:fldCharType="begin"/>
+      </w:r>
+      <w:r>
+        <w:rPr>
+          <w:b/>
+          <w:bCs/>
+          <w:i w:val="0"/>
+          <w:iCs w:val="0"/>
+          <w:color w:val="auto"/>
+          <w:sz w:val="24"/>
+          <w:szCs w:val="24"/>
+        </w:rPr>
+        <w:instrText xml:space="preserve"> SEQ Table \* ARABIC \s 1 </w:instrText>
+      </w:r>
+      <w:r>
+        <w:rPr>
+          <w:b/>
+          <w:bCs/>
+          <w:i w:val="0"/>
+          <w:iCs w:val="0"/>
+          <w:color w:val="auto"/>
+          <w:sz w:val="24"/>
+          <w:szCs w:val="24"/>
+        </w:rPr>
+        <w:fldChar w:fldCharType="separate"/>
+      </w:r>
+      <w:r>
+        <w:rPr>
+          <w:b/>
+          <w:bCs/>
+          <w:i w:val="0"/>
+          <w:iCs w:val="0"/>
+          <w:noProof/>
+          <w:color w:val="auto"/>
+          <w:sz w:val="24"/>
+          <w:szCs w:val="24"/>
+        </w:rPr>
+        <w:t>1</w:t>
+      </w:r>
+      <w:r>
+        <w:rPr>
+          <w:b/>
+          <w:bCs/>
+          <w:i w:val="0"/>
+          <w:iCs w:val="0"/>
+          <w:color w:val="auto"/>
+          <w:sz w:val="24"/>
+          <w:szCs w:val="24"/>
+        </w:rPr>
+        <w:fldChar w:fldCharType="end"/>
+      </w:r>
+      <w:r>
+        <w:rPr>
+          <w:b/>
+          <w:bCs/>
+          <w:color w:val="auto"/>
+          <w:sz w:val="24"/>
+          <w:szCs w:val="24"/>
+        </w:rPr>
+        <w:t xml:space="preserve"> </w:t>
+      </w:r>
+      <w:r>
+        <w:rPr>
+          <w:b/>
+          <w:bCs/>
+          <w:i w:val="0"/>
+          <w:iCs w:val="0"/>
+          <w:color w:val="auto"/>
+          <w:sz w:val="24"/>
+          <w:szCs w:val="24"/>
+        </w:rPr>
+        <w:t>Jenis refrensi yang dikumpulkan</w:t>
+      </w:r>
+    </w:p>
+    <w:tbl>
+      <w:tblPr>
+        <w:tblStyle w:val="TableGrid"/>
+        <w:tblW w:w="0" w:type="auto"/>
+        <w:jc w:val="center"/>
+        <w:tblLook w:val="04A0" w:firstRow="1" w:lastRow="0" w:firstColumn="1" w:lastColumn="0" w:noHBand="0" w:noVBand="1"/>
+      </w:tblPr>
+      <w:tblGrid>
+        <w:gridCol w:w="567"/>
+        <w:gridCol w:w="2552"/>
+        <w:gridCol w:w="4536"/>
+      </w:tblGrid>
+      <w:tr>
+        <w:trPr>
+          <w:jc w:val="center"/>
+        </w:trPr>
+        <w:tc>
+          <w:tcPr>
+            <w:tcW w:w="567" w:type="dxa"/>
+          </w:tcPr>
+          <w:p>
+            <w:pPr>
+              <w:pStyle w:val="ListParagraph"/>
+              <w:spacing w:line="360" w:lineRule="auto"/>
+              <w:ind w:left="0"/>
+              <w:jc w:val="both"/>
+              <w:rPr>
+                <w:rFonts w:cs="Times New Roman"/>
+                <w:sz w:val="24"/>
+                <w:szCs w:val="24"/>
+                <w:lang w:val="es-MX"/>
+              </w:rPr>
+            </w:pPr>
+            <w:r>
+              <w:rPr>
+                <w:rFonts w:cs="Times New Roman"/>
+                <w:sz w:val="24"/>
+                <w:szCs w:val="24"/>
+                <w:lang w:val="es-MX"/>
+              </w:rPr>
+              <w:t xml:space="preserve">10 </w:t>
+            </w:r>
+          </w:p>
+        </w:tc>
+        <w:tc>
+          <w:tcPr>
+            <w:tcW w:w="2552" w:type="dxa"/>
+          </w:tcPr>
+          <w:p>
+            <w:pPr>
+              <w:pStyle w:val="ListParagraph"/>
+              <w:spacing w:line="360" w:lineRule="auto"/>
+              <w:ind w:left="0"/>
+              <w:jc w:val="both"/>
+              <w:rPr>
+                <w:rFonts w:cs="Times New Roman"/>
+                <w:sz w:val="24"/>
+                <w:szCs w:val="24"/>
+                <w:lang w:val="es-MX"/>
+              </w:rPr>
+            </w:pPr>
+            <w:r>
+              <w:rPr>
+                <w:rFonts w:cs="Times New Roman"/>
+                <w:sz w:val="24"/>
+                <w:szCs w:val="24"/>
+                <w:lang w:val="es-MX"/>
+              </w:rPr>
+              <w:t>Penelitian Terdahulu</w:t>
+            </w:r>
+          </w:p>
+        </w:tc>
+        <w:tc>
+          <w:tcPr>
+            <w:tcW w:w="4536" w:type="dxa"/>
+          </w:tcPr>
+          <w:p>
+            <w:pPr>
+              <w:pStyle w:val="ListParagraph"/>
+              <w:numPr>
+                <w:ilvl w:val="0"/>
+                <w:numId w:val="49"/>
+              </w:numPr>
+              <w:spacing w:line="360" w:lineRule="auto"/>
+              <w:jc w:val="both"/>
+              <w:rPr>
+                <w:rFonts w:cs="Times New Roman"/>
+                <w:sz w:val="24"/>
+                <w:szCs w:val="24"/>
+                <w:lang w:val="en-US"/>
+              </w:rPr>
+            </w:pPr>
+            <w:r>
+              <w:rPr>
+                <w:rFonts w:cs="Times New Roman"/>
+                <w:sz w:val="24"/>
+                <w:szCs w:val="24"/>
+                <w:lang w:val="en-US"/>
+              </w:rPr>
+              <w:t>Penerapan ESP-32 untuk Monitoring Rumah</w:t>
+            </w:r>
+            <w:r>
+              <w:rPr>
+                <w:rFonts w:cs="Times New Roman"/>
+                <w:sz w:val="24"/>
+                <w:szCs w:val="24"/>
+                <w:lang w:val="en-US"/>
+              </w:rPr>
+              <w:t>.</w:t>
+            </w:r>
+          </w:p>
+          <w:p>
+            <w:pPr>
+              <w:pStyle w:val="ListParagraph"/>
+              <w:numPr>
+                <w:ilvl w:val="0"/>
+                <w:numId w:val="49"/>
+              </w:numPr>
+              <w:spacing w:line="360" w:lineRule="auto"/>
+              <w:jc w:val="both"/>
+              <w:rPr>
+                <w:rFonts w:cs="Times New Roman"/>
+                <w:sz w:val="24"/>
+                <w:szCs w:val="24"/>
+                <w:lang w:val="es-MX"/>
+              </w:rPr>
+            </w:pPr>
+            <w:r>
+              <w:rPr>
+                <w:rFonts w:cs="Times New Roman"/>
+                <w:sz w:val="24"/>
+                <w:szCs w:val="24"/>
+                <w:lang w:val="es-MX"/>
+              </w:rPr>
+              <w:t xml:space="preserve">Penerapan ESP 32 dengan </w:t>
+            </w:r>
+            <w:r>
+              <w:rPr>
+                <w:rFonts w:cs="Times New Roman"/>
+                <w:i/>
+                <w:iCs/>
+                <w:sz w:val="24"/>
+                <w:szCs w:val="24"/>
+                <w:lang w:val="es-MX"/>
+              </w:rPr>
+              <w:t>IP Cam</w:t>
+            </w:r>
+            <w:r>
+              <w:rPr>
+                <w:rFonts w:cs="Times New Roman"/>
+                <w:sz w:val="24"/>
+                <w:szCs w:val="24"/>
+                <w:lang w:val="es-MX"/>
+              </w:rPr>
+              <w:t xml:space="preserve"> Menggunakan Aplikasi </w:t>
+            </w:r>
+            <w:r>
+              <w:rPr>
+                <w:rFonts w:cs="Times New Roman"/>
+                <w:i/>
+                <w:iCs/>
+                <w:sz w:val="24"/>
+                <w:szCs w:val="24"/>
+                <w:lang w:val="es-MX"/>
+              </w:rPr>
+              <w:t>Android</w:t>
+            </w:r>
+            <w:r>
+              <w:rPr>
+                <w:rFonts w:cs="Times New Roman"/>
+                <w:i/>
+                <w:iCs/>
+                <w:sz w:val="24"/>
+                <w:szCs w:val="24"/>
+                <w:lang w:val="es-MX"/>
+              </w:rPr>
+              <w:t>.</w:t>
+            </w:r>
+          </w:p>
+          <w:p>
+            <w:pPr>
+              <w:pStyle w:val="ListParagraph"/>
+              <w:numPr>
+                <w:ilvl w:val="0"/>
+                <w:numId w:val="49"/>
+              </w:numPr>
+              <w:spacing w:line="360" w:lineRule="auto"/>
+              <w:jc w:val="both"/>
+              <w:rPr>
+                <w:rFonts w:cs="Times New Roman"/>
+                <w:sz w:val="24"/>
+                <w:szCs w:val="24"/>
+                <w:lang w:val="en-US"/>
+              </w:rPr>
+            </w:pPr>
+            <w:r>
+              <w:rPr>
+                <w:rFonts w:cs="Times New Roman"/>
+                <w:sz w:val="24"/>
+                <w:szCs w:val="24"/>
+                <w:lang w:val="en-US"/>
+              </w:rPr>
+              <w:t>Penerapat Robot Menggunakan Kontrol Web</w:t>
+            </w:r>
+            <w:r>
+              <w:rPr>
+                <w:rFonts w:cs="Times New Roman"/>
+                <w:sz w:val="24"/>
+                <w:szCs w:val="24"/>
+                <w:lang w:val="en-US"/>
+              </w:rPr>
+              <w:t>.</w:t>
+            </w:r>
+          </w:p>
+          <w:p>
+            <w:pPr>
+              <w:pStyle w:val="ListParagraph"/>
+              <w:numPr>
+                <w:ilvl w:val="0"/>
+                <w:numId w:val="49"/>
+              </w:numPr>
+              <w:spacing w:line="360" w:lineRule="auto"/>
+              <w:jc w:val="both"/>
+              <w:rPr>
+                <w:rFonts w:cs="Times New Roman"/>
+                <w:sz w:val="24"/>
+                <w:szCs w:val="24"/>
+                <w:lang w:val="en-US"/>
+              </w:rPr>
+            </w:pPr>
+            <w:r>
+              <w:rPr>
+                <w:rFonts w:cs="Times New Roman"/>
+                <w:sz w:val="24"/>
+                <w:szCs w:val="24"/>
+                <w:lang w:val="en-US"/>
+              </w:rPr>
+              <w:t>Penerapan Robot untuk pengujian berdasarkan waktu</w:t>
+            </w:r>
+            <w:r>
+              <w:rPr>
+                <w:rFonts w:cs="Times New Roman"/>
+                <w:sz w:val="24"/>
+                <w:szCs w:val="24"/>
+                <w:lang w:val="en-US"/>
+              </w:rPr>
+              <w:t>.</w:t>
+            </w:r>
+          </w:p>
+        </w:tc>
+      </w:tr>
+    </w:tbl>
+    <w:p>
+      <w:pPr>
+        <w:pStyle w:val="ListParagraph"/>
+        <w:spacing w:line="360" w:lineRule="auto"/>
+        <w:ind w:firstLine="720"/>
+        <w:jc w:val="both"/>
+        <w:rPr>
+          <w:lang w:val="en-US"/>
+        </w:rPr>
+      </w:pPr>
     </w:p>
     <w:p>
       <w:pPr>
@@ -19051,7 +21252,7 @@
         <w:rPr>
           <w:lang w:val="en-US"/>
         </w:rPr>
-        <w:t>Studi Literatur</w:t>
+        <w:t>Perancangan Sistem</w:t>
       </w:r>
     </w:p>
     <w:p>
@@ -19061,20 +21262,50 @@
         <w:ind w:firstLine="720"/>
         <w:jc w:val="both"/>
         <w:rPr>
-          <w:lang w:val="es-MX"/>
-        </w:rPr>
-      </w:pPr>
-      <w:r>
-        <w:rPr>
-          <w:lang w:val="es-MX"/>
-        </w:rPr>
-        <w:t>Pada tahap ini, dilakukan pengumpulkan informasi yang relevan terhadap topik penelitian. Tahap penelitian ini merupakan tahap pencarian dan pengumpulan artikel atau jurnal dari penelitian-penelitian sebelumnnya yang terkait dengan penelitian ini.</w:t>
-      </w:r>
-      <w:r>
-        <w:rPr>
-          <w:lang w:val="es-MX"/>
-        </w:rPr>
-        <w:t xml:space="preserve"> </w:t>
+          <w:lang w:val="en-US"/>
+        </w:rPr>
+      </w:pPr>
+      <w:r>
+        <w:t xml:space="preserve">Pada tahap ini, dilakukan perancangan hardware, pembuatan </w:t>
+      </w:r>
+      <w:r>
+        <w:rPr>
+          <w:i/>
+          <w:iCs/>
+        </w:rPr>
+        <w:t>activity diagram</w:t>
+      </w:r>
+      <w:r>
+        <w:t xml:space="preserve">, </w:t>
+      </w:r>
+      <w:r>
+        <w:rPr>
+          <w:i/>
+          <w:iCs/>
+        </w:rPr>
+        <w:t>flowchart diagram</w:t>
+      </w:r>
+      <w:r>
+        <w:t xml:space="preserve"> serta pembuatan</w:t>
+      </w:r>
+      <w:r>
+        <w:t xml:space="preserve"> aplikasi integrasi berbasis </w:t>
+      </w:r>
+      <w:r>
+        <w:rPr>
+          <w:i/>
+          <w:iCs/>
+        </w:rPr>
+        <w:t>Web Apllication</w:t>
+      </w:r>
+      <w:r>
+        <w:t xml:space="preserve"> untuk </w:t>
+      </w:r>
+      <w:r>
+        <w:t>menggerakan robot sesuai dengan interaksi pengguna</w:t>
+      </w:r>
+      <w:r>
+        <w:t>.</w:t>
       </w:r>
     </w:p>
     <w:p>
@@ -19094,7 +21325,7 @@
         <w:rPr>
           <w:lang w:val="en-US"/>
         </w:rPr>
-        <w:t>Perancangan Sistem</w:t>
+        <w:t>Pengujian Sistem</w:t>
       </w:r>
     </w:p>
     <w:p>
@@ -19108,46 +21339,130 @@
         </w:rPr>
       </w:pPr>
       <w:r>
-        <w:t xml:space="preserve">Pada tahap ini, dilakukan perancangan hardware, pembuatan </w:t>
+        <w:rPr>
+          <w:lang w:val="en-US"/>
+        </w:rPr>
+        <w:t xml:space="preserve">Pada tahap ini </w:t>
+      </w:r>
+      <w:r>
+        <w:rPr>
+          <w:lang w:val="en-US"/>
+        </w:rPr>
+        <w:t>penulis melakukan</w:t>
+      </w:r>
+      <w:r>
+        <w:rPr>
+          <w:lang w:val="en-US"/>
+        </w:rPr>
+        <w:t xml:space="preserve"> pengujian</w:t>
+      </w:r>
+      <w:r>
+        <w:rPr>
+          <w:lang w:val="en-US"/>
+        </w:rPr>
+        <w:t xml:space="preserve"> terh</w:t>
+      </w:r>
+      <w:r>
+        <w:rPr>
+          <w:lang w:val="en-US"/>
+        </w:rPr>
+        <w:t>adap</w:t>
+      </w:r>
+      <w:r>
+        <w:rPr>
+          <w:lang w:val="en-US"/>
+        </w:rPr>
+        <w:t xml:space="preserve"> kinerja dari masing-masing komponen yang membangun </w:t>
+      </w:r>
+      <w:r>
+        <w:rPr>
+          <w:lang w:val="en-US"/>
+        </w:rPr>
+        <w:t>robot pengawasan mengenai penggunaan perangkat</w:t>
+      </w:r>
+      <w:r>
+        <w:rPr>
+          <w:lang w:val="en-US"/>
+        </w:rPr>
+        <w:t xml:space="preserve"> </w:t>
       </w:r>
       <w:r>
         <w:rPr>
           <w:i/>
           <w:iCs/>
-        </w:rPr>
-        <w:t>activity diagram</w:t>
-      </w:r>
-      <w:r>
-        <w:t xml:space="preserve">, </w:t>
+          <w:lang w:val="en-US"/>
+        </w:rPr>
+        <w:t>Hardware</w:t>
+      </w:r>
+      <w:r>
+        <w:rPr>
+          <w:lang w:val="en-US"/>
+        </w:rPr>
+        <w:t xml:space="preserve"> dan aplikasi (</w:t>
       </w:r>
       <w:r>
         <w:rPr>
           <w:i/>
           <w:iCs/>
-        </w:rPr>
-        <w:t>flowchart diagram</w:t>
-      </w:r>
-      <w:r>
-        <w:t xml:space="preserve"> serta pembuatan</w:t>
-      </w:r>
-      <w:r>
-        <w:t xml:space="preserve"> aplikasi integrasi berbasis </w:t>
+          <w:lang w:val="en-US"/>
+        </w:rPr>
+        <w:t>S</w:t>
       </w:r>
       <w:r>
         <w:rPr>
           <w:i/>
           <w:iCs/>
-        </w:rPr>
-        <w:t>Web Apllication</w:t>
-      </w:r>
-      <w:r>
-        <w:t xml:space="preserve"> untuk </w:t>
-      </w:r>
-      <w:r>
-        <w:t>menggerakan robot sesuai dengan interaksi pengguna</w:t>
-      </w:r>
-      <w:r>
-        <w:t>.</w:t>
+          <w:lang w:val="en-US"/>
+        </w:rPr>
+        <w:t>oftware</w:t>
+      </w:r>
+      <w:r>
+        <w:rPr>
+          <w:lang w:val="en-US"/>
+        </w:rPr>
+        <w:t>).</w:t>
+      </w:r>
+    </w:p>
+    <w:p>
+      <w:pPr>
+        <w:pStyle w:val="ListParagraph"/>
+        <w:numPr>
+          <w:ilvl w:val="0"/>
+          <w:numId w:val="48"/>
+        </w:numPr>
+        <w:spacing w:after="0" w:line="360" w:lineRule="auto"/>
+        <w:jc w:val="both"/>
+        <w:rPr>
+          <w:lang w:val="en-US"/>
+        </w:rPr>
+      </w:pPr>
+      <w:r>
+        <w:rPr>
+          <w:lang w:val="en-US"/>
+        </w:rPr>
+        <w:t>Implementasi dan Pengembangan Sistem</w:t>
+      </w:r>
+    </w:p>
+    <w:p>
+      <w:pPr>
+        <w:spacing w:after="0" w:line="360" w:lineRule="auto"/>
+        <w:ind w:left="720" w:firstLine="720"/>
+        <w:jc w:val="both"/>
+        <w:rPr>
+          <w:lang w:val="en-US"/>
+        </w:rPr>
+      </w:pPr>
+      <w:r>
+        <w:rPr>
+          <w:lang w:val="en-US"/>
+        </w:rPr>
+        <w:t>Pada penerapan secara keseluruhan, tahap ini terdiri dari proses pengembangan, pengolahan integrasi, dan output yang memuat aksi pada robot tersebut, dan beberapa hal yang menjadi pertimbangan penulis unt</w:t>
+      </w:r>
+      <w:r>
+        <w:rPr>
+          <w:lang w:val="en-US"/>
+        </w:rPr>
+        <w:t>uk mengembangan sistem tersebut.</w:t>
       </w:r>
     </w:p>
     <w:p>
@@ -19167,7 +21482,7 @@
         <w:rPr>
           <w:lang w:val="en-US"/>
         </w:rPr>
-        <w:t>Pengujian Sistem</w:t>
+        <w:t>Pemeliharan</w:t>
       </w:r>
     </w:p>
     <w:p>
@@ -19176,155 +21491,40 @@
         <w:spacing w:line="360" w:lineRule="auto"/>
         <w:ind w:firstLine="720"/>
         <w:jc w:val="both"/>
-        <w:rPr>
-          <w:lang w:val="en-US"/>
-        </w:rPr>
-      </w:pPr>
-      <w:r>
-        <w:rPr>
-          <w:lang w:val="en-US"/>
-        </w:rPr>
-        <w:t xml:space="preserve">Pada tahap ini </w:t>
-      </w:r>
-      <w:r>
-        <w:rPr>
-          <w:lang w:val="en-US"/>
-        </w:rPr>
-        <w:t>penulis melakukan</w:t>
-      </w:r>
-      <w:r>
-        <w:rPr>
-          <w:lang w:val="en-US"/>
-        </w:rPr>
-        <w:t xml:space="preserve"> pengujian</w:t>
-      </w:r>
-      <w:r>
-        <w:rPr>
-          <w:lang w:val="en-US"/>
-        </w:rPr>
-        <w:t xml:space="preserve"> terh</w:t>
-      </w:r>
-      <w:r>
-        <w:rPr>
-          <w:lang w:val="en-US"/>
-        </w:rPr>
-        <w:t>adap</w:t>
-      </w:r>
-      <w:r>
-        <w:rPr>
-          <w:lang w:val="en-US"/>
-        </w:rPr>
-        <w:t xml:space="preserve"> kinerja dari masing-masing komponen yang membangun </w:t>
-      </w:r>
-      <w:r>
-        <w:rPr>
-          <w:lang w:val="en-US"/>
-        </w:rPr>
-        <w:t>robot pengawasan mengenai penggunaan perangkat</w:t>
-      </w:r>
-      <w:r>
-        <w:rPr>
-          <w:lang w:val="en-US"/>
-        </w:rPr>
-        <w:t xml:space="preserve"> </w:t>
-      </w:r>
-      <w:r>
-        <w:rPr>
-          <w:i/>
-          <w:iCs/>
-          <w:lang w:val="en-US"/>
-        </w:rPr>
-        <w:t>Hardware</w:t>
-      </w:r>
-      <w:r>
-        <w:rPr>
-          <w:lang w:val="en-US"/>
-        </w:rPr>
-        <w:t xml:space="preserve"> dan aplikasi (</w:t>
-      </w:r>
-      <w:r>
-        <w:rPr>
-          <w:i/>
-          <w:iCs/>
-          <w:lang w:val="en-US"/>
-        </w:rPr>
-        <w:t>S</w:t>
-      </w:r>
-      <w:r>
-        <w:rPr>
-          <w:i/>
-          <w:iCs/>
-          <w:lang w:val="en-US"/>
-        </w:rPr>
-        <w:t>oftware</w:t>
-      </w:r>
-      <w:r>
-        <w:rPr>
-          <w:lang w:val="en-US"/>
-        </w:rPr>
-        <w:t>).</w:t>
+      </w:pPr>
+      <w:r>
+        <w:t>Tahap ini melakukan pemeliharaan terhadap sistem baik perangkat lunak maupun perangkat keras agar tetap berfungsi dengan baik serta meningkatkan kinerja sistem</w:t>
+      </w:r>
+      <w:r>
+        <w:t xml:space="preserve"> agar dapat memberikan output yang sesuai dengan keinginan pengguna.</w:t>
       </w:r>
     </w:p>
     <w:p>
-      <w:pPr>
-        <w:pStyle w:val="ListParagraph"/>
-        <w:numPr>
-          <w:ilvl w:val="0"/>
-          <w:numId w:val="48"/>
-        </w:numPr>
-        <w:spacing w:line="360" w:lineRule="auto"/>
-        <w:jc w:val="both"/>
-        <w:rPr>
-          <w:lang w:val="en-US"/>
-        </w:rPr>
-      </w:pPr>
-      <w:r>
-        <w:rPr>
-          <w:lang w:val="en-US"/>
-        </w:rPr>
-        <w:t>Implementasi dan Pengembangan Sistem</w:t>
+      <w:r>
+        <w:br w:type="page"/>
       </w:r>
     </w:p>
     <w:p>
       <w:pPr>
-        <w:spacing w:line="360" w:lineRule="auto"/>
-        <w:ind w:left="720" w:firstLine="720"/>
-        <w:jc w:val="both"/>
-        <w:rPr>
-          <w:lang w:val="en-US"/>
-        </w:rPr>
-      </w:pPr>
-      <w:r>
-        <w:rPr>
-          <w:lang w:val="en-US"/>
-        </w:rPr>
-        <w:t>Pada penerapan secara keseluruhan, tahap ini terdiri dari proses pengembangan, pengolahan integrasi, dan output yang memuat aksi pada robot tersebut, dan beberapa hal yang menjadi pertimbangan penulis unt</w:t>
-      </w:r>
-      <w:r>
-        <w:rPr>
-          <w:lang w:val="en-US"/>
-        </w:rPr>
-        <w:t>uk mengembangan sistem tersebut.</w:t>
+        <w:pStyle w:val="Heading2"/>
+      </w:pPr>
+      <w:r>
+        <w:lastRenderedPageBreak/>
+        <w:t>Metorde Perancangan Sistem</w:t>
       </w:r>
     </w:p>
     <w:p>
       <w:pPr>
-        <w:pStyle w:val="ListParagraph"/>
-        <w:numPr>
-          <w:ilvl w:val="0"/>
-          <w:numId w:val="48"/>
-        </w:numPr>
-        <w:spacing w:line="360" w:lineRule="auto"/>
-        <w:jc w:val="both"/>
-        <w:rPr>
-          <w:lang w:val="en-US"/>
-        </w:rPr>
-      </w:pPr>
-      <w:r>
-        <w:rPr>
-          <w:lang w:val="en-US"/>
-        </w:rPr>
-        <w:t>Pemeliharan</w:t>
+        <w:ind w:left="576"/>
+        <w:rPr>
+          <w:lang w:val="en-US"/>
+        </w:rPr>
+      </w:pPr>
+      <w:r>
+        <w:rPr>
+          <w:lang w:val="en-US"/>
+        </w:rPr>
+        <w:t xml:space="preserve"> </w:t>
       </w:r>
     </w:p>
     <w:p>
@@ -19337,9 +21537,6 @@
           <w:lang w:val="en-US"/>
         </w:rPr>
       </w:pPr>
-      <w:r>
-        <w:t>Tahap ini melakukan pemeliharaan terhadap sistem baik perangkat lunak maupun perangkat keras agar tetap berfungsi dengan baik serta meningkatkan kinerja sistem</w:t>
-      </w:r>
     </w:p>
     <w:p>
       <w:pPr>
@@ -21457,6 +23654,119 @@
     </w:lvl>
   </w:abstractNum>
   <w:abstractNum w:abstractNumId="6" w15:restartNumberingAfterBreak="0">
+    <w:nsid w:val="11D255D6"/>
+    <w:multiLevelType w:val="hybridMultilevel"/>
+    <w:tmpl w:val="D91E0BAC"/>
+    <w:lvl w:ilvl="0" w:tplc="7BCCD116">
+      <w:start w:val="1"/>
+      <w:numFmt w:val="bullet"/>
+      <w:lvlText w:val="-"/>
+      <w:lvlJc w:val="left"/>
+      <w:pPr>
+        <w:ind w:left="720" w:hanging="360"/>
+      </w:pPr>
+      <w:rPr>
+        <w:rFonts w:ascii="Times New Roman" w:eastAsiaTheme="minorHAnsi" w:hAnsi="Times New Roman" w:cs="Times New Roman" w:hint="default"/>
+      </w:rPr>
+    </w:lvl>
+    <w:lvl w:ilvl="1" w:tplc="04090003" w:tentative="1">
+      <w:start w:val="1"/>
+      <w:numFmt w:val="bullet"/>
+      <w:lvlText w:val="o"/>
+      <w:lvlJc w:val="left"/>
+      <w:pPr>
+        <w:ind w:left="1440" w:hanging="360"/>
+      </w:pPr>
+      <w:rPr>
+        <w:rFonts w:ascii="Courier New" w:hAnsi="Courier New" w:cs="Courier New" w:hint="default"/>
+      </w:rPr>
+    </w:lvl>
+    <w:lvl w:ilvl="2" w:tplc="04090005" w:tentative="1">
+      <w:start w:val="1"/>
+      <w:numFmt w:val="bullet"/>
+      <w:lvlText w:val=""/>
+      <w:lvlJc w:val="left"/>
+      <w:pPr>
+        <w:ind w:left="2160" w:hanging="360"/>
+      </w:pPr>
+      <w:rPr>
+        <w:rFonts w:ascii="Wingdings" w:hAnsi="Wingdings" w:hint="default"/>
+      </w:rPr>
+    </w:lvl>
+    <w:lvl w:ilvl="3" w:tplc="04090001" w:tentative="1">
+      <w:start w:val="1"/>
+      <w:numFmt w:val="bullet"/>
+      <w:lvlText w:val=""/>
+      <w:lvlJc w:val="left"/>
+      <w:pPr>
+        <w:ind w:left="2880" w:hanging="360"/>
+      </w:pPr>
+      <w:rPr>
+        <w:rFonts w:ascii="Symbol" w:hAnsi="Symbol" w:hint="default"/>
+      </w:rPr>
+    </w:lvl>
+    <w:lvl w:ilvl="4" w:tplc="04090003" w:tentative="1">
+      <w:start w:val="1"/>
+      <w:numFmt w:val="bullet"/>
+      <w:lvlText w:val="o"/>
+      <w:lvlJc w:val="left"/>
+      <w:pPr>
+        <w:ind w:left="3600" w:hanging="360"/>
+      </w:pPr>
+      <w:rPr>
+        <w:rFonts w:ascii="Courier New" w:hAnsi="Courier New" w:cs="Courier New" w:hint="default"/>
+      </w:rPr>
+    </w:lvl>
+    <w:lvl w:ilvl="5" w:tplc="04090005" w:tentative="1">
+      <w:start w:val="1"/>
+      <w:numFmt w:val="bullet"/>
+      <w:lvlText w:val=""/>
+      <w:lvlJc w:val="left"/>
+      <w:pPr>
+        <w:ind w:left="4320" w:hanging="360"/>
+      </w:pPr>
+      <w:rPr>
+        <w:rFonts w:ascii="Wingdings" w:hAnsi="Wingdings" w:hint="default"/>
+      </w:rPr>
+    </w:lvl>
+    <w:lvl w:ilvl="6" w:tplc="04090001" w:tentative="1">
+      <w:start w:val="1"/>
+      <w:numFmt w:val="bullet"/>
+      <w:lvlText w:val=""/>
+      <w:lvlJc w:val="left"/>
+      <w:pPr>
+        <w:ind w:left="5040" w:hanging="360"/>
+      </w:pPr>
+      <w:rPr>
+        <w:rFonts w:ascii="Symbol" w:hAnsi="Symbol" w:hint="default"/>
+      </w:rPr>
+    </w:lvl>
+    <w:lvl w:ilvl="7" w:tplc="04090003" w:tentative="1">
+      <w:start w:val="1"/>
+      <w:numFmt w:val="bullet"/>
+      <w:lvlText w:val="o"/>
+      <w:lvlJc w:val="left"/>
+      <w:pPr>
+        <w:ind w:left="5760" w:hanging="360"/>
+      </w:pPr>
+      <w:rPr>
+        <w:rFonts w:ascii="Courier New" w:hAnsi="Courier New" w:cs="Courier New" w:hint="default"/>
+      </w:rPr>
+    </w:lvl>
+    <w:lvl w:ilvl="8" w:tplc="04090005" w:tentative="1">
+      <w:start w:val="1"/>
+      <w:numFmt w:val="bullet"/>
+      <w:lvlText w:val=""/>
+      <w:lvlJc w:val="left"/>
+      <w:pPr>
+        <w:ind w:left="6480" w:hanging="360"/>
+      </w:pPr>
+      <w:rPr>
+        <w:rFonts w:ascii="Wingdings" w:hAnsi="Wingdings" w:hint="default"/>
+      </w:rPr>
+    </w:lvl>
+  </w:abstractNum>
+  <w:abstractNum w:abstractNumId="7" w15:restartNumberingAfterBreak="0">
     <w:nsid w:val="1BFD6B72"/>
     <w:multiLevelType w:val="hybridMultilevel"/>
     <w:tmpl w:val="EFECD21C"/>
@@ -21545,7 +23855,7 @@
       </w:pPr>
     </w:lvl>
   </w:abstractNum>
-  <w:abstractNum w:abstractNumId="7" w15:restartNumberingAfterBreak="0">
+  <w:abstractNum w:abstractNumId="8" w15:restartNumberingAfterBreak="0">
     <w:nsid w:val="1DCD7C5D"/>
     <w:multiLevelType w:val="multilevel"/>
     <w:tmpl w:val="A524074C"/>
@@ -21658,7 +23968,7 @@
       </w:rPr>
     </w:lvl>
   </w:abstractNum>
-  <w:abstractNum w:abstractNumId="8" w15:restartNumberingAfterBreak="0">
+  <w:abstractNum w:abstractNumId="9" w15:restartNumberingAfterBreak="0">
     <w:nsid w:val="24F03927"/>
     <w:multiLevelType w:val="hybridMultilevel"/>
     <w:tmpl w:val="7F4ADC7E"/>
@@ -21744,7 +24054,7 @@
       </w:pPr>
     </w:lvl>
   </w:abstractNum>
-  <w:abstractNum w:abstractNumId="9" w15:restartNumberingAfterBreak="0">
+  <w:abstractNum w:abstractNumId="10" w15:restartNumberingAfterBreak="0">
     <w:nsid w:val="289B030A"/>
     <w:multiLevelType w:val="hybridMultilevel"/>
     <w:tmpl w:val="7DBE4D56"/>
@@ -21830,7 +24140,7 @@
       </w:pPr>
     </w:lvl>
   </w:abstractNum>
-  <w:abstractNum w:abstractNumId="10" w15:restartNumberingAfterBreak="0">
+  <w:abstractNum w:abstractNumId="11" w15:restartNumberingAfterBreak="0">
     <w:nsid w:val="29DE7638"/>
     <w:multiLevelType w:val="multilevel"/>
     <w:tmpl w:val="0409001D"/>
@@ -21916,7 +24226,7 @@
       </w:pPr>
     </w:lvl>
   </w:abstractNum>
-  <w:abstractNum w:abstractNumId="11" w15:restartNumberingAfterBreak="0">
+  <w:abstractNum w:abstractNumId="12" w15:restartNumberingAfterBreak="0">
     <w:nsid w:val="32D436B3"/>
     <w:multiLevelType w:val="multilevel"/>
     <w:tmpl w:val="CEDED9F8"/>
@@ -22061,7 +24371,7 @@
       </w:rPr>
     </w:lvl>
   </w:abstractNum>
-  <w:abstractNum w:abstractNumId="12" w15:restartNumberingAfterBreak="0">
+  <w:abstractNum w:abstractNumId="13" w15:restartNumberingAfterBreak="0">
     <w:nsid w:val="397F6B22"/>
     <w:multiLevelType w:val="hybridMultilevel"/>
     <w:tmpl w:val="77207AC4"/>
@@ -22147,7 +24457,7 @@
       </w:pPr>
     </w:lvl>
   </w:abstractNum>
-  <w:abstractNum w:abstractNumId="13" w15:restartNumberingAfterBreak="0">
+  <w:abstractNum w:abstractNumId="14" w15:restartNumberingAfterBreak="0">
     <w:nsid w:val="3CE7218A"/>
     <w:multiLevelType w:val="hybridMultilevel"/>
     <w:tmpl w:val="E736A04E"/>
@@ -22238,7 +24548,7 @@
       </w:pPr>
     </w:lvl>
   </w:abstractNum>
-  <w:abstractNum w:abstractNumId="14" w15:restartNumberingAfterBreak="0">
+  <w:abstractNum w:abstractNumId="15" w15:restartNumberingAfterBreak="0">
     <w:nsid w:val="3DDD151B"/>
     <w:multiLevelType w:val="hybridMultilevel"/>
     <w:tmpl w:val="D81EB020"/>
@@ -22327,7 +24637,7 @@
       </w:pPr>
     </w:lvl>
   </w:abstractNum>
-  <w:abstractNum w:abstractNumId="15" w15:restartNumberingAfterBreak="0">
+  <w:abstractNum w:abstractNumId="16" w15:restartNumberingAfterBreak="0">
     <w:nsid w:val="3DFC398B"/>
     <w:multiLevelType w:val="hybridMultilevel"/>
     <w:tmpl w:val="E3F011F6"/>
@@ -22416,7 +24726,7 @@
       </w:pPr>
     </w:lvl>
   </w:abstractNum>
-  <w:abstractNum w:abstractNumId="16" w15:restartNumberingAfterBreak="0">
+  <w:abstractNum w:abstractNumId="17" w15:restartNumberingAfterBreak="0">
     <w:nsid w:val="3E0179FE"/>
     <w:multiLevelType w:val="hybridMultilevel"/>
     <w:tmpl w:val="A72A823A"/>
@@ -22502,7 +24812,7 @@
       </w:pPr>
     </w:lvl>
   </w:abstractNum>
-  <w:abstractNum w:abstractNumId="17" w15:restartNumberingAfterBreak="0">
+  <w:abstractNum w:abstractNumId="18" w15:restartNumberingAfterBreak="0">
     <w:nsid w:val="407B7984"/>
     <w:multiLevelType w:val="multilevel"/>
     <w:tmpl w:val="0409001D"/>
@@ -22588,7 +24898,7 @@
       </w:pPr>
     </w:lvl>
   </w:abstractNum>
-  <w:abstractNum w:abstractNumId="18" w15:restartNumberingAfterBreak="0">
+  <w:abstractNum w:abstractNumId="19" w15:restartNumberingAfterBreak="0">
     <w:nsid w:val="496457FF"/>
     <w:multiLevelType w:val="hybridMultilevel"/>
     <w:tmpl w:val="EA320E7E"/>
@@ -22677,7 +24987,7 @@
       </w:pPr>
     </w:lvl>
   </w:abstractNum>
-  <w:abstractNum w:abstractNumId="19" w15:restartNumberingAfterBreak="0">
+  <w:abstractNum w:abstractNumId="20" w15:restartNumberingAfterBreak="0">
     <w:nsid w:val="521D7951"/>
     <w:multiLevelType w:val="hybridMultilevel"/>
     <w:tmpl w:val="F7E6C17A"/>
@@ -22763,7 +25073,7 @@
       </w:pPr>
     </w:lvl>
   </w:abstractNum>
-  <w:abstractNum w:abstractNumId="20" w15:restartNumberingAfterBreak="0">
+  <w:abstractNum w:abstractNumId="21" w15:restartNumberingAfterBreak="0">
     <w:nsid w:val="5300753B"/>
     <w:multiLevelType w:val="multilevel"/>
     <w:tmpl w:val="101C7F10"/>
@@ -22876,7 +25186,7 @@
       </w:rPr>
     </w:lvl>
   </w:abstractNum>
-  <w:abstractNum w:abstractNumId="21" w15:restartNumberingAfterBreak="0">
+  <w:abstractNum w:abstractNumId="22" w15:restartNumberingAfterBreak="0">
     <w:nsid w:val="536B65BA"/>
     <w:multiLevelType w:val="hybridMultilevel"/>
     <w:tmpl w:val="F23811D8"/>
@@ -22965,7 +25275,7 @@
       </w:pPr>
     </w:lvl>
   </w:abstractNum>
-  <w:abstractNum w:abstractNumId="22" w15:restartNumberingAfterBreak="0">
+  <w:abstractNum w:abstractNumId="23" w15:restartNumberingAfterBreak="0">
     <w:nsid w:val="54837028"/>
     <w:multiLevelType w:val="hybridMultilevel"/>
     <w:tmpl w:val="0560A650"/>
@@ -23051,7 +25361,7 @@
       </w:pPr>
     </w:lvl>
   </w:abstractNum>
-  <w:abstractNum w:abstractNumId="23" w15:restartNumberingAfterBreak="0">
+  <w:abstractNum w:abstractNumId="24" w15:restartNumberingAfterBreak="0">
     <w:nsid w:val="6252379E"/>
     <w:multiLevelType w:val="hybridMultilevel"/>
     <w:tmpl w:val="EFD8D10C"/>
@@ -23137,7 +25447,7 @@
       </w:pPr>
     </w:lvl>
   </w:abstractNum>
-  <w:abstractNum w:abstractNumId="24" w15:restartNumberingAfterBreak="0">
+  <w:abstractNum w:abstractNumId="25" w15:restartNumberingAfterBreak="0">
     <w:nsid w:val="676B3C6B"/>
     <w:multiLevelType w:val="hybridMultilevel"/>
     <w:tmpl w:val="0896C12A"/>
@@ -23223,7 +25533,7 @@
       </w:pPr>
     </w:lvl>
   </w:abstractNum>
-  <w:abstractNum w:abstractNumId="25" w15:restartNumberingAfterBreak="0">
+  <w:abstractNum w:abstractNumId="26" w15:restartNumberingAfterBreak="0">
     <w:nsid w:val="6DA10864"/>
     <w:multiLevelType w:val="hybridMultilevel"/>
     <w:tmpl w:val="E736A04E"/>
@@ -23314,7 +25624,7 @@
       </w:pPr>
     </w:lvl>
   </w:abstractNum>
-  <w:abstractNum w:abstractNumId="26" w15:restartNumberingAfterBreak="0">
+  <w:abstractNum w:abstractNumId="27" w15:restartNumberingAfterBreak="0">
     <w:nsid w:val="6DD55115"/>
     <w:multiLevelType w:val="hybridMultilevel"/>
     <w:tmpl w:val="49A84264"/>
@@ -23403,7 +25713,7 @@
       </w:pPr>
     </w:lvl>
   </w:abstractNum>
-  <w:abstractNum w:abstractNumId="27" w15:restartNumberingAfterBreak="0">
+  <w:abstractNum w:abstractNumId="28" w15:restartNumberingAfterBreak="0">
     <w:nsid w:val="6F183FBC"/>
     <w:multiLevelType w:val="hybridMultilevel"/>
     <w:tmpl w:val="818A2E4C"/>
@@ -23489,7 +25799,7 @@
       </w:pPr>
     </w:lvl>
   </w:abstractNum>
-  <w:abstractNum w:abstractNumId="28" w15:restartNumberingAfterBreak="0">
+  <w:abstractNum w:abstractNumId="29" w15:restartNumberingAfterBreak="0">
     <w:nsid w:val="70FA6B76"/>
     <w:multiLevelType w:val="hybridMultilevel"/>
     <w:tmpl w:val="6012F4E6"/>
@@ -23578,7 +25888,7 @@
       </w:pPr>
     </w:lvl>
   </w:abstractNum>
-  <w:abstractNum w:abstractNumId="29" w15:restartNumberingAfterBreak="0">
+  <w:abstractNum w:abstractNumId="30" w15:restartNumberingAfterBreak="0">
     <w:nsid w:val="773E5FB9"/>
     <w:multiLevelType w:val="hybridMultilevel"/>
     <w:tmpl w:val="E736A04E"/>
@@ -23669,7 +25979,7 @@
       </w:pPr>
     </w:lvl>
   </w:abstractNum>
-  <w:abstractNum w:abstractNumId="30" w15:restartNumberingAfterBreak="0">
+  <w:abstractNum w:abstractNumId="31" w15:restartNumberingAfterBreak="0">
     <w:nsid w:val="7A624645"/>
     <w:multiLevelType w:val="hybridMultilevel"/>
     <w:tmpl w:val="E736A04E"/>
@@ -23760,7 +26070,7 @@
       </w:pPr>
     </w:lvl>
   </w:abstractNum>
-  <w:abstractNum w:abstractNumId="31" w15:restartNumberingAfterBreak="0">
+  <w:abstractNum w:abstractNumId="32" w15:restartNumberingAfterBreak="0">
     <w:nsid w:val="7B6363C2"/>
     <w:multiLevelType w:val="multilevel"/>
     <w:tmpl w:val="41AE3E24"/>
@@ -23881,7 +26191,7 @@
       </w:rPr>
     </w:lvl>
   </w:abstractNum>
-  <w:abstractNum w:abstractNumId="32" w15:restartNumberingAfterBreak="0">
+  <w:abstractNum w:abstractNumId="33" w15:restartNumberingAfterBreak="0">
     <w:nsid w:val="7EA54D49"/>
     <w:multiLevelType w:val="hybridMultilevel"/>
     <w:tmpl w:val="79285234"/>
@@ -23968,124 +26278,124 @@
     </w:lvl>
   </w:abstractNum>
   <w:num w:numId="1" w16cid:durableId="63721354">
-    <w:abstractNumId w:val="11"/>
+    <w:abstractNumId w:val="12"/>
   </w:num>
   <w:num w:numId="2" w16cid:durableId="1160077168">
-    <w:abstractNumId w:val="11"/>
+    <w:abstractNumId w:val="12"/>
   </w:num>
   <w:num w:numId="3" w16cid:durableId="523054348">
-    <w:abstractNumId w:val="11"/>
+    <w:abstractNumId w:val="12"/>
   </w:num>
   <w:num w:numId="4" w16cid:durableId="592393185">
-    <w:abstractNumId w:val="11"/>
+    <w:abstractNumId w:val="12"/>
   </w:num>
   <w:num w:numId="5" w16cid:durableId="988290566">
-    <w:abstractNumId w:val="11"/>
+    <w:abstractNumId w:val="12"/>
   </w:num>
   <w:num w:numId="6" w16cid:durableId="167527392">
-    <w:abstractNumId w:val="11"/>
+    <w:abstractNumId w:val="12"/>
   </w:num>
   <w:num w:numId="7" w16cid:durableId="1047069696">
-    <w:abstractNumId w:val="11"/>
+    <w:abstractNumId w:val="12"/>
   </w:num>
   <w:num w:numId="8" w16cid:durableId="1270088523">
-    <w:abstractNumId w:val="11"/>
+    <w:abstractNumId w:val="12"/>
   </w:num>
   <w:num w:numId="9" w16cid:durableId="1245839488">
-    <w:abstractNumId w:val="11"/>
+    <w:abstractNumId w:val="12"/>
   </w:num>
   <w:num w:numId="10" w16cid:durableId="606735996">
-    <w:abstractNumId w:val="11"/>
+    <w:abstractNumId w:val="12"/>
   </w:num>
   <w:num w:numId="11" w16cid:durableId="1666085755">
-    <w:abstractNumId w:val="11"/>
+    <w:abstractNumId w:val="12"/>
   </w:num>
   <w:num w:numId="12" w16cid:durableId="73556487">
-    <w:abstractNumId w:val="11"/>
+    <w:abstractNumId w:val="12"/>
   </w:num>
   <w:num w:numId="13" w16cid:durableId="1535077663">
-    <w:abstractNumId w:val="31"/>
+    <w:abstractNumId w:val="32"/>
   </w:num>
   <w:num w:numId="14" w16cid:durableId="900561855">
     <w:abstractNumId w:val="0"/>
   </w:num>
   <w:num w:numId="15" w16cid:durableId="318116751">
-    <w:abstractNumId w:val="12"/>
+    <w:abstractNumId w:val="13"/>
   </w:num>
   <w:num w:numId="16" w16cid:durableId="422382063">
-    <w:abstractNumId w:val="16"/>
+    <w:abstractNumId w:val="17"/>
   </w:num>
   <w:num w:numId="17" w16cid:durableId="1274628879">
-    <w:abstractNumId w:val="22"/>
+    <w:abstractNumId w:val="23"/>
   </w:num>
   <w:num w:numId="18" w16cid:durableId="1606109859">
     <w:abstractNumId w:val="2"/>
   </w:num>
   <w:num w:numId="19" w16cid:durableId="1797141604">
-    <w:abstractNumId w:val="9"/>
+    <w:abstractNumId w:val="10"/>
   </w:num>
   <w:num w:numId="20" w16cid:durableId="1004287078">
-    <w:abstractNumId w:val="27"/>
+    <w:abstractNumId w:val="28"/>
   </w:num>
   <w:num w:numId="21" w16cid:durableId="2075273382">
-    <w:abstractNumId w:val="17"/>
+    <w:abstractNumId w:val="18"/>
   </w:num>
   <w:num w:numId="22" w16cid:durableId="732855735">
-    <w:abstractNumId w:val="7"/>
+    <w:abstractNumId w:val="8"/>
   </w:num>
   <w:num w:numId="23" w16cid:durableId="561326818">
-    <w:abstractNumId w:val="14"/>
+    <w:abstractNumId w:val="15"/>
   </w:num>
   <w:num w:numId="24" w16cid:durableId="1707371883">
     <w:abstractNumId w:val="4"/>
   </w:num>
   <w:num w:numId="25" w16cid:durableId="1276208713">
-    <w:abstractNumId w:val="30"/>
+    <w:abstractNumId w:val="31"/>
   </w:num>
   <w:num w:numId="26" w16cid:durableId="1402410807">
     <w:abstractNumId w:val="3"/>
   </w:num>
   <w:num w:numId="27" w16cid:durableId="2125153595">
-    <w:abstractNumId w:val="29"/>
+    <w:abstractNumId w:val="30"/>
   </w:num>
   <w:num w:numId="28" w16cid:durableId="1430002595">
-    <w:abstractNumId w:val="13"/>
+    <w:abstractNumId w:val="14"/>
   </w:num>
   <w:num w:numId="29" w16cid:durableId="249852186">
-    <w:abstractNumId w:val="25"/>
+    <w:abstractNumId w:val="26"/>
   </w:num>
   <w:num w:numId="30" w16cid:durableId="818303334">
     <w:abstractNumId w:val="5"/>
   </w:num>
   <w:num w:numId="31" w16cid:durableId="389889154">
-    <w:abstractNumId w:val="6"/>
+    <w:abstractNumId w:val="7"/>
   </w:num>
   <w:num w:numId="32" w16cid:durableId="1041787440">
-    <w:abstractNumId w:val="15"/>
+    <w:abstractNumId w:val="16"/>
   </w:num>
   <w:num w:numId="33" w16cid:durableId="786391539">
-    <w:abstractNumId w:val="18"/>
+    <w:abstractNumId w:val="19"/>
   </w:num>
   <w:num w:numId="34" w16cid:durableId="180633377">
-    <w:abstractNumId w:val="26"/>
+    <w:abstractNumId w:val="27"/>
   </w:num>
   <w:num w:numId="35" w16cid:durableId="1923299634">
-    <w:abstractNumId w:val="32"/>
+    <w:abstractNumId w:val="33"/>
   </w:num>
   <w:num w:numId="36" w16cid:durableId="130482971">
-    <w:abstractNumId w:val="23"/>
+    <w:abstractNumId w:val="24"/>
   </w:num>
   <w:num w:numId="37" w16cid:durableId="1404525214">
-    <w:abstractNumId w:val="8"/>
+    <w:abstractNumId w:val="9"/>
   </w:num>
   <w:num w:numId="38" w16cid:durableId="87581325">
-    <w:abstractNumId w:val="10"/>
+    <w:abstractNumId w:val="11"/>
   </w:num>
   <w:num w:numId="39" w16cid:durableId="2125495793">
-    <w:abstractNumId w:val="20"/>
+    <w:abstractNumId w:val="21"/>
   </w:num>
   <w:num w:numId="40" w16cid:durableId="39861047">
-    <w:abstractNumId w:val="11"/>
+    <w:abstractNumId w:val="12"/>
     <w:lvlOverride w:ilvl="0">
       <w:lvl w:ilvl="0">
         <w:start w:val="1"/>
@@ -24246,7 +26556,7 @@
     </w:lvlOverride>
   </w:num>
   <w:num w:numId="41" w16cid:durableId="2098162641">
-    <w:abstractNumId w:val="11"/>
+    <w:abstractNumId w:val="12"/>
     <w:lvlOverride w:ilvl="0">
       <w:lvl w:ilvl="0">
         <w:start w:val="1"/>
@@ -24407,10 +26717,10 @@
     </w:lvlOverride>
   </w:num>
   <w:num w:numId="42" w16cid:durableId="1480877820">
-    <w:abstractNumId w:val="28"/>
+    <w:abstractNumId w:val="29"/>
   </w:num>
   <w:num w:numId="43" w16cid:durableId="673995926">
-    <w:abstractNumId w:val="11"/>
+    <w:abstractNumId w:val="12"/>
     <w:lvlOverride w:ilvl="0">
       <w:lvl w:ilvl="0">
         <w:start w:val="1"/>
@@ -24574,7 +26884,7 @@
     <w:abstractNumId w:val="1"/>
   </w:num>
   <w:num w:numId="45" w16cid:durableId="222301692">
-    <w:abstractNumId w:val="11"/>
+    <w:abstractNumId w:val="12"/>
     <w:lvlOverride w:ilvl="0">
       <w:lvl w:ilvl="0">
         <w:start w:val="1"/>
@@ -24735,13 +27045,16 @@
     </w:lvlOverride>
   </w:num>
   <w:num w:numId="46" w16cid:durableId="1499611666">
-    <w:abstractNumId w:val="24"/>
+    <w:abstractNumId w:val="25"/>
   </w:num>
   <w:num w:numId="47" w16cid:durableId="1677537872">
-    <w:abstractNumId w:val="21"/>
+    <w:abstractNumId w:val="22"/>
   </w:num>
   <w:num w:numId="48" w16cid:durableId="1642534808">
-    <w:abstractNumId w:val="19"/>
+    <w:abstractNumId w:val="20"/>
+  </w:num>
+  <w:num w:numId="49" w16cid:durableId="19404705">
+    <w:abstractNumId w:val="6"/>
   </w:num>
 </w:numbering>
 </file>

</xml_diff>

<commit_message>
Revisi Bab 2 - Tabel dan Pergantian Refrensi Pada IOT
</commit_message>
<xml_diff>
--- a/Versi-Pak-Deo/2.Skripsi Andrian Syah - Versi Pak Deo - Revisi BAB 2.docx
+++ b/Versi-Pak-Deo/2.Skripsi Andrian Syah - Versi Pak Deo - Revisi BAB 2.docx
@@ -2466,27 +2466,16 @@
         <w:jc w:val="both"/>
       </w:pPr>
       <w:r>
-        <w:rPr>
-          <w:i/>
-          <w:iCs/>
-        </w:rPr>
-        <w:t>Internet of Thing</w:t>
-      </w:r>
-      <w:r>
-        <w:rPr>
-          <w:i/>
-          <w:iCs/>
-        </w:rPr>
+        <w:t>Internet of Things merupakan suatu teknologi jaringan yang dinamis yang memiliki kemampuan dalam konfigurasi secara otomatis berdasarkan komunikasi standar. Dengan dukungan dari cloud computing, sehingga memungkinkan terjadinya proses pengambilan atau penyimpanan data satu sama lain yang terhubung dalam suatu jaringan internet</w:t>
+      </w:r>
+      <w:r>
         <w:t xml:space="preserve"> </w:t>
       </w:r>
       <w:r>
-        <w:t xml:space="preserve">merupakan konsep yang bertujuan memperluas manfaat dengan menggunakan internet, sehingga setiap komponen dapat berkolaborasi dari informasi yang diperoleh </w:t>
-      </w:r>
-      <w:r>
         <w:fldChar w:fldCharType="begin"/>
       </w:r>
       <w:r>
-        <w:instrText xml:space="preserve"> ADDIN ZOTERO_ITEM CSL_CITATION {"citationID":"DAGeqiRv","properties":{"formattedCitation":"(Efendi, 2018)","plainCitation":"(Efendi, 2018)","noteIndex":0},"citationItems":[{"id":144,"uris":["http://zotero.org/users/11480667/items/5KHHWZL6"],"itemData":{"id":144,"type":"article-journal","abstract":"Internet of thing (IoT) is a concept that aims to expand the benefits of internet connectivity that is connected continuously. Internet of thing (IoT) can be utilized in buildings to control electronic equipment such as room lights that can be operated remotely via computer network. This study aims to build a remote control device by utilizing internet technology to perform the process of mobile-based light control. The research was done by building a prototype and mobile based application using python programming language. In this study there is a control feature that controls one lamp used to turn on one lamp and control two is used to turn on the light simultaneously.","issue":"1","language":"id","source":"Zotero","title":"INTERNET OF THINGS (IOT) SISTEM PENGENDALIAN LAMPU MENGGUNAKAN RASPBERRY PI BERBASIS MOBILE","volume":"4","author":[{"family":"Efendi","given":"Yoyon"}],"issued":{"date-parts":[["2018"]]}}}],"schema":"https://github.com/citation-style-language/schema/raw/master/csl-citation.json"} </w:instrText>
+        <w:instrText xml:space="preserve"> ADDIN ZOTERO_ITEM CSL_CITATION {"citationID":"vOzPsIv1","properties":{"formattedCitation":"(Caniago, 2022)","plainCitation":"(Caniago, 2022)","noteIndex":0},"citationItems":[{"id":171,"uris":["http://zotero.org/users/11480667/items/EKPWMKQU"],"itemData":{"id":171,"type":"article-journal","abstract":"the development of Internet of Things technology, everything can be controlled over an unlimited distance using the internet network. Being a student is inseparable from project assignments that have deadlines for submission, problems that arise are sometimes the lecturers concerned are challenging to find, causing students to be delayed in submitting studies which affect student performance in the eyes of lecturers. In this case, an assignment recipient smart box system is created using the Wifi ESP32 Cam module and PIR Sensor which will monitor the collection of project assignments from students based on the Internet of Things, the system will send information in the form of photos to lecturers via Telegram Bot so that it can improve student performance in the eyes lecturer.","container-title":"Jurnal CoSciTech (Computer Science and Information Technology)","DOI":"10.37859/coscitech.v3i3.4347","ISSN":"2723-5661, 2723-567X","issue":"3","journalAbbreviation":"CoSciTech","language":"id","page":"479-486","source":"DOI.org (Crossref)","title":"The Internet of Things application on Student Assignee Smart Box using ESP32-Cam","volume":"3","author":[{"family":"Caniago","given":"Deosa Putra"}],"issued":{"date-parts":[["2022",12,30]]}}}],"schema":"https://github.com/citation-style-language/schema/raw/master/csl-citation.json"} </w:instrText>
       </w:r>
       <w:r>
         <w:fldChar w:fldCharType="separate"/>
@@ -2495,10 +2484,13 @@
         <w:rPr>
           <w:rFonts w:cs="Times New Roman"/>
         </w:rPr>
-        <w:t>(Efendi, 2018)</w:t>
+        <w:t>(Caniago, 2022)</w:t>
       </w:r>
       <w:r>
         <w:fldChar w:fldCharType="end"/>
+      </w:r>
+      <w:r>
+        <w:t xml:space="preserve"> </w:t>
       </w:r>
       <w:r>
         <w:t xml:space="preserve">. Penggunaan IoT pada saat ini sangat berkembang pesat berbagai teknologi listrik dapat di kendalikan dari jarak jauh. Salah satu perkembangan IoT yang sering ditemukan adalah penggunaan </w:t>
@@ -2659,44 +2651,6 @@
     </w:p>
     <w:p>
       <w:pPr>
-        <w:pStyle w:val="ListParagraph"/>
-        <w:numPr>
-          <w:ilvl w:val="0"/>
-          <w:numId w:val="19"/>
-        </w:numPr>
-        <w:spacing w:before="240" w:line="360" w:lineRule="auto"/>
-        <w:jc w:val="both"/>
-        <w:sectPr>
-          <w:footerReference w:type="default" r:id="rId11"/>
-          <w:pgSz w:w="11906" w:h="16838"/>
-          <w:pgMar w:top="1701" w:right="1701" w:bottom="1701" w:left="2268" w:header="708" w:footer="708" w:gutter="0"/>
-          <w:pgNumType w:start="8"/>
-          <w:cols w:space="708"/>
-          <w:docGrid w:linePitch="360"/>
-        </w:sectPr>
-      </w:pPr>
-      <w:r>
-        <w:t xml:space="preserve">Keterlibatan Aktif Perkembangan </w:t>
-      </w:r>
-      <w:r>
-        <w:rPr>
-          <w:i/>
-          <w:iCs/>
-        </w:rPr>
-        <w:t>internet of things</w:t>
-      </w:r>
-      <w:r>
-        <w:t xml:space="preserve"> menerapkan paradigma aktif dalam berbagai layan</w:t>
-      </w:r>
-      <w:r>
-        <w:t>an</w:t>
-      </w:r>
-      <w:r>
-        <w:t>.</w:t>
-      </w:r>
-    </w:p>
-    <w:p>
-      <w:pPr>
         <w:pStyle w:val="Heading3"/>
         <w:spacing w:before="0"/>
         <w:rPr>
@@ -3040,7 +2994,7 @@
         <w:fldChar w:fldCharType="begin"/>
       </w:r>
       <w:r>
-        <w:instrText xml:space="preserve"> ADDIN ZOTERO_ITEM CSL_CITATION {"citationID":"JjZFKU9C","properties":{"formattedCitation":"(Ilham &amp; Sulasmoro, n.d.)","plainCitation":"(Ilham &amp; Sulasmoro, n.d.)","noteIndex":0},"citationItems":[{"id":164,"uris":["http://zotero.org/users/11480667/items/9EJCM9RM"],"itemData":{"id":164,"type":"article-journal","language":"id","source":"Zotero","title":"RANCANG BANGUN SISTEM BEL OTOMATIS PADA KANTOR MENGGUNAKAN SENSOR SUHU TUBUH BERBASIS ARDUINO","author":[{"family":"Ilham","given":"Fery Choirul"},{"family":"Sulasmoro","given":"Arfan Haqiqi"}]}}],"schema":"https://github.com/citation-style-language/schema/raw/master/csl-citation.json"} </w:instrText>
+        <w:instrText xml:space="preserve"> ADDIN ZOTERO_ITEM CSL_CITATION {"citationID":"JjZFKU9C","properties":{"formattedCitation":"(Ilham &amp; Sulasmoro, n.d.)","plainCitation":"(Ilham &amp; Sulasmoro, n.d.)","dontUpdate":true,"noteIndex":0},"citationItems":[{"id":164,"uris":["http://zotero.org/users/11480667/items/9EJCM9RM"],"itemData":{"id":164,"type":"article-journal","language":"id","source":"Zotero","title":"RANCANG BANGUN SISTEM BEL OTOMATIS PADA KANTOR MENGGUNAKAN SENSOR SUHU TUBUH BERBASIS ARDUINO","author":[{"family":"Ilham","given":"Fery Choirul"},{"family":"Sulasmoro","given":"Arfan Haqiqi"}]}}],"schema":"https://github.com/citation-style-language/schema/raw/master/csl-citation.json"} </w:instrText>
       </w:r>
       <w:r>
         <w:fldChar w:fldCharType="separate"/>
@@ -3605,7 +3559,7 @@
                           </pic:cNvPicPr>
                         </pic:nvPicPr>
                         <pic:blipFill>
-                          <a:blip r:embed="rId12">
+                          <a:blip r:embed="rId11">
                             <a:extLst>
                               <a:ext uri="{28A0092B-C50C-407E-A947-70E740481C1C}">
                                 <a14:useLocalDpi xmlns:a14="http://schemas.microsoft.com/office/drawing/2010/main" val="0"/>
@@ -3946,7 +3900,7 @@
           <w:lang w:val="es-MX"/>
         </w:rPr>
         <w:sectPr>
-          <w:footerReference w:type="default" r:id="rId13"/>
+          <w:footerReference w:type="default" r:id="rId12"/>
           <w:pgSz w:w="11906" w:h="16838"/>
           <w:pgMar w:top="1701" w:right="1701" w:bottom="1701" w:left="2268" w:header="708" w:footer="708" w:gutter="0"/>
           <w:pgNumType w:start="7"/>
@@ -4577,7 +4531,7 @@
                           </pic:cNvPicPr>
                         </pic:nvPicPr>
                         <pic:blipFill>
-                          <a:blip r:embed="rId14">
+                          <a:blip r:embed="rId13">
                             <a:extLst>
                               <a:ext uri="{28A0092B-C50C-407E-A947-70E740481C1C}">
                                 <a14:useLocalDpi xmlns:a14="http://schemas.microsoft.com/office/drawing/2010/main" val="0"/>
@@ -5189,7 +5143,7 @@
                           </pic:cNvPicPr>
                         </pic:nvPicPr>
                         <pic:blipFill>
-                          <a:blip r:embed="rId15">
+                          <a:blip r:embed="rId14">
                             <a:extLst>
                               <a:ext uri="{28A0092B-C50C-407E-A947-70E740481C1C}">
                                 <a14:useLocalDpi xmlns:a14="http://schemas.microsoft.com/office/drawing/2010/main" val="0"/>
@@ -5337,6 +5291,16 @@
           <w:sz w:val="24"/>
           <w:szCs w:val="24"/>
         </w:rPr>
+        <w:t xml:space="preserve">Lanjutan </w:t>
+      </w:r>
+      <w:r>
+        <w:rPr>
+          <w:b/>
+          <w:bCs/>
+          <w:color w:val="auto"/>
+          <w:sz w:val="24"/>
+          <w:szCs w:val="24"/>
+        </w:rPr>
         <w:t>Table</w:t>
       </w:r>
       <w:r>
@@ -5569,7 +5533,7 @@
                           <pic:cNvPicPr/>
                         </pic:nvPicPr>
                         <pic:blipFill>
-                          <a:blip r:embed="rId16"/>
+                          <a:blip r:embed="rId15"/>
                           <a:stretch>
                             <a:fillRect/>
                           </a:stretch>
@@ -5865,7 +5829,7 @@
                           </pic:cNvPicPr>
                         </pic:nvPicPr>
                         <pic:blipFill>
-                          <a:blip r:embed="rId17">
+                          <a:blip r:embed="rId16">
                             <a:extLst>
                               <a:ext uri="{28A0092B-C50C-407E-A947-70E740481C1C}">
                                 <a14:useLocalDpi xmlns:a14="http://schemas.microsoft.com/office/drawing/2010/main" val="0"/>
@@ -6042,7 +6006,7 @@
                           </pic:cNvPicPr>
                         </pic:nvPicPr>
                         <pic:blipFill>
-                          <a:blip r:embed="rId18">
+                          <a:blip r:embed="rId17">
                             <a:extLst>
                               <a:ext uri="{28A0092B-C50C-407E-A947-70E740481C1C}">
                                 <a14:useLocalDpi xmlns:a14="http://schemas.microsoft.com/office/drawing/2010/main" val="0"/>
@@ -6198,7 +6162,7 @@
                           </pic:cNvPicPr>
                         </pic:nvPicPr>
                         <pic:blipFill>
-                          <a:blip r:embed="rId19">
+                          <a:blip r:embed="rId18">
                             <a:extLst>
                               <a:ext uri="{28A0092B-C50C-407E-A947-70E740481C1C}">
                                 <a14:useLocalDpi xmlns:a14="http://schemas.microsoft.com/office/drawing/2010/main" val="0"/>
@@ -6318,6 +6282,16 @@
           <w:sz w:val="24"/>
           <w:szCs w:val="24"/>
         </w:rPr>
+        <w:t xml:space="preserve">Lanjutan </w:t>
+      </w:r>
+      <w:r>
+        <w:rPr>
+          <w:b/>
+          <w:bCs/>
+          <w:color w:val="auto"/>
+          <w:sz w:val="24"/>
+          <w:szCs w:val="24"/>
+        </w:rPr>
         <w:t>Table</w:t>
       </w:r>
       <w:r>
@@ -6573,7 +6547,7 @@
                     </pic:cNvPicPr>
                   </pic:nvPicPr>
                   <pic:blipFill>
-                    <a:blip r:embed="rId20" cstate="print">
+                    <a:blip r:embed="rId19" cstate="print">
                       <a:extLst>
                         <a:ext uri="{28A0092B-C50C-407E-A947-70E740481C1C}">
                           <a14:useLocalDpi xmlns:a14="http://schemas.microsoft.com/office/drawing/2010/main" val="0"/>
@@ -7026,7 +7000,7 @@
                     <pic:cNvPicPr/>
                   </pic:nvPicPr>
                   <pic:blipFill>
-                    <a:blip r:embed="rId21"/>
+                    <a:blip r:embed="rId20"/>
                     <a:stretch>
                       <a:fillRect/>
                     </a:stretch>
@@ -7830,7 +7804,7 @@
                     </pic:cNvPicPr>
                   </pic:nvPicPr>
                   <pic:blipFill>
-                    <a:blip r:embed="rId22" cstate="print">
+                    <a:blip r:embed="rId21" cstate="print">
                       <a:extLst>
                         <a:ext uri="{28A0092B-C50C-407E-A947-70E740481C1C}">
                           <a14:useLocalDpi xmlns:a14="http://schemas.microsoft.com/office/drawing/2010/main" val="0"/>
@@ -8709,7 +8683,7 @@
           <w:lang w:val="en-US"/>
         </w:rPr>
         <w:drawing>
-          <wp:anchor distT="0" distB="0" distL="114300" distR="114300" simplePos="0" relativeHeight="251652096" behindDoc="0" locked="0" layoutInCell="1" allowOverlap="1" wp14:anchorId="658C71BA" wp14:editId="0F28A63D">
+          <wp:anchor distT="0" distB="0" distL="114300" distR="114300" simplePos="0" relativeHeight="251638784" behindDoc="0" locked="0" layoutInCell="1" allowOverlap="1" wp14:anchorId="658C71BA" wp14:editId="0F28A63D">
             <wp:simplePos x="0" y="0"/>
             <wp:positionH relativeFrom="column">
               <wp:posOffset>940435</wp:posOffset>
@@ -8734,7 +8708,7 @@
                     </pic:cNvPicPr>
                   </pic:nvPicPr>
                   <pic:blipFill>
-                    <a:blip r:embed="rId23">
+                    <a:blip r:embed="rId22">
                       <a:extLst>
                         <a:ext uri="{28A0092B-C50C-407E-A947-70E740481C1C}">
                           <a14:useLocalDpi xmlns:a14="http://schemas.microsoft.com/office/drawing/2010/main" val="0"/>
@@ -9231,13 +9205,11 @@
         <w:pStyle w:val="Caption"/>
         <w:jc w:val="center"/>
         <w:rPr>
-          <w:rFonts w:cs="Times New Roman"/>
-          <w:b/>
-          <w:bCs/>
-          <w:color w:val="auto"/>
-          <w:sz w:val="24"/>
-          <w:szCs w:val="24"/>
-          <w:lang w:val="en-US"/>
+          <w:b/>
+          <w:bCs/>
+          <w:color w:val="auto"/>
+          <w:sz w:val="24"/>
+          <w:szCs w:val="24"/>
         </w:rPr>
       </w:pPr>
       <w:r>
@@ -9366,78 +9338,6 @@
         <w:rPr>
           <w:b/>
           <w:bCs/>
-          <w:noProof/>
-          <w:color w:val="auto"/>
-          <w:sz w:val="28"/>
-          <w:szCs w:val="28"/>
-        </w:rPr>
-        <w:drawing>
-          <wp:anchor distT="0" distB="0" distL="114300" distR="114300" simplePos="0" relativeHeight="251656192" behindDoc="0" locked="0" layoutInCell="1" allowOverlap="1" wp14:anchorId="32EEA8EA" wp14:editId="74F4FEAF">
-            <wp:simplePos x="0" y="0"/>
-            <wp:positionH relativeFrom="column">
-              <wp:posOffset>271322</wp:posOffset>
-            </wp:positionH>
-            <wp:positionV relativeFrom="page">
-              <wp:posOffset>2923658</wp:posOffset>
-            </wp:positionV>
-            <wp:extent cx="4819015" cy="6133465"/>
-            <wp:effectExtent l="0" t="0" r="0" b="0"/>
-            <wp:wrapTopAndBottom/>
-            <wp:docPr id="1705404084" name="Picture 2"/>
-            <wp:cNvGraphicFramePr>
-              <a:graphicFrameLocks xmlns:a="http://schemas.openxmlformats.org/drawingml/2006/main" noChangeAspect="1"/>
-            </wp:cNvGraphicFramePr>
-            <a:graphic xmlns:a="http://schemas.openxmlformats.org/drawingml/2006/main">
-              <a:graphicData uri="http://schemas.openxmlformats.org/drawingml/2006/picture">
-                <pic:pic xmlns:pic="http://schemas.openxmlformats.org/drawingml/2006/picture">
-                  <pic:nvPicPr>
-                    <pic:cNvPr id="0" name="Picture 2"/>
-                    <pic:cNvPicPr>
-                      <a:picLocks noChangeAspect="1" noChangeArrowheads="1"/>
-                    </pic:cNvPicPr>
-                  </pic:nvPicPr>
-                  <pic:blipFill>
-                    <a:blip r:embed="rId24">
-                      <a:extLst>
-                        <a:ext uri="{28A0092B-C50C-407E-A947-70E740481C1C}">
-                          <a14:useLocalDpi xmlns:a14="http://schemas.microsoft.com/office/drawing/2010/main" val="0"/>
-                        </a:ext>
-                      </a:extLst>
-                    </a:blip>
-                    <a:srcRect/>
-                    <a:stretch>
-                      <a:fillRect/>
-                    </a:stretch>
-                  </pic:blipFill>
-                  <pic:spPr bwMode="auto">
-                    <a:xfrm>
-                      <a:off x="0" y="0"/>
-                      <a:ext cx="4819015" cy="6133465"/>
-                    </a:xfrm>
-                    <a:prstGeom prst="rect">
-                      <a:avLst/>
-                    </a:prstGeom>
-                    <a:noFill/>
-                    <a:ln>
-                      <a:noFill/>
-                    </a:ln>
-                  </pic:spPr>
-                </pic:pic>
-              </a:graphicData>
-            </a:graphic>
-            <wp14:sizeRelH relativeFrom="margin">
-              <wp14:pctWidth>0</wp14:pctWidth>
-            </wp14:sizeRelH>
-            <wp14:sizeRelV relativeFrom="margin">
-              <wp14:pctHeight>0</wp14:pctHeight>
-            </wp14:sizeRelV>
-          </wp:anchor>
-        </w:drawing>
-      </w:r>
-      <w:r>
-        <w:rPr>
-          <w:b/>
-          <w:bCs/>
           <w:color w:val="auto"/>
           <w:sz w:val="24"/>
           <w:szCs w:val="24"/>
@@ -9445,6 +9345,1435 @@
         <w:t xml:space="preserve"> Spesifikasi ESP-32 Cam</w:t>
       </w:r>
     </w:p>
+    <w:tbl>
+      <w:tblPr>
+        <w:tblW w:w="7152" w:type="dxa"/>
+        <w:jc w:val="center"/>
+        <w:tblLook w:val="04A0" w:firstRow="1" w:lastRow="0" w:firstColumn="1" w:lastColumn="0" w:noHBand="0" w:noVBand="1"/>
+      </w:tblPr>
+      <w:tblGrid>
+        <w:gridCol w:w="2018"/>
+        <w:gridCol w:w="5134"/>
+      </w:tblGrid>
+      <w:tr>
+        <w:trPr>
+          <w:trHeight w:val="330"/>
+          <w:jc w:val="center"/>
+        </w:trPr>
+        <w:tc>
+          <w:tcPr>
+            <w:tcW w:w="2018" w:type="dxa"/>
+            <w:tcBorders>
+              <w:top w:val="single" w:sz="8" w:space="0" w:color="auto"/>
+              <w:left w:val="single" w:sz="8" w:space="0" w:color="auto"/>
+              <w:bottom w:val="single" w:sz="8" w:space="0" w:color="auto"/>
+              <w:right w:val="single" w:sz="8" w:space="0" w:color="auto"/>
+            </w:tcBorders>
+            <w:shd w:val="clear" w:color="auto" w:fill="auto"/>
+            <w:vAlign w:val="center"/>
+            <w:hideMark/>
+          </w:tcPr>
+          <w:p>
+            <w:pPr>
+              <w:spacing w:after="0" w:line="240" w:lineRule="auto"/>
+              <w:jc w:val="center"/>
+              <w:rPr>
+                <w:rFonts w:eastAsia="Times New Roman" w:cs="Times New Roman"/>
+                <w:b/>
+                <w:bCs/>
+                <w:szCs w:val="24"/>
+                <w:lang w:val="en-US"/>
+              </w:rPr>
+            </w:pPr>
+            <w:r>
+              <w:rPr>
+                <w:rFonts w:eastAsia="Times New Roman" w:cs="Times New Roman"/>
+                <w:b/>
+                <w:bCs/>
+                <w:szCs w:val="24"/>
+                <w:lang w:val="en-US"/>
+              </w:rPr>
+              <w:t>Fitur</w:t>
+            </w:r>
+          </w:p>
+        </w:tc>
+        <w:tc>
+          <w:tcPr>
+            <w:tcW w:w="5134" w:type="dxa"/>
+            <w:tcBorders>
+              <w:top w:val="single" w:sz="8" w:space="0" w:color="auto"/>
+              <w:left w:val="nil"/>
+              <w:bottom w:val="single" w:sz="8" w:space="0" w:color="auto"/>
+              <w:right w:val="single" w:sz="8" w:space="0" w:color="auto"/>
+            </w:tcBorders>
+            <w:shd w:val="clear" w:color="auto" w:fill="auto"/>
+            <w:vAlign w:val="center"/>
+            <w:hideMark/>
+          </w:tcPr>
+          <w:p>
+            <w:pPr>
+              <w:spacing w:after="0" w:line="240" w:lineRule="auto"/>
+              <w:jc w:val="center"/>
+              <w:rPr>
+                <w:rFonts w:eastAsia="Times New Roman" w:cs="Times New Roman"/>
+                <w:b/>
+                <w:bCs/>
+                <w:szCs w:val="24"/>
+                <w:lang w:val="en-US"/>
+              </w:rPr>
+            </w:pPr>
+            <w:r>
+              <w:rPr>
+                <w:rFonts w:eastAsia="Times New Roman" w:cs="Times New Roman"/>
+                <w:b/>
+                <w:bCs/>
+                <w:szCs w:val="24"/>
+                <w:lang w:val="en-US"/>
+              </w:rPr>
+              <w:t>Spesifikasi</w:t>
+            </w:r>
+          </w:p>
+        </w:tc>
+      </w:tr>
+      <w:tr>
+        <w:trPr>
+          <w:trHeight w:val="330"/>
+          <w:jc w:val="center"/>
+        </w:trPr>
+        <w:tc>
+          <w:tcPr>
+            <w:tcW w:w="2018" w:type="dxa"/>
+            <w:vMerge w:val="restart"/>
+            <w:tcBorders>
+              <w:top w:val="nil"/>
+              <w:left w:val="single" w:sz="8" w:space="0" w:color="auto"/>
+              <w:right w:val="single" w:sz="8" w:space="0" w:color="auto"/>
+            </w:tcBorders>
+            <w:shd w:val="clear" w:color="auto" w:fill="auto"/>
+            <w:vAlign w:val="center"/>
+            <w:hideMark/>
+          </w:tcPr>
+          <w:p>
+            <w:pPr>
+              <w:spacing w:after="0" w:line="240" w:lineRule="auto"/>
+              <w:rPr>
+                <w:rFonts w:eastAsia="Times New Roman" w:cs="Times New Roman"/>
+                <w:szCs w:val="24"/>
+                <w:lang w:val="en-US"/>
+              </w:rPr>
+            </w:pPr>
+          </w:p>
+          <w:p>
+            <w:pPr>
+              <w:spacing w:after="0" w:line="240" w:lineRule="auto"/>
+              <w:rPr>
+                <w:rFonts w:eastAsia="Times New Roman" w:cs="Times New Roman"/>
+                <w:szCs w:val="24"/>
+                <w:lang w:val="en-US"/>
+              </w:rPr>
+            </w:pPr>
+          </w:p>
+          <w:p>
+            <w:pPr>
+              <w:spacing w:after="0" w:line="240" w:lineRule="auto"/>
+              <w:rPr>
+                <w:rFonts w:eastAsia="Times New Roman" w:cs="Times New Roman"/>
+                <w:szCs w:val="24"/>
+                <w:lang w:val="en-US"/>
+              </w:rPr>
+            </w:pPr>
+            <w:r>
+              <w:rPr>
+                <w:rFonts w:eastAsia="Times New Roman" w:cs="Times New Roman"/>
+                <w:szCs w:val="24"/>
+                <w:lang w:val="en-US"/>
+              </w:rPr>
+              <w:t>Mikrokontroler</w:t>
+            </w:r>
+          </w:p>
+          <w:p>
+            <w:pPr>
+              <w:spacing w:after="0" w:line="240" w:lineRule="auto"/>
+              <w:jc w:val="center"/>
+              <w:rPr>
+                <w:rFonts w:eastAsia="Times New Roman" w:cs="Times New Roman"/>
+                <w:szCs w:val="24"/>
+                <w:lang w:val="en-US"/>
+              </w:rPr>
+            </w:pPr>
+            <w:r>
+              <w:rPr>
+                <w:rFonts w:eastAsia="Times New Roman" w:cs="Times New Roman"/>
+                <w:szCs w:val="24"/>
+                <w:lang w:val="en-US"/>
+              </w:rPr>
+              <w:t> </w:t>
+            </w:r>
+          </w:p>
+          <w:p>
+            <w:pPr>
+              <w:spacing w:after="0" w:line="240" w:lineRule="auto"/>
+              <w:jc w:val="center"/>
+              <w:rPr>
+                <w:rFonts w:eastAsia="Times New Roman" w:cs="Times New Roman"/>
+                <w:szCs w:val="24"/>
+                <w:lang w:val="en-US"/>
+              </w:rPr>
+            </w:pPr>
+            <w:r>
+              <w:rPr>
+                <w:rFonts w:eastAsia="Times New Roman" w:cs="Times New Roman"/>
+                <w:szCs w:val="24"/>
+                <w:lang w:val="en-US"/>
+              </w:rPr>
+              <w:t> </w:t>
+            </w:r>
+          </w:p>
+        </w:tc>
+        <w:tc>
+          <w:tcPr>
+            <w:tcW w:w="5134" w:type="dxa"/>
+            <w:tcBorders>
+              <w:top w:val="nil"/>
+              <w:left w:val="nil"/>
+              <w:bottom w:val="single" w:sz="8" w:space="0" w:color="auto"/>
+              <w:right w:val="single" w:sz="8" w:space="0" w:color="auto"/>
+            </w:tcBorders>
+            <w:shd w:val="clear" w:color="auto" w:fill="auto"/>
+            <w:vAlign w:val="center"/>
+            <w:hideMark/>
+          </w:tcPr>
+          <w:p>
+            <w:pPr>
+              <w:spacing w:after="0" w:line="240" w:lineRule="auto"/>
+              <w:jc w:val="center"/>
+              <w:rPr>
+                <w:rFonts w:eastAsia="Times New Roman" w:cs="Times New Roman"/>
+                <w:szCs w:val="24"/>
+                <w:lang w:val="en-US"/>
+              </w:rPr>
+            </w:pPr>
+            <w:r>
+              <w:rPr>
+                <w:rFonts w:eastAsia="Times New Roman" w:cs="Times New Roman"/>
+                <w:szCs w:val="24"/>
+                <w:lang w:val="en-US"/>
+              </w:rPr>
+              <w:t>Tipe: ESP32</w:t>
+            </w:r>
+          </w:p>
+        </w:tc>
+      </w:tr>
+      <w:tr>
+        <w:trPr>
+          <w:trHeight w:val="645"/>
+          <w:jc w:val="center"/>
+        </w:trPr>
+        <w:tc>
+          <w:tcPr>
+            <w:tcW w:w="2018" w:type="dxa"/>
+            <w:vMerge/>
+            <w:tcBorders>
+              <w:left w:val="single" w:sz="8" w:space="0" w:color="auto"/>
+              <w:right w:val="single" w:sz="8" w:space="0" w:color="auto"/>
+            </w:tcBorders>
+            <w:shd w:val="clear" w:color="auto" w:fill="auto"/>
+            <w:vAlign w:val="center"/>
+            <w:hideMark/>
+          </w:tcPr>
+          <w:p>
+            <w:pPr>
+              <w:spacing w:after="0" w:line="240" w:lineRule="auto"/>
+              <w:jc w:val="center"/>
+              <w:rPr>
+                <w:rFonts w:eastAsia="Times New Roman" w:cs="Times New Roman"/>
+                <w:szCs w:val="24"/>
+                <w:lang w:val="en-US"/>
+              </w:rPr>
+            </w:pPr>
+          </w:p>
+        </w:tc>
+        <w:tc>
+          <w:tcPr>
+            <w:tcW w:w="5134" w:type="dxa"/>
+            <w:tcBorders>
+              <w:top w:val="nil"/>
+              <w:left w:val="nil"/>
+              <w:bottom w:val="single" w:sz="8" w:space="0" w:color="auto"/>
+              <w:right w:val="single" w:sz="8" w:space="0" w:color="auto"/>
+            </w:tcBorders>
+            <w:shd w:val="clear" w:color="auto" w:fill="auto"/>
+            <w:vAlign w:val="center"/>
+            <w:hideMark/>
+          </w:tcPr>
+          <w:p>
+            <w:pPr>
+              <w:spacing w:after="0" w:line="240" w:lineRule="auto"/>
+              <w:jc w:val="center"/>
+              <w:rPr>
+                <w:rFonts w:eastAsia="Times New Roman" w:cs="Times New Roman"/>
+                <w:szCs w:val="24"/>
+                <w:lang w:val="en-US"/>
+              </w:rPr>
+            </w:pPr>
+            <w:r>
+              <w:rPr>
+                <w:rFonts w:eastAsia="Times New Roman" w:cs="Times New Roman"/>
+                <w:szCs w:val="24"/>
+                <w:lang w:val="en-US"/>
+              </w:rPr>
+              <w:t>Kecepatan CPU: Hingga 240 MHz</w:t>
+            </w:r>
+          </w:p>
+        </w:tc>
+      </w:tr>
+      <w:tr>
+        <w:trPr>
+          <w:trHeight w:val="330"/>
+          <w:jc w:val="center"/>
+        </w:trPr>
+        <w:tc>
+          <w:tcPr>
+            <w:tcW w:w="2018" w:type="dxa"/>
+            <w:vMerge/>
+            <w:tcBorders>
+              <w:left w:val="single" w:sz="8" w:space="0" w:color="auto"/>
+              <w:bottom w:val="single" w:sz="8" w:space="0" w:color="auto"/>
+              <w:right w:val="single" w:sz="8" w:space="0" w:color="auto"/>
+            </w:tcBorders>
+            <w:shd w:val="clear" w:color="auto" w:fill="auto"/>
+            <w:vAlign w:val="center"/>
+            <w:hideMark/>
+          </w:tcPr>
+          <w:p>
+            <w:pPr>
+              <w:spacing w:after="0" w:line="240" w:lineRule="auto"/>
+              <w:jc w:val="center"/>
+              <w:rPr>
+                <w:rFonts w:eastAsia="Times New Roman" w:cs="Times New Roman"/>
+                <w:szCs w:val="24"/>
+                <w:lang w:val="en-US"/>
+              </w:rPr>
+            </w:pPr>
+          </w:p>
+        </w:tc>
+        <w:tc>
+          <w:tcPr>
+            <w:tcW w:w="5134" w:type="dxa"/>
+            <w:tcBorders>
+              <w:top w:val="nil"/>
+              <w:left w:val="nil"/>
+              <w:bottom w:val="single" w:sz="8" w:space="0" w:color="auto"/>
+              <w:right w:val="single" w:sz="8" w:space="0" w:color="auto"/>
+            </w:tcBorders>
+            <w:shd w:val="clear" w:color="auto" w:fill="auto"/>
+            <w:vAlign w:val="center"/>
+            <w:hideMark/>
+          </w:tcPr>
+          <w:p>
+            <w:pPr>
+              <w:spacing w:after="0" w:line="240" w:lineRule="auto"/>
+              <w:jc w:val="center"/>
+              <w:rPr>
+                <w:rFonts w:eastAsia="Times New Roman" w:cs="Times New Roman"/>
+                <w:szCs w:val="24"/>
+                <w:lang w:val="en-US"/>
+              </w:rPr>
+            </w:pPr>
+            <w:r>
+              <w:rPr>
+                <w:rFonts w:eastAsia="Times New Roman" w:cs="Times New Roman"/>
+                <w:szCs w:val="24"/>
+                <w:lang w:val="en-US"/>
+              </w:rPr>
+              <w:t>Memori Flash: 4 MB</w:t>
+            </w:r>
+          </w:p>
+        </w:tc>
+      </w:tr>
+      <w:tr>
+        <w:trPr>
+          <w:trHeight w:val="330"/>
+          <w:jc w:val="center"/>
+        </w:trPr>
+        <w:tc>
+          <w:tcPr>
+            <w:tcW w:w="2018" w:type="dxa"/>
+            <w:vMerge w:val="restart"/>
+            <w:tcBorders>
+              <w:top w:val="nil"/>
+              <w:left w:val="single" w:sz="8" w:space="0" w:color="auto"/>
+              <w:right w:val="single" w:sz="8" w:space="0" w:color="auto"/>
+            </w:tcBorders>
+            <w:shd w:val="clear" w:color="auto" w:fill="auto"/>
+            <w:vAlign w:val="center"/>
+            <w:hideMark/>
+          </w:tcPr>
+          <w:p>
+            <w:pPr>
+              <w:spacing w:after="0" w:line="240" w:lineRule="auto"/>
+              <w:rPr>
+                <w:rFonts w:eastAsia="Times New Roman" w:cs="Times New Roman"/>
+                <w:szCs w:val="24"/>
+                <w:lang w:val="en-US"/>
+              </w:rPr>
+            </w:pPr>
+          </w:p>
+          <w:p>
+            <w:pPr>
+              <w:spacing w:after="0" w:line="240" w:lineRule="auto"/>
+              <w:rPr>
+                <w:rFonts w:eastAsia="Times New Roman" w:cs="Times New Roman"/>
+                <w:szCs w:val="24"/>
+                <w:lang w:val="en-US"/>
+              </w:rPr>
+            </w:pPr>
+          </w:p>
+          <w:p>
+            <w:pPr>
+              <w:spacing w:after="0" w:line="240" w:lineRule="auto"/>
+              <w:rPr>
+                <w:rFonts w:eastAsia="Times New Roman" w:cs="Times New Roman"/>
+                <w:szCs w:val="24"/>
+                <w:lang w:val="en-US"/>
+              </w:rPr>
+            </w:pPr>
+          </w:p>
+          <w:p>
+            <w:pPr>
+              <w:spacing w:after="0" w:line="240" w:lineRule="auto"/>
+              <w:rPr>
+                <w:rFonts w:eastAsia="Times New Roman" w:cs="Times New Roman"/>
+                <w:szCs w:val="24"/>
+                <w:lang w:val="en-US"/>
+              </w:rPr>
+            </w:pPr>
+            <w:r>
+              <w:rPr>
+                <w:rFonts w:eastAsia="Times New Roman" w:cs="Times New Roman"/>
+                <w:szCs w:val="24"/>
+                <w:lang w:val="en-US"/>
+              </w:rPr>
+              <w:t>Kamera</w:t>
+            </w:r>
+          </w:p>
+          <w:p>
+            <w:pPr>
+              <w:spacing w:after="0" w:line="240" w:lineRule="auto"/>
+              <w:jc w:val="center"/>
+              <w:rPr>
+                <w:rFonts w:eastAsia="Times New Roman" w:cs="Times New Roman"/>
+                <w:szCs w:val="24"/>
+                <w:lang w:val="en-US"/>
+              </w:rPr>
+            </w:pPr>
+            <w:r>
+              <w:rPr>
+                <w:rFonts w:eastAsia="Times New Roman" w:cs="Times New Roman"/>
+                <w:szCs w:val="24"/>
+                <w:lang w:val="en-US"/>
+              </w:rPr>
+              <w:t> </w:t>
+            </w:r>
+          </w:p>
+          <w:p>
+            <w:pPr>
+              <w:spacing w:after="0" w:line="240" w:lineRule="auto"/>
+              <w:jc w:val="center"/>
+              <w:rPr>
+                <w:rFonts w:eastAsia="Times New Roman" w:cs="Times New Roman"/>
+                <w:szCs w:val="24"/>
+                <w:lang w:val="en-US"/>
+              </w:rPr>
+            </w:pPr>
+            <w:r>
+              <w:rPr>
+                <w:rFonts w:eastAsia="Times New Roman" w:cs="Times New Roman"/>
+                <w:szCs w:val="24"/>
+                <w:lang w:val="en-US"/>
+              </w:rPr>
+              <w:t> </w:t>
+            </w:r>
+          </w:p>
+          <w:p>
+            <w:pPr>
+              <w:spacing w:after="0" w:line="240" w:lineRule="auto"/>
+              <w:jc w:val="center"/>
+              <w:rPr>
+                <w:rFonts w:eastAsia="Times New Roman" w:cs="Times New Roman"/>
+                <w:szCs w:val="24"/>
+                <w:lang w:val="en-US"/>
+              </w:rPr>
+            </w:pPr>
+            <w:r>
+              <w:rPr>
+                <w:rFonts w:eastAsia="Times New Roman" w:cs="Times New Roman"/>
+                <w:szCs w:val="24"/>
+                <w:lang w:val="en-US"/>
+              </w:rPr>
+              <w:t> </w:t>
+            </w:r>
+          </w:p>
+        </w:tc>
+        <w:tc>
+          <w:tcPr>
+            <w:tcW w:w="5134" w:type="dxa"/>
+            <w:tcBorders>
+              <w:top w:val="nil"/>
+              <w:left w:val="nil"/>
+              <w:bottom w:val="single" w:sz="8" w:space="0" w:color="auto"/>
+              <w:right w:val="single" w:sz="8" w:space="0" w:color="auto"/>
+            </w:tcBorders>
+            <w:shd w:val="clear" w:color="auto" w:fill="auto"/>
+            <w:vAlign w:val="center"/>
+            <w:hideMark/>
+          </w:tcPr>
+          <w:p>
+            <w:pPr>
+              <w:spacing w:after="0" w:line="240" w:lineRule="auto"/>
+              <w:jc w:val="center"/>
+              <w:rPr>
+                <w:rFonts w:eastAsia="Times New Roman" w:cs="Times New Roman"/>
+                <w:szCs w:val="24"/>
+                <w:lang w:val="en-US"/>
+              </w:rPr>
+            </w:pPr>
+            <w:r>
+              <w:rPr>
+                <w:rFonts w:eastAsia="Times New Roman" w:cs="Times New Roman"/>
+                <w:szCs w:val="24"/>
+                <w:lang w:val="en-US"/>
+              </w:rPr>
+              <w:t>Sensor gambar: OV2640</w:t>
+            </w:r>
+          </w:p>
+        </w:tc>
+      </w:tr>
+      <w:tr>
+        <w:trPr>
+          <w:trHeight w:val="645"/>
+          <w:jc w:val="center"/>
+        </w:trPr>
+        <w:tc>
+          <w:tcPr>
+            <w:tcW w:w="2018" w:type="dxa"/>
+            <w:vMerge/>
+            <w:tcBorders>
+              <w:left w:val="single" w:sz="8" w:space="0" w:color="auto"/>
+              <w:right w:val="single" w:sz="8" w:space="0" w:color="auto"/>
+            </w:tcBorders>
+            <w:shd w:val="clear" w:color="auto" w:fill="auto"/>
+            <w:vAlign w:val="center"/>
+            <w:hideMark/>
+          </w:tcPr>
+          <w:p>
+            <w:pPr>
+              <w:spacing w:after="0" w:line="240" w:lineRule="auto"/>
+              <w:jc w:val="center"/>
+              <w:rPr>
+                <w:rFonts w:eastAsia="Times New Roman" w:cs="Times New Roman"/>
+                <w:szCs w:val="24"/>
+                <w:lang w:val="en-US"/>
+              </w:rPr>
+            </w:pPr>
+          </w:p>
+        </w:tc>
+        <w:tc>
+          <w:tcPr>
+            <w:tcW w:w="5134" w:type="dxa"/>
+            <w:tcBorders>
+              <w:top w:val="nil"/>
+              <w:left w:val="nil"/>
+              <w:bottom w:val="single" w:sz="8" w:space="0" w:color="auto"/>
+              <w:right w:val="single" w:sz="8" w:space="0" w:color="auto"/>
+            </w:tcBorders>
+            <w:shd w:val="clear" w:color="auto" w:fill="auto"/>
+            <w:vAlign w:val="center"/>
+            <w:hideMark/>
+          </w:tcPr>
+          <w:p>
+            <w:pPr>
+              <w:spacing w:after="0" w:line="240" w:lineRule="auto"/>
+              <w:jc w:val="center"/>
+              <w:rPr>
+                <w:rFonts w:eastAsia="Times New Roman" w:cs="Times New Roman"/>
+                <w:szCs w:val="24"/>
+                <w:lang w:val="en-US"/>
+              </w:rPr>
+            </w:pPr>
+            <w:r>
+              <w:rPr>
+                <w:rFonts w:eastAsia="Times New Roman" w:cs="Times New Roman"/>
+                <w:szCs w:val="24"/>
+                <w:lang w:val="en-US"/>
+              </w:rPr>
+              <w:t>Resolusi: 2 Megapiksel (1600 x 1200 piksel)</w:t>
+            </w:r>
+          </w:p>
+        </w:tc>
+      </w:tr>
+      <w:tr>
+        <w:trPr>
+          <w:trHeight w:val="330"/>
+          <w:jc w:val="center"/>
+        </w:trPr>
+        <w:tc>
+          <w:tcPr>
+            <w:tcW w:w="2018" w:type="dxa"/>
+            <w:vMerge/>
+            <w:tcBorders>
+              <w:left w:val="single" w:sz="8" w:space="0" w:color="auto"/>
+              <w:right w:val="single" w:sz="8" w:space="0" w:color="auto"/>
+            </w:tcBorders>
+            <w:shd w:val="clear" w:color="auto" w:fill="auto"/>
+            <w:vAlign w:val="center"/>
+            <w:hideMark/>
+          </w:tcPr>
+          <w:p>
+            <w:pPr>
+              <w:spacing w:after="0" w:line="240" w:lineRule="auto"/>
+              <w:jc w:val="center"/>
+              <w:rPr>
+                <w:rFonts w:eastAsia="Times New Roman" w:cs="Times New Roman"/>
+                <w:szCs w:val="24"/>
+                <w:lang w:val="en-US"/>
+              </w:rPr>
+            </w:pPr>
+          </w:p>
+        </w:tc>
+        <w:tc>
+          <w:tcPr>
+            <w:tcW w:w="5134" w:type="dxa"/>
+            <w:tcBorders>
+              <w:top w:val="nil"/>
+              <w:left w:val="nil"/>
+              <w:bottom w:val="single" w:sz="8" w:space="0" w:color="auto"/>
+              <w:right w:val="single" w:sz="8" w:space="0" w:color="auto"/>
+            </w:tcBorders>
+            <w:shd w:val="clear" w:color="auto" w:fill="auto"/>
+            <w:vAlign w:val="center"/>
+            <w:hideMark/>
+          </w:tcPr>
+          <w:p>
+            <w:pPr>
+              <w:spacing w:after="0" w:line="240" w:lineRule="auto"/>
+              <w:jc w:val="center"/>
+              <w:rPr>
+                <w:rFonts w:eastAsia="Times New Roman" w:cs="Times New Roman"/>
+                <w:szCs w:val="24"/>
+                <w:lang w:val="en-US"/>
+              </w:rPr>
+            </w:pPr>
+            <w:r>
+              <w:rPr>
+                <w:rFonts w:eastAsia="Times New Roman" w:cs="Times New Roman"/>
+                <w:szCs w:val="24"/>
+                <w:lang w:val="en-US"/>
+              </w:rPr>
+              <w:t>Format gambar: JPEG</w:t>
+            </w:r>
+          </w:p>
+        </w:tc>
+      </w:tr>
+      <w:tr>
+        <w:trPr>
+          <w:trHeight w:val="645"/>
+          <w:jc w:val="center"/>
+        </w:trPr>
+        <w:tc>
+          <w:tcPr>
+            <w:tcW w:w="2018" w:type="dxa"/>
+            <w:vMerge/>
+            <w:tcBorders>
+              <w:left w:val="single" w:sz="8" w:space="0" w:color="auto"/>
+              <w:bottom w:val="single" w:sz="8" w:space="0" w:color="auto"/>
+              <w:right w:val="single" w:sz="8" w:space="0" w:color="auto"/>
+            </w:tcBorders>
+            <w:shd w:val="clear" w:color="auto" w:fill="auto"/>
+            <w:vAlign w:val="center"/>
+            <w:hideMark/>
+          </w:tcPr>
+          <w:p>
+            <w:pPr>
+              <w:spacing w:after="0" w:line="240" w:lineRule="auto"/>
+              <w:jc w:val="center"/>
+              <w:rPr>
+                <w:rFonts w:eastAsia="Times New Roman" w:cs="Times New Roman"/>
+                <w:szCs w:val="24"/>
+                <w:lang w:val="en-US"/>
+              </w:rPr>
+            </w:pPr>
+          </w:p>
+        </w:tc>
+        <w:tc>
+          <w:tcPr>
+            <w:tcW w:w="5134" w:type="dxa"/>
+            <w:tcBorders>
+              <w:top w:val="nil"/>
+              <w:left w:val="nil"/>
+              <w:bottom w:val="single" w:sz="8" w:space="0" w:color="auto"/>
+              <w:right w:val="single" w:sz="8" w:space="0" w:color="auto"/>
+            </w:tcBorders>
+            <w:shd w:val="clear" w:color="auto" w:fill="auto"/>
+            <w:vAlign w:val="center"/>
+            <w:hideMark/>
+          </w:tcPr>
+          <w:p>
+            <w:pPr>
+              <w:spacing w:after="0" w:line="240" w:lineRule="auto"/>
+              <w:jc w:val="center"/>
+              <w:rPr>
+                <w:rFonts w:eastAsia="Times New Roman" w:cs="Times New Roman"/>
+                <w:szCs w:val="24"/>
+                <w:lang w:val="en-US"/>
+              </w:rPr>
+            </w:pPr>
+            <w:r>
+              <w:rPr>
+                <w:rFonts w:eastAsia="Times New Roman" w:cs="Times New Roman"/>
+                <w:szCs w:val="24"/>
+                <w:lang w:val="en-US"/>
+              </w:rPr>
+              <w:t>Antarmuka: UART, SPI, I2C, I2S, ADC, DAC, PWM, GPIO</w:t>
+            </w:r>
+          </w:p>
+        </w:tc>
+      </w:tr>
+      <w:tr>
+        <w:trPr>
+          <w:trHeight w:val="330"/>
+          <w:jc w:val="center"/>
+        </w:trPr>
+        <w:tc>
+          <w:tcPr>
+            <w:tcW w:w="2018" w:type="dxa"/>
+            <w:vMerge w:val="restart"/>
+            <w:tcBorders>
+              <w:top w:val="nil"/>
+              <w:left w:val="single" w:sz="8" w:space="0" w:color="auto"/>
+              <w:right w:val="single" w:sz="8" w:space="0" w:color="auto"/>
+            </w:tcBorders>
+            <w:shd w:val="clear" w:color="auto" w:fill="auto"/>
+            <w:vAlign w:val="center"/>
+            <w:hideMark/>
+          </w:tcPr>
+          <w:p>
+            <w:pPr>
+              <w:spacing w:after="0" w:line="240" w:lineRule="auto"/>
+              <w:rPr>
+                <w:rFonts w:eastAsia="Times New Roman" w:cs="Times New Roman"/>
+                <w:szCs w:val="24"/>
+                <w:lang w:val="en-US"/>
+              </w:rPr>
+            </w:pPr>
+          </w:p>
+          <w:p>
+            <w:pPr>
+              <w:spacing w:after="0" w:line="240" w:lineRule="auto"/>
+              <w:rPr>
+                <w:rFonts w:eastAsia="Times New Roman" w:cs="Times New Roman"/>
+                <w:szCs w:val="24"/>
+                <w:lang w:val="en-US"/>
+              </w:rPr>
+            </w:pPr>
+          </w:p>
+          <w:p>
+            <w:pPr>
+              <w:spacing w:after="0" w:line="240" w:lineRule="auto"/>
+              <w:rPr>
+                <w:rFonts w:eastAsia="Times New Roman" w:cs="Times New Roman"/>
+                <w:szCs w:val="24"/>
+                <w:lang w:val="en-US"/>
+              </w:rPr>
+            </w:pPr>
+            <w:r>
+              <w:rPr>
+                <w:rFonts w:eastAsia="Times New Roman" w:cs="Times New Roman"/>
+                <w:szCs w:val="24"/>
+                <w:lang w:val="en-US"/>
+              </w:rPr>
+              <w:t>Komunikasi</w:t>
+            </w:r>
+          </w:p>
+          <w:p>
+            <w:pPr>
+              <w:spacing w:after="0" w:line="240" w:lineRule="auto"/>
+              <w:jc w:val="center"/>
+              <w:rPr>
+                <w:rFonts w:eastAsia="Times New Roman" w:cs="Times New Roman"/>
+                <w:szCs w:val="24"/>
+                <w:lang w:val="en-US"/>
+              </w:rPr>
+            </w:pPr>
+            <w:r>
+              <w:rPr>
+                <w:rFonts w:eastAsia="Times New Roman" w:cs="Times New Roman"/>
+                <w:szCs w:val="24"/>
+                <w:lang w:val="en-US"/>
+              </w:rPr>
+              <w:t> </w:t>
+            </w:r>
+          </w:p>
+          <w:p>
+            <w:pPr>
+              <w:spacing w:after="0" w:line="240" w:lineRule="auto"/>
+              <w:jc w:val="center"/>
+              <w:rPr>
+                <w:rFonts w:eastAsia="Times New Roman" w:cs="Times New Roman"/>
+                <w:szCs w:val="24"/>
+                <w:lang w:val="en-US"/>
+              </w:rPr>
+            </w:pPr>
+            <w:r>
+              <w:rPr>
+                <w:rFonts w:eastAsia="Times New Roman" w:cs="Times New Roman"/>
+                <w:szCs w:val="24"/>
+                <w:lang w:val="en-US"/>
+              </w:rPr>
+              <w:t> </w:t>
+            </w:r>
+          </w:p>
+        </w:tc>
+        <w:tc>
+          <w:tcPr>
+            <w:tcW w:w="5134" w:type="dxa"/>
+            <w:tcBorders>
+              <w:top w:val="nil"/>
+              <w:left w:val="nil"/>
+              <w:bottom w:val="single" w:sz="8" w:space="0" w:color="auto"/>
+              <w:right w:val="single" w:sz="8" w:space="0" w:color="auto"/>
+            </w:tcBorders>
+            <w:shd w:val="clear" w:color="auto" w:fill="auto"/>
+            <w:vAlign w:val="center"/>
+            <w:hideMark/>
+          </w:tcPr>
+          <w:p>
+            <w:pPr>
+              <w:spacing w:after="0" w:line="240" w:lineRule="auto"/>
+              <w:jc w:val="center"/>
+              <w:rPr>
+                <w:rFonts w:eastAsia="Times New Roman" w:cs="Times New Roman"/>
+                <w:szCs w:val="24"/>
+                <w:lang w:val="en-US"/>
+              </w:rPr>
+            </w:pPr>
+            <w:r>
+              <w:rPr>
+                <w:rFonts w:eastAsia="Times New Roman" w:cs="Times New Roman"/>
+                <w:szCs w:val="24"/>
+                <w:lang w:val="en-US"/>
+              </w:rPr>
+              <w:t>Wi-Fi: 802.11 b/g/n</w:t>
+            </w:r>
+          </w:p>
+        </w:tc>
+      </w:tr>
+      <w:tr>
+        <w:trPr>
+          <w:trHeight w:val="645"/>
+          <w:jc w:val="center"/>
+        </w:trPr>
+        <w:tc>
+          <w:tcPr>
+            <w:tcW w:w="2018" w:type="dxa"/>
+            <w:vMerge/>
+            <w:tcBorders>
+              <w:left w:val="single" w:sz="8" w:space="0" w:color="auto"/>
+              <w:right w:val="single" w:sz="8" w:space="0" w:color="auto"/>
+            </w:tcBorders>
+            <w:shd w:val="clear" w:color="auto" w:fill="auto"/>
+            <w:vAlign w:val="center"/>
+            <w:hideMark/>
+          </w:tcPr>
+          <w:p>
+            <w:pPr>
+              <w:spacing w:after="0" w:line="240" w:lineRule="auto"/>
+              <w:jc w:val="center"/>
+              <w:rPr>
+                <w:rFonts w:eastAsia="Times New Roman" w:cs="Times New Roman"/>
+                <w:szCs w:val="24"/>
+                <w:lang w:val="en-US"/>
+              </w:rPr>
+            </w:pPr>
+          </w:p>
+        </w:tc>
+        <w:tc>
+          <w:tcPr>
+            <w:tcW w:w="5134" w:type="dxa"/>
+            <w:tcBorders>
+              <w:top w:val="nil"/>
+              <w:left w:val="nil"/>
+              <w:bottom w:val="single" w:sz="8" w:space="0" w:color="auto"/>
+              <w:right w:val="single" w:sz="8" w:space="0" w:color="auto"/>
+            </w:tcBorders>
+            <w:shd w:val="clear" w:color="auto" w:fill="auto"/>
+            <w:vAlign w:val="center"/>
+            <w:hideMark/>
+          </w:tcPr>
+          <w:p>
+            <w:pPr>
+              <w:spacing w:after="0" w:line="240" w:lineRule="auto"/>
+              <w:jc w:val="center"/>
+              <w:rPr>
+                <w:rFonts w:eastAsia="Times New Roman" w:cs="Times New Roman"/>
+                <w:szCs w:val="24"/>
+                <w:lang w:val="en-US"/>
+              </w:rPr>
+            </w:pPr>
+            <w:r>
+              <w:rPr>
+                <w:rFonts w:eastAsia="Times New Roman" w:cs="Times New Roman"/>
+                <w:szCs w:val="24"/>
+                <w:lang w:val="en-US"/>
+              </w:rPr>
+              <w:t>Bluetooth: Bluetooth v4.2 BR/EDR dan BLE</w:t>
+            </w:r>
+          </w:p>
+        </w:tc>
+      </w:tr>
+      <w:tr>
+        <w:trPr>
+          <w:trHeight w:val="960"/>
+          <w:jc w:val="center"/>
+        </w:trPr>
+        <w:tc>
+          <w:tcPr>
+            <w:tcW w:w="2018" w:type="dxa"/>
+            <w:vMerge/>
+            <w:tcBorders>
+              <w:left w:val="single" w:sz="8" w:space="0" w:color="auto"/>
+              <w:bottom w:val="single" w:sz="8" w:space="0" w:color="auto"/>
+              <w:right w:val="single" w:sz="8" w:space="0" w:color="auto"/>
+            </w:tcBorders>
+            <w:shd w:val="clear" w:color="auto" w:fill="auto"/>
+            <w:vAlign w:val="center"/>
+            <w:hideMark/>
+          </w:tcPr>
+          <w:p>
+            <w:pPr>
+              <w:spacing w:after="0" w:line="240" w:lineRule="auto"/>
+              <w:jc w:val="center"/>
+              <w:rPr>
+                <w:rFonts w:eastAsia="Times New Roman" w:cs="Times New Roman"/>
+                <w:szCs w:val="24"/>
+                <w:lang w:val="en-US"/>
+              </w:rPr>
+            </w:pPr>
+          </w:p>
+        </w:tc>
+        <w:tc>
+          <w:tcPr>
+            <w:tcW w:w="5134" w:type="dxa"/>
+            <w:tcBorders>
+              <w:top w:val="nil"/>
+              <w:left w:val="nil"/>
+              <w:bottom w:val="single" w:sz="8" w:space="0" w:color="auto"/>
+              <w:right w:val="single" w:sz="8" w:space="0" w:color="auto"/>
+            </w:tcBorders>
+            <w:shd w:val="clear" w:color="auto" w:fill="auto"/>
+            <w:vAlign w:val="center"/>
+            <w:hideMark/>
+          </w:tcPr>
+          <w:p>
+            <w:pPr>
+              <w:spacing w:after="0" w:line="240" w:lineRule="auto"/>
+              <w:jc w:val="center"/>
+              <w:rPr>
+                <w:rFonts w:eastAsia="Times New Roman" w:cs="Times New Roman"/>
+                <w:szCs w:val="24"/>
+                <w:lang w:val="en-US"/>
+              </w:rPr>
+            </w:pPr>
+            <w:r>
+              <w:rPr>
+                <w:rFonts w:eastAsia="Times New Roman" w:cs="Times New Roman"/>
+                <w:szCs w:val="24"/>
+                <w:lang w:val="en-US"/>
+              </w:rPr>
+              <w:t>Protokol jaringan: TCP/IP, HTTP, FTP, MQTT, SSL/TLS, UDP, DNS</w:t>
+            </w:r>
+          </w:p>
+        </w:tc>
+      </w:tr>
+      <w:tr>
+        <w:trPr>
+          <w:trHeight w:val="645"/>
+          <w:jc w:val="center"/>
+        </w:trPr>
+        <w:tc>
+          <w:tcPr>
+            <w:tcW w:w="2018" w:type="dxa"/>
+            <w:tcBorders>
+              <w:top w:val="nil"/>
+              <w:left w:val="single" w:sz="8" w:space="0" w:color="auto"/>
+              <w:bottom w:val="single" w:sz="8" w:space="0" w:color="auto"/>
+              <w:right w:val="single" w:sz="8" w:space="0" w:color="auto"/>
+            </w:tcBorders>
+            <w:shd w:val="clear" w:color="auto" w:fill="auto"/>
+            <w:vAlign w:val="center"/>
+            <w:hideMark/>
+          </w:tcPr>
+          <w:p>
+            <w:pPr>
+              <w:spacing w:after="0" w:line="240" w:lineRule="auto"/>
+              <w:jc w:val="center"/>
+              <w:rPr>
+                <w:rFonts w:eastAsia="Times New Roman" w:cs="Times New Roman"/>
+                <w:szCs w:val="24"/>
+                <w:lang w:val="en-US"/>
+              </w:rPr>
+            </w:pPr>
+            <w:r>
+              <w:rPr>
+                <w:rFonts w:eastAsia="Times New Roman" w:cs="Times New Roman"/>
+                <w:szCs w:val="24"/>
+                <w:lang w:val="en-US"/>
+              </w:rPr>
+              <w:t>Antarmuka</w:t>
+            </w:r>
+          </w:p>
+        </w:tc>
+        <w:tc>
+          <w:tcPr>
+            <w:tcW w:w="5134" w:type="dxa"/>
+            <w:tcBorders>
+              <w:top w:val="nil"/>
+              <w:left w:val="nil"/>
+              <w:bottom w:val="single" w:sz="8" w:space="0" w:color="auto"/>
+              <w:right w:val="single" w:sz="8" w:space="0" w:color="auto"/>
+            </w:tcBorders>
+            <w:shd w:val="clear" w:color="auto" w:fill="auto"/>
+            <w:vAlign w:val="center"/>
+            <w:hideMark/>
+          </w:tcPr>
+          <w:p>
+            <w:pPr>
+              <w:spacing w:after="0" w:line="240" w:lineRule="auto"/>
+              <w:jc w:val="center"/>
+              <w:rPr>
+                <w:rFonts w:eastAsia="Times New Roman" w:cs="Times New Roman"/>
+                <w:szCs w:val="24"/>
+                <w:lang w:val="en-US"/>
+              </w:rPr>
+            </w:pPr>
+            <w:r>
+              <w:rPr>
+                <w:rFonts w:eastAsia="Times New Roman" w:cs="Times New Roman"/>
+                <w:szCs w:val="24"/>
+                <w:lang w:val="en-US"/>
+              </w:rPr>
+              <w:t>UART, SPI, I2C, I2S, ADC, DAC, PWM, GPIO</w:t>
+            </w:r>
+          </w:p>
+        </w:tc>
+      </w:tr>
+      <w:tr>
+        <w:trPr>
+          <w:trHeight w:val="330"/>
+          <w:jc w:val="center"/>
+        </w:trPr>
+        <w:tc>
+          <w:tcPr>
+            <w:tcW w:w="2018" w:type="dxa"/>
+            <w:tcBorders>
+              <w:top w:val="nil"/>
+              <w:left w:val="single" w:sz="8" w:space="0" w:color="auto"/>
+              <w:bottom w:val="single" w:sz="8" w:space="0" w:color="auto"/>
+              <w:right w:val="single" w:sz="8" w:space="0" w:color="auto"/>
+            </w:tcBorders>
+            <w:shd w:val="clear" w:color="auto" w:fill="auto"/>
+            <w:vAlign w:val="center"/>
+            <w:hideMark/>
+          </w:tcPr>
+          <w:p>
+            <w:pPr>
+              <w:spacing w:after="0" w:line="240" w:lineRule="auto"/>
+              <w:jc w:val="center"/>
+              <w:rPr>
+                <w:rFonts w:eastAsia="Times New Roman" w:cs="Times New Roman"/>
+                <w:szCs w:val="24"/>
+                <w:lang w:val="en-US"/>
+              </w:rPr>
+            </w:pPr>
+            <w:r>
+              <w:rPr>
+                <w:rFonts w:eastAsia="Times New Roman" w:cs="Times New Roman"/>
+                <w:szCs w:val="24"/>
+                <w:lang w:val="en-US"/>
+              </w:rPr>
+              <w:t>Kartu SD</w:t>
+            </w:r>
+          </w:p>
+        </w:tc>
+        <w:tc>
+          <w:tcPr>
+            <w:tcW w:w="5134" w:type="dxa"/>
+            <w:tcBorders>
+              <w:top w:val="nil"/>
+              <w:left w:val="nil"/>
+              <w:bottom w:val="single" w:sz="8" w:space="0" w:color="auto"/>
+              <w:right w:val="single" w:sz="8" w:space="0" w:color="auto"/>
+            </w:tcBorders>
+            <w:shd w:val="clear" w:color="auto" w:fill="auto"/>
+            <w:vAlign w:val="center"/>
+            <w:hideMark/>
+          </w:tcPr>
+          <w:p>
+            <w:pPr>
+              <w:spacing w:after="0" w:line="240" w:lineRule="auto"/>
+              <w:jc w:val="center"/>
+              <w:rPr>
+                <w:rFonts w:eastAsia="Times New Roman" w:cs="Times New Roman"/>
+                <w:szCs w:val="24"/>
+                <w:lang w:val="en-US"/>
+              </w:rPr>
+            </w:pPr>
+            <w:r>
+              <w:rPr>
+                <w:rFonts w:eastAsia="Times New Roman" w:cs="Times New Roman"/>
+                <w:szCs w:val="24"/>
+                <w:lang w:val="en-US"/>
+              </w:rPr>
+              <w:t>Mendukung, hingga 4 GB</w:t>
+            </w:r>
+          </w:p>
+        </w:tc>
+      </w:tr>
+      <w:tr>
+        <w:trPr>
+          <w:trHeight w:val="645"/>
+          <w:jc w:val="center"/>
+        </w:trPr>
+        <w:tc>
+          <w:tcPr>
+            <w:tcW w:w="2018" w:type="dxa"/>
+            <w:vMerge w:val="restart"/>
+            <w:tcBorders>
+              <w:top w:val="nil"/>
+              <w:left w:val="single" w:sz="8" w:space="0" w:color="auto"/>
+              <w:right w:val="single" w:sz="8" w:space="0" w:color="auto"/>
+            </w:tcBorders>
+            <w:shd w:val="clear" w:color="auto" w:fill="auto"/>
+            <w:vAlign w:val="center"/>
+            <w:hideMark/>
+          </w:tcPr>
+          <w:p>
+            <w:pPr>
+              <w:spacing w:after="0" w:line="240" w:lineRule="auto"/>
+              <w:rPr>
+                <w:rFonts w:eastAsia="Times New Roman" w:cs="Times New Roman"/>
+                <w:szCs w:val="24"/>
+                <w:lang w:val="en-US"/>
+              </w:rPr>
+            </w:pPr>
+          </w:p>
+          <w:p>
+            <w:pPr>
+              <w:spacing w:after="0" w:line="240" w:lineRule="auto"/>
+              <w:rPr>
+                <w:rFonts w:eastAsia="Times New Roman" w:cs="Times New Roman"/>
+                <w:szCs w:val="24"/>
+                <w:lang w:val="en-US"/>
+              </w:rPr>
+            </w:pPr>
+            <w:r>
+              <w:rPr>
+                <w:rFonts w:eastAsia="Times New Roman" w:cs="Times New Roman"/>
+                <w:szCs w:val="24"/>
+                <w:lang w:val="en-US"/>
+              </w:rPr>
+              <w:t>Dimensi</w:t>
+            </w:r>
+          </w:p>
+          <w:p>
+            <w:pPr>
+              <w:spacing w:after="0" w:line="240" w:lineRule="auto"/>
+              <w:jc w:val="center"/>
+              <w:rPr>
+                <w:rFonts w:eastAsia="Times New Roman" w:cs="Times New Roman"/>
+                <w:szCs w:val="24"/>
+                <w:lang w:val="en-US"/>
+              </w:rPr>
+            </w:pPr>
+            <w:r>
+              <w:rPr>
+                <w:rFonts w:eastAsia="Times New Roman" w:cs="Times New Roman"/>
+                <w:szCs w:val="24"/>
+                <w:lang w:val="en-US"/>
+              </w:rPr>
+              <w:t> </w:t>
+            </w:r>
+          </w:p>
+        </w:tc>
+        <w:tc>
+          <w:tcPr>
+            <w:tcW w:w="5134" w:type="dxa"/>
+            <w:tcBorders>
+              <w:top w:val="nil"/>
+              <w:left w:val="nil"/>
+              <w:bottom w:val="single" w:sz="8" w:space="0" w:color="auto"/>
+              <w:right w:val="single" w:sz="8" w:space="0" w:color="auto"/>
+            </w:tcBorders>
+            <w:shd w:val="clear" w:color="auto" w:fill="auto"/>
+            <w:vAlign w:val="center"/>
+            <w:hideMark/>
+          </w:tcPr>
+          <w:p>
+            <w:pPr>
+              <w:spacing w:after="0" w:line="240" w:lineRule="auto"/>
+              <w:jc w:val="center"/>
+              <w:rPr>
+                <w:rFonts w:eastAsia="Times New Roman" w:cs="Times New Roman"/>
+                <w:szCs w:val="24"/>
+                <w:lang w:val="en-US"/>
+              </w:rPr>
+            </w:pPr>
+            <w:r>
+              <w:rPr>
+                <w:rFonts w:eastAsia="Times New Roman" w:cs="Times New Roman"/>
+                <w:szCs w:val="24"/>
+                <w:lang w:val="en-US"/>
+              </w:rPr>
+              <w:t>Ukuran PCB: Sekitar 27 mm x 40.5 mm</w:t>
+            </w:r>
+          </w:p>
+        </w:tc>
+      </w:tr>
+      <w:tr>
+        <w:trPr>
+          <w:trHeight w:val="330"/>
+          <w:jc w:val="center"/>
+        </w:trPr>
+        <w:tc>
+          <w:tcPr>
+            <w:tcW w:w="2018" w:type="dxa"/>
+            <w:vMerge/>
+            <w:tcBorders>
+              <w:left w:val="single" w:sz="8" w:space="0" w:color="auto"/>
+              <w:bottom w:val="single" w:sz="8" w:space="0" w:color="auto"/>
+              <w:right w:val="single" w:sz="8" w:space="0" w:color="auto"/>
+            </w:tcBorders>
+            <w:shd w:val="clear" w:color="auto" w:fill="auto"/>
+            <w:vAlign w:val="center"/>
+            <w:hideMark/>
+          </w:tcPr>
+          <w:p>
+            <w:pPr>
+              <w:spacing w:after="0" w:line="240" w:lineRule="auto"/>
+              <w:jc w:val="center"/>
+              <w:rPr>
+                <w:rFonts w:eastAsia="Times New Roman" w:cs="Times New Roman"/>
+                <w:szCs w:val="24"/>
+                <w:lang w:val="en-US"/>
+              </w:rPr>
+            </w:pPr>
+          </w:p>
+        </w:tc>
+        <w:tc>
+          <w:tcPr>
+            <w:tcW w:w="5134" w:type="dxa"/>
+            <w:tcBorders>
+              <w:top w:val="nil"/>
+              <w:left w:val="nil"/>
+              <w:bottom w:val="single" w:sz="8" w:space="0" w:color="auto"/>
+              <w:right w:val="single" w:sz="8" w:space="0" w:color="auto"/>
+            </w:tcBorders>
+            <w:shd w:val="clear" w:color="auto" w:fill="auto"/>
+            <w:vAlign w:val="center"/>
+            <w:hideMark/>
+          </w:tcPr>
+          <w:p>
+            <w:pPr>
+              <w:spacing w:after="0" w:line="240" w:lineRule="auto"/>
+              <w:jc w:val="center"/>
+              <w:rPr>
+                <w:rFonts w:eastAsia="Times New Roman" w:cs="Times New Roman"/>
+                <w:szCs w:val="24"/>
+                <w:lang w:val="en-US"/>
+              </w:rPr>
+            </w:pPr>
+            <w:r>
+              <w:rPr>
+                <w:rFonts w:eastAsia="Times New Roman" w:cs="Times New Roman"/>
+                <w:szCs w:val="24"/>
+                <w:lang w:val="en-US"/>
+              </w:rPr>
+              <w:t>Berat: Sekitar 10 gram</w:t>
+            </w:r>
+          </w:p>
+        </w:tc>
+      </w:tr>
+      <w:tr>
+        <w:trPr>
+          <w:trHeight w:val="645"/>
+          <w:jc w:val="center"/>
+        </w:trPr>
+        <w:tc>
+          <w:tcPr>
+            <w:tcW w:w="2018" w:type="dxa"/>
+            <w:vMerge w:val="restart"/>
+            <w:tcBorders>
+              <w:top w:val="nil"/>
+              <w:left w:val="single" w:sz="8" w:space="0" w:color="auto"/>
+              <w:right w:val="single" w:sz="8" w:space="0" w:color="auto"/>
+            </w:tcBorders>
+            <w:shd w:val="clear" w:color="auto" w:fill="auto"/>
+            <w:vAlign w:val="center"/>
+            <w:hideMark/>
+          </w:tcPr>
+          <w:p>
+            <w:pPr>
+              <w:spacing w:after="0" w:line="240" w:lineRule="auto"/>
+              <w:rPr>
+                <w:rFonts w:eastAsia="Times New Roman" w:cs="Times New Roman"/>
+                <w:szCs w:val="24"/>
+                <w:lang w:val="en-US"/>
+              </w:rPr>
+            </w:pPr>
+          </w:p>
+          <w:p>
+            <w:pPr>
+              <w:spacing w:after="0" w:line="240" w:lineRule="auto"/>
+              <w:rPr>
+                <w:rFonts w:eastAsia="Times New Roman" w:cs="Times New Roman"/>
+                <w:szCs w:val="24"/>
+                <w:lang w:val="en-US"/>
+              </w:rPr>
+            </w:pPr>
+            <w:r>
+              <w:rPr>
+                <w:rFonts w:eastAsia="Times New Roman" w:cs="Times New Roman"/>
+                <w:szCs w:val="24"/>
+                <w:lang w:val="en-US"/>
+              </w:rPr>
+              <w:t>Lingkungan</w:t>
+            </w:r>
+          </w:p>
+          <w:p>
+            <w:pPr>
+              <w:spacing w:after="0" w:line="240" w:lineRule="auto"/>
+              <w:jc w:val="center"/>
+              <w:rPr>
+                <w:rFonts w:eastAsia="Times New Roman" w:cs="Times New Roman"/>
+                <w:szCs w:val="24"/>
+                <w:lang w:val="en-US"/>
+              </w:rPr>
+            </w:pPr>
+            <w:r>
+              <w:rPr>
+                <w:rFonts w:eastAsia="Times New Roman" w:cs="Times New Roman"/>
+                <w:szCs w:val="24"/>
+                <w:lang w:val="en-US"/>
+              </w:rPr>
+              <w:t> </w:t>
+            </w:r>
+          </w:p>
+        </w:tc>
+        <w:tc>
+          <w:tcPr>
+            <w:tcW w:w="5134" w:type="dxa"/>
+            <w:tcBorders>
+              <w:top w:val="nil"/>
+              <w:left w:val="nil"/>
+              <w:bottom w:val="single" w:sz="8" w:space="0" w:color="auto"/>
+              <w:right w:val="single" w:sz="8" w:space="0" w:color="auto"/>
+            </w:tcBorders>
+            <w:shd w:val="clear" w:color="auto" w:fill="auto"/>
+            <w:vAlign w:val="center"/>
+            <w:hideMark/>
+          </w:tcPr>
+          <w:p>
+            <w:pPr>
+              <w:spacing w:after="0" w:line="240" w:lineRule="auto"/>
+              <w:jc w:val="center"/>
+              <w:rPr>
+                <w:rFonts w:eastAsia="Times New Roman" w:cs="Times New Roman"/>
+                <w:szCs w:val="24"/>
+                <w:lang w:val="en-US"/>
+              </w:rPr>
+            </w:pPr>
+            <w:r>
+              <w:rPr>
+                <w:rFonts w:eastAsia="Times New Roman" w:cs="Times New Roman"/>
+                <w:szCs w:val="24"/>
+                <w:lang w:val="en-US"/>
+              </w:rPr>
+              <w:t>Rentang suhu operasional: -20°C hingga 70°C</w:t>
+            </w:r>
+          </w:p>
+        </w:tc>
+      </w:tr>
+      <w:tr>
+        <w:trPr>
+          <w:trHeight w:val="645"/>
+          <w:jc w:val="center"/>
+        </w:trPr>
+        <w:tc>
+          <w:tcPr>
+            <w:tcW w:w="2018" w:type="dxa"/>
+            <w:vMerge/>
+            <w:tcBorders>
+              <w:left w:val="single" w:sz="8" w:space="0" w:color="auto"/>
+              <w:bottom w:val="single" w:sz="8" w:space="0" w:color="auto"/>
+              <w:right w:val="single" w:sz="8" w:space="0" w:color="auto"/>
+            </w:tcBorders>
+            <w:shd w:val="clear" w:color="auto" w:fill="auto"/>
+            <w:vAlign w:val="center"/>
+            <w:hideMark/>
+          </w:tcPr>
+          <w:p>
+            <w:pPr>
+              <w:spacing w:after="0" w:line="240" w:lineRule="auto"/>
+              <w:jc w:val="center"/>
+              <w:rPr>
+                <w:rFonts w:eastAsia="Times New Roman" w:cs="Times New Roman"/>
+                <w:szCs w:val="24"/>
+                <w:lang w:val="en-US"/>
+              </w:rPr>
+            </w:pPr>
+          </w:p>
+        </w:tc>
+        <w:tc>
+          <w:tcPr>
+            <w:tcW w:w="5134" w:type="dxa"/>
+            <w:tcBorders>
+              <w:top w:val="nil"/>
+              <w:left w:val="nil"/>
+              <w:bottom w:val="single" w:sz="8" w:space="0" w:color="auto"/>
+              <w:right w:val="single" w:sz="8" w:space="0" w:color="auto"/>
+            </w:tcBorders>
+            <w:shd w:val="clear" w:color="auto" w:fill="auto"/>
+            <w:vAlign w:val="center"/>
+            <w:hideMark/>
+          </w:tcPr>
+          <w:p>
+            <w:pPr>
+              <w:spacing w:after="0" w:line="240" w:lineRule="auto"/>
+              <w:jc w:val="center"/>
+              <w:rPr>
+                <w:rFonts w:eastAsia="Times New Roman" w:cs="Times New Roman"/>
+                <w:szCs w:val="24"/>
+                <w:lang w:val="en-US"/>
+              </w:rPr>
+            </w:pPr>
+            <w:r>
+              <w:rPr>
+                <w:rFonts w:eastAsia="Times New Roman" w:cs="Times New Roman"/>
+                <w:szCs w:val="24"/>
+                <w:lang w:val="en-US"/>
+              </w:rPr>
+              <w:t>Kelembaban relatif: 10% hingga 90%, non-kondensasi</w:t>
+            </w:r>
+          </w:p>
+        </w:tc>
+      </w:tr>
+    </w:tbl>
+    <w:p>
+      <w:r>
+        <w:br w:type="page"/>
+      </w:r>
+    </w:p>
+    <w:p/>
     <w:p>
       <w:pPr>
         <w:autoSpaceDE w:val="0"/>
@@ -9467,7 +10796,6 @@
           <w:szCs w:val="24"/>
           <w:lang w:val="en-US"/>
         </w:rPr>
-        <w:lastRenderedPageBreak/>
         <w:t>ESP</w:t>
       </w:r>
       <w:r>
@@ -9907,7 +11235,7 @@
                     </pic:cNvPicPr>
                   </pic:nvPicPr>
                   <pic:blipFill>
-                    <a:blip r:embed="rId25">
+                    <a:blip r:embed="rId23">
                       <a:extLst>
                         <a:ext uri="{28A0092B-C50C-407E-A947-70E740481C1C}">
                           <a14:useLocalDpi xmlns:a14="http://schemas.microsoft.com/office/drawing/2010/main" val="0"/>
@@ -10128,7 +11456,14 @@
         <w:rPr>
           <w:lang w:val="es-MX"/>
         </w:rPr>
-        <w:t>Penggunaan motor DC paling banyak diminati pada sektor industri saat ini. Hal ini terjadi karena beberapa kelebihan yang dimiliki motor DC. Kelebihan motor DC diantaranya torsi yang baik, putaran panjang, pengereman yang baik, pengaturan kecepatan yang baik sehingga memudahkan saat dikontrol. Pada aplikasi lapangan, motor DC sering dipakai pada banyak bidang penggerak listrik yang membutuhkan pengaturan kecepatan, termasuk pabrik winch dan rolling, peralatan mesin presisi. Pengaturan kecepatan motor DC bekerja berlandaskan teori kontrol umpan balik</w:t>
+        <w:t xml:space="preserve">Penggunaan motor DC paling banyak diminati pada sektor industri saat ini. Hal ini terjadi karena beberapa kelebihan yang dimiliki motor DC. Kelebihan motor DC diantaranya torsi yang baik, putaran panjang, pengereman yang baik, pengaturan kecepatan yang baik sehingga memudahkan saat dikontrol. Pada aplikasi lapangan, motor DC sering dipakai pada banyak bidang penggerak listrik yang membutuhkan pengaturan kecepatan, termasuk pabrik winch dan rolling, </w:t>
+      </w:r>
+      <w:r>
+        <w:rPr>
+          <w:lang w:val="es-MX"/>
+        </w:rPr>
+        <w:lastRenderedPageBreak/>
+        <w:t>peralatan mesin presisi. Pengaturan kecepatan motor DC bekerja berlandaskan teori kontrol umpan balik</w:t>
       </w:r>
       <w:r>
         <w:rPr>
@@ -10150,7 +11485,7 @@
       </w:r>
       <w:r>
         <w:rPr>
-          <w:lang w:val="es-MX"/>
+          <w:lang w:val="en-US"/>
         </w:rPr>
         <w:instrText>stem is controlled by computer vision. The AGV problem encountered is that the camera reading distance is close, which makes it less efficient in industrial use. This problem can be solved with a camera connected to a raspberry pi capable of capturing text and images from a distance of 100 cm. The use of computer vision makes the AGV robot easy to move. In this study, the accuracy of the movement of the AGV robot to the trajectory pattern has an average angle difference of 3.09°. The difference in the angle indicates a small error so that the AGV can operate optimally. Infield applications, this AGV is used in the manufacturing industry to move goods. Therefore, the use of AGV is needed because it has high accuracy and small error.","container-title":"Jurnal Rekayasa Elektrika","DOI":"10.17529/jre.v18i2.25863","ISSN":"2252-620X, 1412-4785","issue":"2","journalAbbreviation":"JRE","language":"id","source":"DOI.org (Crossref)","title":"Perancangan Automated Guided Vehicle Menggunakan Penggerak Motor DC dan Motor Servo Berbasis Raspberry Pi 4","URL":"http://jurnal.unsyiah.ac.id/JRE/article/view/25863","volume":"18","author":[{"family":"Setiawan","given":"Florentinus Budi"},{"family":"Wibowo","given":"Yosia Yovie Christian"},{"family":"Pratomo","given":"Leonardus Heru"},{"family":"Riyadi","given":"Slamet"}],"accessed":{"date-parts":[["2023",6,5]]},"issued":{"date-parts":[["2022",7,30]]}}}],"schema":"https://github.com/citation-style-la</w:instrText>
       </w:r>
@@ -10192,7 +11527,6 @@
         <w:jc w:val="both"/>
       </w:pPr>
       <w:r>
-        <w:lastRenderedPageBreak/>
         <w:t xml:space="preserve">Spesifikasi yang dimiliki oleh Motor DC yaitu </w:t>
       </w:r>
       <w:r>
@@ -10466,7 +11800,6 @@
           <w:p>
             <w:pPr>
               <w:spacing w:after="0" w:line="240" w:lineRule="auto"/>
-              <w:jc w:val="center"/>
               <w:rPr>
                 <w:rFonts w:eastAsia="Times New Roman" w:cs="Times New Roman"/>
                 <w:szCs w:val="24"/>
@@ -10538,7 +11871,6 @@
           <w:p>
             <w:pPr>
               <w:spacing w:after="0" w:line="240" w:lineRule="auto"/>
-              <w:jc w:val="center"/>
               <w:rPr>
                 <w:rFonts w:eastAsia="Times New Roman" w:cs="Times New Roman"/>
                 <w:szCs w:val="24"/>
@@ -10610,7 +11942,6 @@
           <w:p>
             <w:pPr>
               <w:spacing w:after="0" w:line="240" w:lineRule="auto"/>
-              <w:jc w:val="center"/>
               <w:rPr>
                 <w:rFonts w:eastAsia="Times New Roman" w:cs="Times New Roman"/>
                 <w:szCs w:val="24"/>
@@ -10682,7 +12013,6 @@
           <w:p>
             <w:pPr>
               <w:spacing w:after="0" w:line="240" w:lineRule="auto"/>
-              <w:jc w:val="center"/>
               <w:rPr>
                 <w:rFonts w:eastAsia="Times New Roman" w:cs="Times New Roman"/>
                 <w:szCs w:val="24"/>
@@ -10754,7 +12084,6 @@
           <w:p>
             <w:pPr>
               <w:spacing w:after="0" w:line="240" w:lineRule="auto"/>
-              <w:jc w:val="center"/>
               <w:rPr>
                 <w:rFonts w:eastAsia="Times New Roman" w:cs="Times New Roman"/>
                 <w:szCs w:val="24"/>
@@ -10826,7 +12155,6 @@
           <w:p>
             <w:pPr>
               <w:spacing w:after="0" w:line="240" w:lineRule="auto"/>
-              <w:jc w:val="center"/>
               <w:rPr>
                 <w:rFonts w:eastAsia="Times New Roman" w:cs="Times New Roman"/>
                 <w:szCs w:val="24"/>
@@ -10898,7 +12226,6 @@
           <w:p>
             <w:pPr>
               <w:spacing w:after="0" w:line="240" w:lineRule="auto"/>
-              <w:jc w:val="center"/>
               <w:rPr>
                 <w:rFonts w:eastAsia="Times New Roman" w:cs="Times New Roman"/>
                 <w:szCs w:val="24"/>
@@ -10970,7 +12297,6 @@
           <w:p>
             <w:pPr>
               <w:spacing w:after="0" w:line="240" w:lineRule="auto"/>
-              <w:jc w:val="center"/>
               <w:rPr>
                 <w:rFonts w:eastAsia="Times New Roman" w:cs="Times New Roman"/>
                 <w:szCs w:val="24"/>
@@ -11042,7 +12368,6 @@
           <w:p>
             <w:pPr>
               <w:spacing w:after="0" w:line="240" w:lineRule="auto"/>
-              <w:jc w:val="center"/>
               <w:rPr>
                 <w:rFonts w:eastAsia="Times New Roman" w:cs="Times New Roman"/>
                 <w:szCs w:val="24"/>
@@ -11114,7 +12439,6 @@
           <w:p>
             <w:pPr>
               <w:spacing w:after="0" w:line="240" w:lineRule="auto"/>
-              <w:jc w:val="center"/>
               <w:rPr>
                 <w:rFonts w:eastAsia="Times New Roman" w:cs="Times New Roman"/>
                 <w:szCs w:val="24"/>
@@ -11196,7 +12520,6 @@
           <w:p>
             <w:pPr>
               <w:spacing w:after="0" w:line="240" w:lineRule="auto"/>
-              <w:jc w:val="center"/>
               <w:rPr>
                 <w:rFonts w:eastAsia="Times New Roman" w:cs="Times New Roman"/>
                 <w:szCs w:val="24"/>
@@ -11268,7 +12591,6 @@
           <w:p>
             <w:pPr>
               <w:spacing w:after="0" w:line="240" w:lineRule="auto"/>
-              <w:jc w:val="center"/>
               <w:rPr>
                 <w:rFonts w:eastAsia="Times New Roman" w:cs="Times New Roman"/>
                 <w:szCs w:val="24"/>
@@ -11374,7 +12696,7 @@
                     </pic:cNvPicPr>
                   </pic:nvPicPr>
                   <pic:blipFill>
-                    <a:blip r:embed="rId26">
+                    <a:blip r:embed="rId24">
                       <a:extLst>
                         <a:ext uri="{28A0092B-C50C-407E-A947-70E740481C1C}">
                           <a14:useLocalDpi xmlns:a14="http://schemas.microsoft.com/office/drawing/2010/main" val="0"/>
@@ -11648,7 +12970,7 @@
                     </pic:cNvPicPr>
                   </pic:nvPicPr>
                   <pic:blipFill>
-                    <a:blip r:embed="rId27">
+                    <a:blip r:embed="rId25">
                       <a:extLst>
                         <a:ext uri="{28A0092B-C50C-407E-A947-70E740481C1C}">
                           <a14:useLocalDpi xmlns:a14="http://schemas.microsoft.com/office/drawing/2010/main" val="0"/>
@@ -11962,7 +13284,7 @@
                     </pic:cNvPicPr>
                   </pic:nvPicPr>
                   <pic:blipFill>
-                    <a:blip r:embed="rId28" cstate="print">
+                    <a:blip r:embed="rId26" cstate="print">
                       <a:extLst>
                         <a:ext uri="{28A0092B-C50C-407E-A947-70E740481C1C}">
                           <a14:useLocalDpi xmlns:a14="http://schemas.microsoft.com/office/drawing/2010/main" val="0"/>
@@ -13301,7 +14623,7 @@
           <w:noProof/>
         </w:rPr>
         <w:drawing>
-          <wp:anchor distT="0" distB="0" distL="114300" distR="114300" simplePos="0" relativeHeight="251654144" behindDoc="0" locked="0" layoutInCell="1" allowOverlap="1" wp14:anchorId="5F7A3658" wp14:editId="257E2F9A">
+          <wp:anchor distT="0" distB="0" distL="114300" distR="114300" simplePos="0" relativeHeight="251648000" behindDoc="0" locked="0" layoutInCell="1" allowOverlap="1" wp14:anchorId="5F7A3658" wp14:editId="257E2F9A">
             <wp:simplePos x="0" y="0"/>
             <wp:positionH relativeFrom="column">
               <wp:posOffset>1494037</wp:posOffset>
@@ -13326,7 +14648,7 @@
                     </pic:cNvPicPr>
                   </pic:nvPicPr>
                   <pic:blipFill>
-                    <a:blip r:embed="rId29">
+                    <a:blip r:embed="rId27">
                       <a:extLst>
                         <a:ext uri="{28A0092B-C50C-407E-A947-70E740481C1C}">
                           <a14:useLocalDpi xmlns:a14="http://schemas.microsoft.com/office/drawing/2010/main" val="0"/>
@@ -14591,7 +15913,7 @@
                     </pic:cNvPicPr>
                   </pic:nvPicPr>
                   <pic:blipFill>
-                    <a:blip r:embed="rId30" cstate="print">
+                    <a:blip r:embed="rId28" cstate="print">
                       <a:extLst>
                         <a:ext uri="{28A0092B-C50C-407E-A947-70E740481C1C}">
                           <a14:useLocalDpi xmlns:a14="http://schemas.microsoft.com/office/drawing/2010/main" val="0"/>
@@ -14938,7 +16260,7 @@
                     </pic:cNvPicPr>
                   </pic:nvPicPr>
                   <pic:blipFill>
-                    <a:blip r:embed="rId31">
+                    <a:blip r:embed="rId29">
                       <a:extLst>
                         <a:ext uri="{28A0092B-C50C-407E-A947-70E740481C1C}">
                           <a14:useLocalDpi xmlns:a14="http://schemas.microsoft.com/office/drawing/2010/main" val="0"/>
@@ -16140,7 +17462,7 @@
                     </pic:cNvPicPr>
                   </pic:nvPicPr>
                   <pic:blipFill>
-                    <a:blip r:embed="rId32" cstate="print">
+                    <a:blip r:embed="rId30" cstate="print">
                       <a:extLst>
                         <a:ext uri="{28A0092B-C50C-407E-A947-70E740481C1C}">
                           <a14:useLocalDpi xmlns:a14="http://schemas.microsoft.com/office/drawing/2010/main" val="0"/>
@@ -16415,7 +17737,7 @@
                     <pic:cNvPicPr/>
                   </pic:nvPicPr>
                   <pic:blipFill>
-                    <a:blip r:embed="rId33">
+                    <a:blip r:embed="rId31">
                       <a:extLst>
                         <a:ext uri="{28A0092B-C50C-407E-A947-70E740481C1C}">
                           <a14:useLocalDpi xmlns:a14="http://schemas.microsoft.com/office/drawing/2010/main" val="0"/>
@@ -16903,511 +18225,6 @@
           <w:lang w:val="en-US"/>
         </w:rPr>
       </w:pPr>
-      <w:r>
-        <w:rPr>
-          <w:noProof/>
-        </w:rPr>
-        <w:pict w14:anchorId="0B611F77">
-          <v:shape id="_x0000_s1181" type="#_x0000_t202" style="position:absolute;left:0;text-align:left;margin-left:206.45pt;margin-top:480.5pt;width:157.55pt;height:37.6pt;z-index:251665920;mso-position-horizontal-relative:text;mso-position-vertical-relative:text" stroked="f">
-            <v:textbox style="mso-next-textbox:#_x0000_s1181;mso-fit-shape-to-text:t" inset="0,0,0,0">
-              <w:txbxContent>
-                <w:p>
-                  <w:pPr>
-                    <w:pStyle w:val="Caption"/>
-                    <w:jc w:val="center"/>
-                    <w:rPr>
-                      <w:i w:val="0"/>
-                      <w:iCs w:val="0"/>
-                      <w:sz w:val="24"/>
-                      <w:szCs w:val="24"/>
-                    </w:rPr>
-                  </w:pPr>
-                  <w:r>
-                    <w:rPr>
-                      <w:b/>
-                      <w:bCs/>
-                      <w:color w:val="auto"/>
-                      <w:sz w:val="24"/>
-                      <w:szCs w:val="24"/>
-                    </w:rPr>
-                    <w:t xml:space="preserve">Gambar </w:t>
-                  </w:r>
-                  <w:r>
-                    <w:rPr>
-                      <w:b/>
-                      <w:bCs/>
-                      <w:color w:val="auto"/>
-                      <w:sz w:val="24"/>
-                      <w:szCs w:val="24"/>
-                    </w:rPr>
-                    <w:fldChar w:fldCharType="begin"/>
-                  </w:r>
-                  <w:r>
-                    <w:rPr>
-                      <w:b/>
-                      <w:bCs/>
-                      <w:color w:val="auto"/>
-                      <w:sz w:val="24"/>
-                      <w:szCs w:val="24"/>
-                    </w:rPr>
-                    <w:instrText xml:space="preserve"> STYLEREF 1 \s </w:instrText>
-                  </w:r>
-                  <w:r>
-                    <w:rPr>
-                      <w:b/>
-                      <w:bCs/>
-                      <w:color w:val="auto"/>
-                      <w:sz w:val="24"/>
-                      <w:szCs w:val="24"/>
-                    </w:rPr>
-                    <w:fldChar w:fldCharType="separate"/>
-                  </w:r>
-                  <w:r>
-                    <w:rPr>
-                      <w:b/>
-                      <w:bCs/>
-                      <w:noProof/>
-                      <w:color w:val="auto"/>
-                      <w:sz w:val="24"/>
-                      <w:szCs w:val="24"/>
-                    </w:rPr>
-                    <w:t>2</w:t>
-                  </w:r>
-                  <w:r>
-                    <w:rPr>
-                      <w:b/>
-                      <w:bCs/>
-                      <w:color w:val="auto"/>
-                      <w:sz w:val="24"/>
-                      <w:szCs w:val="24"/>
-                    </w:rPr>
-                    <w:fldChar w:fldCharType="end"/>
-                  </w:r>
-                  <w:r>
-                    <w:rPr>
-                      <w:b/>
-                      <w:bCs/>
-                      <w:color w:val="auto"/>
-                      <w:sz w:val="24"/>
-                      <w:szCs w:val="24"/>
-                    </w:rPr>
-                    <w:t>.</w:t>
-                  </w:r>
-                  <w:r>
-                    <w:rPr>
-                      <w:b/>
-                      <w:bCs/>
-                      <w:color w:val="auto"/>
-                      <w:sz w:val="24"/>
-                      <w:szCs w:val="24"/>
-                    </w:rPr>
-                    <w:fldChar w:fldCharType="begin"/>
-                  </w:r>
-                  <w:r>
-                    <w:rPr>
-                      <w:b/>
-                      <w:bCs/>
-                      <w:color w:val="auto"/>
-                      <w:sz w:val="24"/>
-                      <w:szCs w:val="24"/>
-                    </w:rPr>
-                    <w:instrText xml:space="preserve"> SEQ Gambar \* ARABIC \s 1 </w:instrText>
-                  </w:r>
-                  <w:r>
-                    <w:rPr>
-                      <w:b/>
-                      <w:bCs/>
-                      <w:color w:val="auto"/>
-                      <w:sz w:val="24"/>
-                      <w:szCs w:val="24"/>
-                    </w:rPr>
-                    <w:fldChar w:fldCharType="separate"/>
-                  </w:r>
-                  <w:r>
-                    <w:rPr>
-                      <w:b/>
-                      <w:bCs/>
-                      <w:noProof/>
-                      <w:color w:val="auto"/>
-                      <w:sz w:val="24"/>
-                      <w:szCs w:val="24"/>
-                    </w:rPr>
-                    <w:t>14</w:t>
-                  </w:r>
-                  <w:r>
-                    <w:rPr>
-                      <w:b/>
-                      <w:bCs/>
-                      <w:color w:val="auto"/>
-                      <w:sz w:val="24"/>
-                      <w:szCs w:val="24"/>
-                    </w:rPr>
-                    <w:fldChar w:fldCharType="end"/>
-                  </w:r>
-                  <w:r>
-                    <w:rPr>
-                      <w:sz w:val="24"/>
-                      <w:szCs w:val="24"/>
-                    </w:rPr>
-                    <w:t xml:space="preserve"> </w:t>
-                  </w:r>
-                  <w:r>
-                    <w:rPr>
-                      <w:b/>
-                      <w:bCs/>
-                      <w:color w:val="auto"/>
-                      <w:sz w:val="24"/>
-                      <w:szCs w:val="24"/>
-                    </w:rPr>
-                    <w:t>Interfaces</w:t>
-                  </w:r>
-                  <w:r>
-                    <w:rPr>
-                      <w:b/>
-                      <w:bCs/>
-                      <w:i w:val="0"/>
-                      <w:iCs w:val="0"/>
-                      <w:color w:val="auto"/>
-                      <w:sz w:val="24"/>
-                      <w:szCs w:val="24"/>
-                    </w:rPr>
-                    <w:t xml:space="preserve"> </w:t>
-                  </w:r>
-                  <w:r>
-                    <w:rPr>
-                      <w:b/>
-                      <w:bCs/>
-                      <w:i w:val="0"/>
-                      <w:iCs w:val="0"/>
-                      <w:color w:val="auto"/>
-                      <w:sz w:val="24"/>
-                      <w:szCs w:val="24"/>
-                    </w:rPr>
-                    <w:t>Web dengan Kontrol</w:t>
-                  </w:r>
-                  <w:r>
-                    <w:rPr>
-                      <w:b/>
-                      <w:bCs/>
-                      <w:i w:val="0"/>
-                      <w:iCs w:val="0"/>
-                      <w:color w:val="auto"/>
-                      <w:sz w:val="24"/>
-                      <w:szCs w:val="24"/>
-                    </w:rPr>
-                    <w:t xml:space="preserve"> Kamera dan Gearbox</w:t>
-                  </w:r>
-                </w:p>
-              </w:txbxContent>
-            </v:textbox>
-            <w10:wrap type="topAndBottom"/>
-          </v:shape>
-        </w:pict>
-      </w:r>
-      <w:r>
-        <w:rPr>
-          <w:noProof/>
-        </w:rPr>
-        <w:pict w14:anchorId="7A7B93C9">
-          <v:shape id="_x0000_s1182" type="#_x0000_t202" style="position:absolute;left:0;text-align:left;margin-left:3.65pt;margin-top:483.4pt;width:168.75pt;height:20.35pt;z-index:251666944;mso-position-horizontal-relative:text;mso-position-vertical-relative:text" stroked="f">
-            <v:textbox style="mso-next-textbox:#_x0000_s1182;mso-fit-shape-to-text:t" inset="0,0,0,0">
-              <w:txbxContent>
-                <w:p>
-                  <w:pPr>
-                    <w:pStyle w:val="Caption"/>
-                    <w:jc w:val="center"/>
-                    <w:rPr>
-                      <w:b/>
-                      <w:bCs/>
-                      <w:i w:val="0"/>
-                      <w:iCs w:val="0"/>
-                      <w:noProof/>
-                      <w:color w:val="auto"/>
-                      <w:sz w:val="24"/>
-                      <w:szCs w:val="24"/>
-                    </w:rPr>
-                  </w:pPr>
-                  <w:r>
-                    <w:rPr>
-                      <w:b/>
-                      <w:bCs/>
-                      <w:color w:val="auto"/>
-                      <w:sz w:val="24"/>
-                      <w:szCs w:val="24"/>
-                    </w:rPr>
-                    <w:t xml:space="preserve">Gambar </w:t>
-                  </w:r>
-                  <w:r>
-                    <w:rPr>
-                      <w:b/>
-                      <w:bCs/>
-                      <w:color w:val="auto"/>
-                      <w:sz w:val="24"/>
-                      <w:szCs w:val="24"/>
-                    </w:rPr>
-                    <w:fldChar w:fldCharType="begin"/>
-                  </w:r>
-                  <w:r>
-                    <w:rPr>
-                      <w:b/>
-                      <w:bCs/>
-                      <w:color w:val="auto"/>
-                      <w:sz w:val="24"/>
-                      <w:szCs w:val="24"/>
-                    </w:rPr>
-                    <w:instrText xml:space="preserve"> STYLEREF 1 \s </w:instrText>
-                  </w:r>
-                  <w:r>
-                    <w:rPr>
-                      <w:b/>
-                      <w:bCs/>
-                      <w:color w:val="auto"/>
-                      <w:sz w:val="24"/>
-                      <w:szCs w:val="24"/>
-                    </w:rPr>
-                    <w:fldChar w:fldCharType="separate"/>
-                  </w:r>
-                  <w:r>
-                    <w:rPr>
-                      <w:b/>
-                      <w:bCs/>
-                      <w:noProof/>
-                      <w:color w:val="auto"/>
-                      <w:sz w:val="24"/>
-                      <w:szCs w:val="24"/>
-                    </w:rPr>
-                    <w:t>2</w:t>
-                  </w:r>
-                  <w:r>
-                    <w:rPr>
-                      <w:b/>
-                      <w:bCs/>
-                      <w:color w:val="auto"/>
-                      <w:sz w:val="24"/>
-                      <w:szCs w:val="24"/>
-                    </w:rPr>
-                    <w:fldChar w:fldCharType="end"/>
-                  </w:r>
-                  <w:r>
-                    <w:rPr>
-                      <w:b/>
-                      <w:bCs/>
-                      <w:color w:val="auto"/>
-                      <w:sz w:val="24"/>
-                      <w:szCs w:val="24"/>
-                    </w:rPr>
-                    <w:t>.</w:t>
-                  </w:r>
-                  <w:r>
-                    <w:rPr>
-                      <w:b/>
-                      <w:bCs/>
-                      <w:color w:val="auto"/>
-                      <w:sz w:val="24"/>
-                      <w:szCs w:val="24"/>
-                    </w:rPr>
-                    <w:fldChar w:fldCharType="begin"/>
-                  </w:r>
-                  <w:r>
-                    <w:rPr>
-                      <w:b/>
-                      <w:bCs/>
-                      <w:color w:val="auto"/>
-                      <w:sz w:val="24"/>
-                      <w:szCs w:val="24"/>
-                    </w:rPr>
-                    <w:instrText xml:space="preserve"> SEQ Gambar \* ARABIC \s 1 </w:instrText>
-                  </w:r>
-                  <w:r>
-                    <w:rPr>
-                      <w:b/>
-                      <w:bCs/>
-                      <w:color w:val="auto"/>
-                      <w:sz w:val="24"/>
-                      <w:szCs w:val="24"/>
-                    </w:rPr>
-                    <w:fldChar w:fldCharType="separate"/>
-                  </w:r>
-                  <w:r>
-                    <w:rPr>
-                      <w:b/>
-                      <w:bCs/>
-                      <w:noProof/>
-                      <w:color w:val="auto"/>
-                      <w:sz w:val="24"/>
-                      <w:szCs w:val="24"/>
-                    </w:rPr>
-                    <w:t>15</w:t>
-                  </w:r>
-                  <w:r>
-                    <w:rPr>
-                      <w:b/>
-                      <w:bCs/>
-                      <w:color w:val="auto"/>
-                      <w:sz w:val="24"/>
-                      <w:szCs w:val="24"/>
-                    </w:rPr>
-                    <w:fldChar w:fldCharType="end"/>
-                  </w:r>
-                  <w:r>
-                    <w:rPr>
-                      <w:b/>
-                      <w:bCs/>
-                      <w:color w:val="auto"/>
-                      <w:sz w:val="24"/>
-                      <w:szCs w:val="24"/>
-                    </w:rPr>
-                    <w:t xml:space="preserve"> </w:t>
-                  </w:r>
-                  <w:r>
-                    <w:rPr>
-                      <w:b/>
-                      <w:bCs/>
-                      <w:color w:val="auto"/>
-                      <w:sz w:val="24"/>
-                      <w:szCs w:val="24"/>
-                    </w:rPr>
-                    <w:t xml:space="preserve">Interfaces </w:t>
-                  </w:r>
-                  <w:r>
-                    <w:rPr>
-                      <w:b/>
-                      <w:bCs/>
-                      <w:i w:val="0"/>
-                      <w:iCs w:val="0"/>
-                      <w:color w:val="auto"/>
-                      <w:sz w:val="24"/>
-                      <w:szCs w:val="24"/>
-                    </w:rPr>
-                    <w:t>Web dengan kontrol kamera</w:t>
-                  </w:r>
-                </w:p>
-              </w:txbxContent>
-            </v:textbox>
-            <w10:wrap type="topAndBottom"/>
-          </v:shape>
-        </w:pict>
-      </w:r>
-      <w:r>
-        <w:rPr>
-          <w:noProof/>
-        </w:rPr>
-        <w:drawing>
-          <wp:anchor distT="0" distB="0" distL="114300" distR="114300" simplePos="0" relativeHeight="251660288" behindDoc="0" locked="0" layoutInCell="1" allowOverlap="1" wp14:anchorId="3553BF18" wp14:editId="7F09FAE6">
-            <wp:simplePos x="0" y="0"/>
-            <wp:positionH relativeFrom="column">
-              <wp:posOffset>2540825</wp:posOffset>
-            </wp:positionH>
-            <wp:positionV relativeFrom="page">
-              <wp:posOffset>4312978</wp:posOffset>
-            </wp:positionV>
-            <wp:extent cx="2143125" cy="3076575"/>
-            <wp:effectExtent l="0" t="0" r="0" b="0"/>
-            <wp:wrapTopAndBottom/>
-            <wp:docPr id="1934321552" name="Picture 1" descr="A screenshot of a video game&#10;&#10;Description automatically generated with medium confidence"/>
-            <wp:cNvGraphicFramePr>
-              <a:graphicFrameLocks xmlns:a="http://schemas.openxmlformats.org/drawingml/2006/main" noChangeAspect="1"/>
-            </wp:cNvGraphicFramePr>
-            <a:graphic xmlns:a="http://schemas.openxmlformats.org/drawingml/2006/main">
-              <a:graphicData uri="http://schemas.openxmlformats.org/drawingml/2006/picture">
-                <pic:pic xmlns:pic="http://schemas.openxmlformats.org/drawingml/2006/picture">
-                  <pic:nvPicPr>
-                    <pic:cNvPr id="1934321552" name="Picture 1" descr="A screenshot of a video game&#10;&#10;Description automatically generated with medium confidence"/>
-                    <pic:cNvPicPr/>
-                  </pic:nvPicPr>
-                  <pic:blipFill>
-                    <a:blip r:embed="rId34">
-                      <a:extLst>
-                        <a:ext uri="{28A0092B-C50C-407E-A947-70E740481C1C}">
-                          <a14:useLocalDpi xmlns:a14="http://schemas.microsoft.com/office/drawing/2010/main" val="0"/>
-                        </a:ext>
-                      </a:extLst>
-                    </a:blip>
-                    <a:stretch>
-                      <a:fillRect/>
-                    </a:stretch>
-                  </pic:blipFill>
-                  <pic:spPr>
-                    <a:xfrm>
-                      <a:off x="0" y="0"/>
-                      <a:ext cx="2143125" cy="3076575"/>
-                    </a:xfrm>
-                    <a:prstGeom prst="rect">
-                      <a:avLst/>
-                    </a:prstGeom>
-                  </pic:spPr>
-                </pic:pic>
-              </a:graphicData>
-            </a:graphic>
-            <wp14:sizeRelH relativeFrom="margin">
-              <wp14:pctWidth>0</wp14:pctWidth>
-            </wp14:sizeRelH>
-            <wp14:sizeRelV relativeFrom="margin">
-              <wp14:pctHeight>0</wp14:pctHeight>
-            </wp14:sizeRelV>
-          </wp:anchor>
-        </w:drawing>
-      </w:r>
-      <w:r>
-        <w:rPr>
-          <w:noProof/>
-        </w:rPr>
-        <w:drawing>
-          <wp:anchor distT="0" distB="0" distL="114300" distR="114300" simplePos="0" relativeHeight="251658240" behindDoc="0" locked="0" layoutInCell="1" allowOverlap="1" wp14:anchorId="3CA9B834" wp14:editId="75DB744F">
-            <wp:simplePos x="0" y="0"/>
-            <wp:positionH relativeFrom="column">
-              <wp:posOffset>55105</wp:posOffset>
-            </wp:positionH>
-            <wp:positionV relativeFrom="page">
-              <wp:posOffset>4262459</wp:posOffset>
-            </wp:positionV>
-            <wp:extent cx="2000885" cy="3122930"/>
-            <wp:effectExtent l="0" t="0" r="0" b="0"/>
-            <wp:wrapTopAndBottom/>
-            <wp:docPr id="658899456" name="Picture 1" descr="A screenshot of a phone&#10;&#10;Description automatically generated with medium confidence"/>
-            <wp:cNvGraphicFramePr>
-              <a:graphicFrameLocks xmlns:a="http://schemas.openxmlformats.org/drawingml/2006/main" noChangeAspect="1"/>
-            </wp:cNvGraphicFramePr>
-            <a:graphic xmlns:a="http://schemas.openxmlformats.org/drawingml/2006/main">
-              <a:graphicData uri="http://schemas.openxmlformats.org/drawingml/2006/picture">
-                <pic:pic xmlns:pic="http://schemas.openxmlformats.org/drawingml/2006/picture">
-                  <pic:nvPicPr>
-                    <pic:cNvPr id="658899456" name="Picture 1" descr="A screenshot of a phone&#10;&#10;Description automatically generated with medium confidence"/>
-                    <pic:cNvPicPr/>
-                  </pic:nvPicPr>
-                  <pic:blipFill>
-                    <a:blip r:embed="rId35">
-                      <a:extLst>
-                        <a:ext uri="{28A0092B-C50C-407E-A947-70E740481C1C}">
-                          <a14:useLocalDpi xmlns:a14="http://schemas.microsoft.com/office/drawing/2010/main" val="0"/>
-                        </a:ext>
-                      </a:extLst>
-                    </a:blip>
-                    <a:stretch>
-                      <a:fillRect/>
-                    </a:stretch>
-                  </pic:blipFill>
-                  <pic:spPr>
-                    <a:xfrm>
-                      <a:off x="0" y="0"/>
-                      <a:ext cx="2000885" cy="3122930"/>
-                    </a:xfrm>
-                    <a:prstGeom prst="rect">
-                      <a:avLst/>
-                    </a:prstGeom>
-                  </pic:spPr>
-                </pic:pic>
-              </a:graphicData>
-            </a:graphic>
-            <wp14:sizeRelH relativeFrom="margin">
-              <wp14:pctWidth>0</wp14:pctWidth>
-            </wp14:sizeRelH>
-            <wp14:sizeRelV relativeFrom="margin">
-              <wp14:pctHeight>0</wp14:pctHeight>
-            </wp14:sizeRelV>
-          </wp:anchor>
-        </w:drawing>
-      </w:r>
       <w:r>
         <w:rPr>
           <w:i/>
@@ -19194,7 +20011,7 @@
           <w:lang w:val="en-US"/>
         </w:rPr>
         <w:sectPr>
-          <w:footerReference w:type="default" r:id="rId36"/>
+          <w:footerReference w:type="default" r:id="rId32"/>
           <w:pgSz w:w="11906" w:h="16838"/>
           <w:pgMar w:top="1701" w:right="1701" w:bottom="1701" w:left="2268" w:header="708" w:footer="708" w:gutter="0"/>
           <w:pgNumType w:start="26"/>
@@ -19208,7 +20025,7 @@
         </w:rPr>
         <w:pict w14:anchorId="3ECD3597">
           <v:shape id="_x0000_s1190" type="#_x0000_t202" style="position:absolute;left:0;text-align:left;margin-left:.6pt;margin-top:231.3pt;width:396.85pt;height:23.8pt;z-index:251710464;mso-position-horizontal-relative:text;mso-position-vertical-relative:text" stroked="f">
-            <v:textbox style="mso-fit-shape-to-text:t" inset="0,0,0,0">
+            <v:textbox style="mso-next-textbox:#_x0000_s1190;mso-fit-shape-to-text:t" inset="0,0,0,0">
               <w:txbxContent>
                 <w:p>
                   <w:pPr>
@@ -19368,7 +20185,7 @@
           <w:lang w:val="en-US"/>
         </w:rPr>
         <w:drawing>
-          <wp:anchor distT="0" distB="0" distL="114300" distR="114300" simplePos="0" relativeHeight="251662336" behindDoc="0" locked="0" layoutInCell="1" allowOverlap="1" wp14:anchorId="5A581495" wp14:editId="2E65C6D8">
+          <wp:anchor distT="0" distB="0" distL="114300" distR="114300" simplePos="0" relativeHeight="251684864" behindDoc="0" locked="0" layoutInCell="1" allowOverlap="1" wp14:anchorId="5A581495" wp14:editId="2E65C6D8">
             <wp:simplePos x="0" y="0"/>
             <wp:positionH relativeFrom="column">
               <wp:posOffset>8230</wp:posOffset>
@@ -19391,7 +20208,7 @@
                     <pic:cNvPicPr/>
                   </pic:nvPicPr>
                   <pic:blipFill>
-                    <a:blip r:embed="rId37">
+                    <a:blip r:embed="rId33">
                       <a:extLst>
                         <a:ext uri="{28A0092B-C50C-407E-A947-70E740481C1C}">
                           <a14:useLocalDpi xmlns:a14="http://schemas.microsoft.com/office/drawing/2010/main" val="0"/>
@@ -19433,19 +20250,7 @@
         <w:rPr>
           <w:lang w:val="en-US"/>
         </w:rPr>
-        <w:t>yang lebih matang, lebih mudah dipahami serta memperjelas metodologi penelitian</w:t>
-      </w:r>
-      <w:r>
-        <w:rPr>
-          <w:lang w:val="en-US"/>
-        </w:rPr>
-        <w:t xml:space="preserve"> </w:t>
-      </w:r>
-      <w:r>
-        <w:rPr>
-          <w:lang w:val="en-US"/>
-        </w:rPr>
-        <w:t>yang digunakan pada proses penelitian</w:t>
+        <w:t>yang lebih matang, lebih mudah dipahami serta memperjelas metodologi penelitian yang digunakan pada proses penelitian</w:t>
       </w:r>
       <w:r>
         <w:rPr>
@@ -20801,19 +21606,7 @@
           <w:szCs w:val="24"/>
         </w:rPr>
         <w:lastRenderedPageBreak/>
-        <w:t xml:space="preserve">Lanjutan </w:t>
-      </w:r>
-      <w:r>
-        <w:rPr>
-          <w:b/>
-          <w:bCs/>
-          <w:i w:val="0"/>
-          <w:iCs w:val="0"/>
-          <w:color w:val="auto"/>
-          <w:sz w:val="24"/>
-          <w:szCs w:val="24"/>
-        </w:rPr>
-        <w:t xml:space="preserve">Table </w:t>
+        <w:t xml:space="preserve">Lanjutan Table </w:t>
       </w:r>
       <w:r>
         <w:rPr>
@@ -20898,56 +21691,7 @@
           <w:sz w:val="24"/>
           <w:szCs w:val="24"/>
         </w:rPr>
-        <w:fldChar w:fldCharType="begin"/>
-      </w:r>
-      <w:r>
-        <w:rPr>
-          <w:b/>
-          <w:bCs/>
-          <w:i w:val="0"/>
-          <w:iCs w:val="0"/>
-          <w:color w:val="auto"/>
-          <w:sz w:val="24"/>
-          <w:szCs w:val="24"/>
-        </w:rPr>
-        <w:instrText xml:space="preserve"> SEQ Table \* ARABIC \s 1 </w:instrText>
-      </w:r>
-      <w:r>
-        <w:rPr>
-          <w:b/>
-          <w:bCs/>
-          <w:i w:val="0"/>
-          <w:iCs w:val="0"/>
-          <w:color w:val="auto"/>
-          <w:sz w:val="24"/>
-          <w:szCs w:val="24"/>
-        </w:rPr>
-        <w:fldChar w:fldCharType="separate"/>
-      </w:r>
-      <w:r>
-        <w:rPr>
-          <w:b/>
-          <w:bCs/>
-          <w:i w:val="0"/>
-          <w:iCs w:val="0"/>
-          <w:noProof/>
-          <w:color w:val="auto"/>
-          <w:sz w:val="24"/>
-          <w:szCs w:val="24"/>
-        </w:rPr>
         <w:t>1</w:t>
-      </w:r>
-      <w:r>
-        <w:rPr>
-          <w:b/>
-          <w:bCs/>
-          <w:i w:val="0"/>
-          <w:iCs w:val="0"/>
-          <w:color w:val="auto"/>
-          <w:sz w:val="24"/>
-          <w:szCs w:val="24"/>
-        </w:rPr>
-        <w:fldChar w:fldCharType="end"/>
       </w:r>
       <w:r>
         <w:rPr>
@@ -21286,10 +22030,7 @@
         <w:t>flowchart diagram</w:t>
       </w:r>
       <w:r>
-        <w:t xml:space="preserve"> serta pembuatan</w:t>
-      </w:r>
-      <w:r>
-        <w:t xml:space="preserve"> aplikasi integrasi berbasis </w:t>
+        <w:t xml:space="preserve"> serta pembuatan aplikasi integrasi berbasis </w:t>
       </w:r>
       <w:r>
         <w:rPr>
@@ -21299,13 +22040,7 @@
         <w:t>Web Apllication</w:t>
       </w:r>
       <w:r>
-        <w:t xml:space="preserve"> untuk </w:t>
-      </w:r>
-      <w:r>
-        <w:t>menggerakan robot sesuai dengan interaksi pengguna</w:t>
-      </w:r>
-      <w:r>
-        <w:t>.</w:t>
+        <w:t xml:space="preserve"> untuk menggerakan robot sesuai dengan interaksi pengguna.</w:t>
       </w:r>
     </w:p>
     <w:p>
@@ -21342,25 +22077,7 @@
         <w:rPr>
           <w:lang w:val="en-US"/>
         </w:rPr>
-        <w:t xml:space="preserve">Pada tahap ini </w:t>
-      </w:r>
-      <w:r>
-        <w:rPr>
-          <w:lang w:val="en-US"/>
-        </w:rPr>
-        <w:t>penulis melakukan</w:t>
-      </w:r>
-      <w:r>
-        <w:rPr>
-          <w:lang w:val="en-US"/>
-        </w:rPr>
-        <w:t xml:space="preserve"> pengujian</w:t>
-      </w:r>
-      <w:r>
-        <w:rPr>
-          <w:lang w:val="en-US"/>
-        </w:rPr>
-        <w:t xml:space="preserve"> terh</w:t>
+        <w:t>Pada tahap ini penulis melakukan pengujian terh</w:t>
       </w:r>
       <w:r>
         <w:rPr>
@@ -21500,114 +22217,238 @@
       </w:r>
     </w:p>
     <w:p>
-      <w:r>
-        <w:br w:type="page"/>
-      </w:r>
-    </w:p>
-    <w:p>
-      <w:pPr>
-        <w:pStyle w:val="Heading2"/>
-      </w:pPr>
-      <w:r>
-        <w:lastRenderedPageBreak/>
-        <w:t>Metorde Perancangan Sistem</w:t>
-      </w:r>
-    </w:p>
-    <w:p>
-      <w:pPr>
-        <w:ind w:left="576"/>
-        <w:rPr>
-          <w:lang w:val="en-US"/>
-        </w:rPr>
-      </w:pPr>
-      <w:r>
-        <w:rPr>
-          <w:lang w:val="en-US"/>
-        </w:rPr>
-        <w:t xml:space="preserve"> </w:t>
-      </w:r>
-    </w:p>
-    <w:p>
       <w:pPr>
         <w:pStyle w:val="ListParagraph"/>
         <w:spacing w:line="360" w:lineRule="auto"/>
         <w:ind w:firstLine="720"/>
         <w:jc w:val="both"/>
         <w:rPr>
-          <w:lang w:val="en-US"/>
-        </w:rPr>
+          <w:b/>
+          <w:bCs/>
+          <w:szCs w:val="24"/>
+          <w:lang w:val="en-US"/>
+        </w:rPr>
+        <w:sectPr>
+          <w:footerReference w:type="default" r:id="rId34"/>
+          <w:pgSz w:w="11906" w:h="16838"/>
+          <w:pgMar w:top="1701" w:right="1701" w:bottom="1701" w:left="2268" w:header="708" w:footer="708" w:gutter="0"/>
+          <w:pgNumType w:start="26"/>
+          <w:cols w:space="708"/>
+          <w:docGrid w:linePitch="360"/>
+        </w:sectPr>
       </w:pPr>
     </w:p>
     <w:p>
       <w:pPr>
-        <w:pStyle w:val="ListParagraph"/>
         <w:spacing w:line="360" w:lineRule="auto"/>
-        <w:jc w:val="both"/>
-        <w:rPr>
-          <w:lang w:val="en-US"/>
-        </w:rPr>
-      </w:pPr>
+        <w:jc w:val="center"/>
+        <w:rPr>
+          <w:i/>
+          <w:iCs/>
+          <w:lang w:val="es-MX"/>
+        </w:rPr>
+      </w:pPr>
+      <w:r>
+        <w:rPr>
+          <w:b/>
+          <w:bCs/>
+          <w:szCs w:val="24"/>
+          <w:lang w:val="es-MX"/>
+        </w:rPr>
+        <w:lastRenderedPageBreak/>
+        <w:t>DAFTAR PUSTAKA</w:t>
+      </w:r>
     </w:p>
     <w:p>
       <w:pPr>
-        <w:pStyle w:val="ListParagraph"/>
-        <w:spacing w:line="360" w:lineRule="auto"/>
-        <w:jc w:val="both"/>
-        <w:rPr>
-          <w:lang w:val="en-US"/>
-        </w:rPr>
-      </w:pPr>
+        <w:pStyle w:val="Bibliography"/>
+        <w:rPr>
+          <w:rFonts w:cs="Times New Roman"/>
+        </w:rPr>
+      </w:pPr>
+      <w:r>
+        <w:rPr>
+          <w:lang w:val="es-MX"/>
+        </w:rPr>
+        <w:fldChar w:fldCharType="begin"/>
+      </w:r>
+      <w:r>
+        <w:rPr>
+          <w:lang w:val="es-MX"/>
+        </w:rPr>
+        <w:instrText xml:space="preserve"> ADDIN ZOTERO_BIBL {"uncited":[],"omitted":[],"custom":[]} CSL_BIBLIOGRAPHY </w:instrText>
+      </w:r>
+      <w:r>
+        <w:rPr>
+          <w:lang w:val="es-MX"/>
+        </w:rPr>
+        <w:fldChar w:fldCharType="separate"/>
+      </w:r>
+      <w:r>
+        <w:rPr>
+          <w:rFonts w:cs="Times New Roman"/>
+          <w:lang w:val="es-MX"/>
+        </w:rPr>
+        <w:t xml:space="preserve">Adikara, F., Ramadhan, M. I., &amp; Mulia, U. B. (2021). </w:t>
+      </w:r>
+      <w:r>
+        <w:rPr>
+          <w:rFonts w:cs="Times New Roman"/>
+          <w:i/>
+          <w:iCs/>
+        </w:rPr>
+        <w:t>PENYULUHAN MENGENAI IoT FOR SMART BUILDING (STUDI KASUS KAMPUS GADING SERPONG UEU)</w:t>
+      </w:r>
+      <w:r>
+        <w:rPr>
+          <w:rFonts w:cs="Times New Roman"/>
+        </w:rPr>
+        <w:t xml:space="preserve">. </w:t>
+      </w:r>
+      <w:r>
+        <w:rPr>
+          <w:rFonts w:cs="Times New Roman"/>
+          <w:i/>
+          <w:iCs/>
+        </w:rPr>
+        <w:t>7</w:t>
+      </w:r>
+      <w:r>
+        <w:rPr>
+          <w:rFonts w:cs="Times New Roman"/>
+        </w:rPr>
+        <w:t>.</w:t>
+      </w:r>
     </w:p>
     <w:p>
       <w:pPr>
-        <w:spacing w:line="360" w:lineRule="auto"/>
-        <w:ind w:firstLine="576"/>
-        <w:jc w:val="both"/>
-        <w:rPr>
-          <w:lang w:val="en-US"/>
-        </w:rPr>
-      </w:pPr>
+        <w:pStyle w:val="Bibliography"/>
+        <w:rPr>
+          <w:rFonts w:cs="Times New Roman"/>
+        </w:rPr>
+      </w:pPr>
+      <w:r>
+        <w:rPr>
+          <w:rFonts w:cs="Times New Roman"/>
+        </w:rPr>
+        <w:t xml:space="preserve">Agustina, S. (2023). </w:t>
+      </w:r>
+      <w:r>
+        <w:rPr>
+          <w:rFonts w:cs="Times New Roman"/>
+          <w:i/>
+          <w:iCs/>
+        </w:rPr>
+        <w:t>PROTOTIPE SISTEM KEAMANAN DAN AUTOMASI RUMAH PINTAR BERBASIS INTERNET OF THINGS (IOT)</w:t>
+      </w:r>
+      <w:r>
+        <w:rPr>
+          <w:rFonts w:cs="Times New Roman"/>
+        </w:rPr>
+        <w:t xml:space="preserve">. </w:t>
+      </w:r>
+      <w:r>
+        <w:rPr>
+          <w:rFonts w:cs="Times New Roman"/>
+          <w:i/>
+          <w:iCs/>
+        </w:rPr>
+        <w:t>3</w:t>
+      </w:r>
+      <w:r>
+        <w:rPr>
+          <w:rFonts w:cs="Times New Roman"/>
+        </w:rPr>
+        <w:t>.</w:t>
+      </w:r>
     </w:p>
     <w:p>
       <w:pPr>
-        <w:spacing w:line="360" w:lineRule="auto"/>
-        <w:ind w:firstLine="576"/>
-        <w:jc w:val="both"/>
-        <w:rPr>
-          <w:lang w:val="en-US"/>
-        </w:rPr>
-      </w:pPr>
+        <w:pStyle w:val="Bibliography"/>
+        <w:rPr>
+          <w:rFonts w:cs="Times New Roman"/>
+        </w:rPr>
+      </w:pPr>
+      <w:r>
+        <w:rPr>
+          <w:rFonts w:cs="Times New Roman"/>
+        </w:rPr>
+        <w:t xml:space="preserve">Alsumady, M. O., Alturk, Y. K., Dagamseh, A., &amp; Tantawi, M. (2021). Controlling of DC-DC Buck Converters Using Microcontrollers. </w:t>
+      </w:r>
+      <w:r>
+        <w:rPr>
+          <w:rFonts w:cs="Times New Roman"/>
+          <w:i/>
+          <w:iCs/>
+        </w:rPr>
+        <w:t>International Journal of Circuits, Systems and Signal Processing</w:t>
+      </w:r>
+      <w:r>
+        <w:rPr>
+          <w:rFonts w:cs="Times New Roman"/>
+        </w:rPr>
+        <w:t xml:space="preserve">, </w:t>
+      </w:r>
+      <w:r>
+        <w:rPr>
+          <w:rFonts w:cs="Times New Roman"/>
+          <w:i/>
+          <w:iCs/>
+        </w:rPr>
+        <w:t>15</w:t>
+      </w:r>
+      <w:r>
+        <w:rPr>
+          <w:rFonts w:cs="Times New Roman"/>
+        </w:rPr>
+        <w:t>, 197–202. https://doi.org/10.46300/9106.2021.15.22</w:t>
+      </w:r>
     </w:p>
     <w:p>
       <w:pPr>
-        <w:pStyle w:val="Caption"/>
-        <w:jc w:val="center"/>
-        <w:rPr>
-          <w:i w:val="0"/>
-          <w:iCs w:val="0"/>
-          <w:color w:val="auto"/>
-          <w:lang w:val="es-MX"/>
-        </w:rPr>
-      </w:pPr>
-      <w:r>
-        <w:rPr>
-          <w:lang w:val="en-US"/>
-        </w:rPr>
-        <w:br w:type="page"/>
-      </w:r>
-      <w:r>
-        <w:rPr>
-          <w:b/>
-          <w:bCs/>
-          <w:i w:val="0"/>
-          <w:iCs w:val="0"/>
-          <w:color w:val="auto"/>
-          <w:sz w:val="24"/>
-          <w:szCs w:val="24"/>
-          <w:lang w:val="es-MX"/>
-        </w:rPr>
-        <w:lastRenderedPageBreak/>
-        <w:t>DAFTAR PUSTAKA</w:t>
+        <w:pStyle w:val="Bibliography"/>
+        <w:rPr>
+          <w:rFonts w:cs="Times New Roman"/>
+          <w:lang w:val="es-MX"/>
+        </w:rPr>
+      </w:pPr>
+      <w:r>
+        <w:rPr>
+          <w:rFonts w:cs="Times New Roman"/>
+        </w:rPr>
+        <w:t xml:space="preserve">Arby, W., Hendrik, B., &amp; Awal, H. (2022). </w:t>
+      </w:r>
+      <w:r>
+        <w:rPr>
+          <w:rFonts w:cs="Times New Roman"/>
+          <w:i/>
+          <w:iCs/>
+          <w:lang w:val="es-MX"/>
+        </w:rPr>
+        <w:t>PERANCANGAN DAN IMPLEMENTASI ROBOT KESEIMBANGAN BERODA DUA BERBASIS MIKROKONTROLER</w:t>
+      </w:r>
+      <w:r>
+        <w:rPr>
+          <w:rFonts w:cs="Times New Roman"/>
+          <w:lang w:val="es-MX"/>
+        </w:rPr>
+        <w:t xml:space="preserve">. </w:t>
+      </w:r>
+      <w:r>
+        <w:rPr>
+          <w:rFonts w:cs="Times New Roman"/>
+          <w:i/>
+          <w:iCs/>
+          <w:lang w:val="es-MX"/>
+        </w:rPr>
+        <w:t>2</w:t>
+      </w:r>
+      <w:r>
+        <w:rPr>
+          <w:rFonts w:cs="Times New Roman"/>
+          <w:lang w:val="es-MX"/>
+        </w:rPr>
+        <w:t>(1).</w:t>
       </w:r>
     </w:p>
     <w:p>
@@ -21619,28 +22460,10 @@
       </w:pPr>
       <w:r>
         <w:rPr>
-          <w:lang w:val="es-MX"/>
-        </w:rPr>
-        <w:fldChar w:fldCharType="begin"/>
-      </w:r>
-      <w:r>
-        <w:rPr>
-          <w:lang w:val="es-MX"/>
-        </w:rPr>
-        <w:instrText xml:space="preserve"> ADDIN ZOTERO_BIBL {"uncited":[],"omitted":[],"custom":[]} CSL_BIBLIOGRAPHY </w:instrText>
-      </w:r>
-      <w:r>
-        <w:rPr>
-          <w:lang w:val="es-MX"/>
-        </w:rPr>
-        <w:fldChar w:fldCharType="separate"/>
-      </w:r>
-      <w:r>
-        <w:rPr>
-          <w:rFonts w:cs="Times New Roman"/>
-          <w:lang w:val="es-MX"/>
-        </w:rPr>
-        <w:t xml:space="preserve">Adikara, F., Ramadhan, M. I., &amp; Mulia, U. B. (2021). </w:t>
+          <w:rFonts w:cs="Times New Roman"/>
+          <w:lang w:val="es-MX"/>
+        </w:rPr>
+        <w:t xml:space="preserve">Athallah Muhammad Yazid, Y., &amp; Agung Permana, R. (2022). Rancang Bangun Prototype Monitoring Lampu Jalan Secara Otomatis Menggunakan Mikrokontroller ESP32 Dan Api Bot Telegram. </w:t>
       </w:r>
       <w:r>
         <w:rPr>
@@ -21648,13 +22471,13 @@
           <w:i/>
           <w:iCs/>
         </w:rPr>
-        <w:t>PENYULUHAN MENGENAI IoT FOR SMART BUILDING (STUDI KASUS KAMPUS GADING SERPONG UEU)</w:t>
-      </w:r>
-      <w:r>
-        <w:rPr>
-          <w:rFonts w:cs="Times New Roman"/>
-        </w:rPr>
-        <w:t xml:space="preserve">. </w:t>
+        <w:t>Jurnal Teknik Informatika</w:t>
+      </w:r>
+      <w:r>
+        <w:rPr>
+          <w:rFonts w:cs="Times New Roman"/>
+        </w:rPr>
+        <w:t xml:space="preserve">, </w:t>
       </w:r>
       <w:r>
         <w:rPr>
@@ -21662,13 +22485,13 @@
           <w:i/>
           <w:iCs/>
         </w:rPr>
-        <w:t>7</w:t>
-      </w:r>
-      <w:r>
-        <w:rPr>
-          <w:rFonts w:cs="Times New Roman"/>
-        </w:rPr>
-        <w:t>.</w:t>
+        <w:t>8</w:t>
+      </w:r>
+      <w:r>
+        <w:rPr>
+          <w:rFonts w:cs="Times New Roman"/>
+        </w:rPr>
+        <w:t>(1), 12–19. https://doi.org/10.51998/jti.v8i1.477</w:t>
       </w:r>
     </w:p>
     <w:p>
@@ -21682,7 +22505,7 @@
         <w:rPr>
           <w:rFonts w:cs="Times New Roman"/>
         </w:rPr>
-        <w:t xml:space="preserve">Agustina, S. (2023). </w:t>
+        <w:t xml:space="preserve">Caniago, D. P. (2022). The Internet of Things application on Student Assignee Smart Box using ESP32-Cam. </w:t>
       </w:r>
       <w:r>
         <w:rPr>
@@ -21690,13 +22513,13 @@
           <w:i/>
           <w:iCs/>
         </w:rPr>
-        <w:t>PROTOTIPE SISTEM KEAMANAN DAN AUTOMASI RUMAH PINTAR BERBASIS INTERNET OF THINGS (IOT)</w:t>
-      </w:r>
-      <w:r>
-        <w:rPr>
-          <w:rFonts w:cs="Times New Roman"/>
-        </w:rPr>
-        <w:t xml:space="preserve">. </w:t>
+        <w:t>Jurnal CoSciTech (Computer Science and Information Technology)</w:t>
+      </w:r>
+      <w:r>
+        <w:rPr>
+          <w:rFonts w:cs="Times New Roman"/>
+        </w:rPr>
+        <w:t xml:space="preserve">, </w:t>
       </w:r>
       <w:r>
         <w:rPr>
@@ -21710,7 +22533,7 @@
         <w:rPr>
           <w:rFonts w:cs="Times New Roman"/>
         </w:rPr>
-        <w:t>.</w:t>
+        <w:t>(3), 479–486. https://doi.org/10.37859/coscitech.v3i3.4347</w:t>
       </w:r>
     </w:p>
     <w:p>
@@ -21724,7 +22547,7 @@
         <w:rPr>
           <w:rFonts w:cs="Times New Roman"/>
         </w:rPr>
-        <w:t xml:space="preserve">Alsumady, M. O., Alturk, Y. K., Dagamseh, A., &amp; Tantawi, M. (2021). Controlling of DC-DC Buck Converters Using Microcontrollers. </w:t>
+        <w:t xml:space="preserve">Eulaerts, O., &amp; Joanny, G. (2022). </w:t>
       </w:r>
       <w:r>
         <w:rPr>
@@ -21732,13 +22555,49 @@
           <w:i/>
           <w:iCs/>
         </w:rPr>
-        <w:t>International Journal of Circuits, Systems and Signal Processing</w:t>
-      </w:r>
-      <w:r>
-        <w:rPr>
-          <w:rFonts w:cs="Times New Roman"/>
-        </w:rPr>
-        <w:t xml:space="preserve">, </w:t>
+        <w:t>Weak signals in border management and surveillance technologies</w:t>
+      </w:r>
+      <w:r>
+        <w:rPr>
+          <w:rFonts w:cs="Times New Roman"/>
+        </w:rPr>
+        <w:t>. https://doi.org/10.2760/784388</w:t>
+      </w:r>
+    </w:p>
+    <w:p>
+      <w:pPr>
+        <w:pStyle w:val="Bibliography"/>
+        <w:rPr>
+          <w:rFonts w:cs="Times New Roman"/>
+        </w:rPr>
+      </w:pPr>
+      <w:r>
+        <w:rPr>
+          <w:rFonts w:cs="Times New Roman"/>
+          <w:lang w:val="es-MX"/>
+        </w:rPr>
+        <w:lastRenderedPageBreak/>
+        <w:t xml:space="preserve">H, K., Subrata, R., H., &amp; Gozali, F. (2019). </w:t>
+      </w:r>
+      <w:r>
+        <w:rPr>
+          <w:rFonts w:cs="Times New Roman"/>
+        </w:rPr>
+        <w:t xml:space="preserve">Sistem Keamanan Ruangan Berbasis Internet </w:t>
+      </w:r>
+      <w:proofErr w:type="gramStart"/>
+      <w:r>
+        <w:rPr>
+          <w:rFonts w:cs="Times New Roman"/>
+        </w:rPr>
+        <w:t>Of</w:t>
+      </w:r>
+      <w:proofErr w:type="gramEnd"/>
+      <w:r>
+        <w:rPr>
+          <w:rFonts w:cs="Times New Roman"/>
+        </w:rPr>
+        <w:t xml:space="preserve"> Things Dengan Menggunakan Aplikasi Android. </w:t>
       </w:r>
       <w:r>
         <w:rPr>
@@ -21746,13 +22605,27 @@
           <w:i/>
           <w:iCs/>
         </w:rPr>
-        <w:t>15</w:t>
-      </w:r>
-      <w:r>
-        <w:rPr>
-          <w:rFonts w:cs="Times New Roman"/>
-        </w:rPr>
-        <w:t>, 197–202. https://doi.org/10.46300/9106.2021.15.22</w:t>
+        <w:t>TESLA: Jurnal Teknik Elektro</w:t>
+      </w:r>
+      <w:r>
+        <w:rPr>
+          <w:rFonts w:cs="Times New Roman"/>
+        </w:rPr>
+        <w:t xml:space="preserve">, </w:t>
+      </w:r>
+      <w:r>
+        <w:rPr>
+          <w:rFonts w:cs="Times New Roman"/>
+          <w:i/>
+          <w:iCs/>
+        </w:rPr>
+        <w:t>20</w:t>
+      </w:r>
+      <w:r>
+        <w:rPr>
+          <w:rFonts w:cs="Times New Roman"/>
+        </w:rPr>
+        <w:t>(2), 127. https://doi.org/10.24912/tesla.v20i2.2989</w:t>
       </w:r>
     </w:p>
     <w:p>
@@ -21760,46 +22633,41 @@
         <w:pStyle w:val="Bibliography"/>
         <w:rPr>
           <w:rFonts w:cs="Times New Roman"/>
-          <w:lang w:val="es-MX"/>
-        </w:rPr>
-      </w:pPr>
-      <w:r>
-        <w:rPr>
-          <w:rFonts w:cs="Times New Roman"/>
-        </w:rPr>
-        <w:t xml:space="preserve">Arby, W., Hendrik, B., &amp; Awal, H. (2022). </w:t>
+        </w:rPr>
+      </w:pPr>
+      <w:r>
+        <w:rPr>
+          <w:rFonts w:cs="Times New Roman"/>
+        </w:rPr>
+        <w:t xml:space="preserve">Hergika, G., Siswanto, &amp; S, S. (2021). PERANCANGAN INTERNET OF THINGS (IOT) SEBAGAI KONTROL INFRASTUKTUR DAN PERALATAN TOLL PADA PT. ASTRA INFRATOLL ROAD. </w:t>
       </w:r>
       <w:r>
         <w:rPr>
           <w:rFonts w:cs="Times New Roman"/>
           <w:i/>
           <w:iCs/>
-          <w:lang w:val="es-MX"/>
-        </w:rPr>
-        <w:t>PERANCANGAN DAN IMPLEMENTASI ROBOT KESEIMBANGAN BERODA DUA BERBASIS MIKROKONTROLER</w:t>
-      </w:r>
-      <w:r>
-        <w:rPr>
-          <w:rFonts w:cs="Times New Roman"/>
-          <w:lang w:val="es-MX"/>
-        </w:rPr>
-        <w:t xml:space="preserve">. </w:t>
+        </w:rPr>
+        <w:t>PROSISKO: Jurnal Pengembangan Riset dan Observasi Sistem Komputer</w:t>
+      </w:r>
+      <w:r>
+        <w:rPr>
+          <w:rFonts w:cs="Times New Roman"/>
+        </w:rPr>
+        <w:t xml:space="preserve">, </w:t>
       </w:r>
       <w:r>
         <w:rPr>
           <w:rFonts w:cs="Times New Roman"/>
           <w:i/>
           <w:iCs/>
-          <w:lang w:val="es-MX"/>
-        </w:rPr>
-        <w:t>2</w:t>
-      </w:r>
-      <w:r>
-        <w:rPr>
-          <w:rFonts w:cs="Times New Roman"/>
-          <w:lang w:val="es-MX"/>
-        </w:rPr>
-        <w:t>(1).</w:t>
+        </w:rPr>
+        <w:t>8</w:t>
+      </w:r>
+      <w:r>
+        <w:rPr>
+          <w:rFonts w:cs="Times New Roman"/>
+        </w:rPr>
+        <w:t>(2), 86–98. https://doi.org/10.30656/prosisko.v8i2.3862</w:t>
       </w:r>
     </w:p>
     <w:p>
@@ -21807,14 +22675,14 @@
         <w:pStyle w:val="Bibliography"/>
         <w:rPr>
           <w:rFonts w:cs="Times New Roman"/>
-        </w:rPr>
-      </w:pPr>
-      <w:r>
-        <w:rPr>
-          <w:rFonts w:cs="Times New Roman"/>
-          <w:lang w:val="es-MX"/>
-        </w:rPr>
-        <w:t xml:space="preserve">Athallah Muhammad Yazid, Y., &amp; Agung Permana, R. (2022). Rancang Bangun Prototype Monitoring Lampu Jalan Secara Otomatis Menggunakan Mikrokontroller ESP32 Dan Api Bot Telegram. </w:t>
+          <w:lang w:val="es-MX"/>
+        </w:rPr>
+      </w:pPr>
+      <w:r>
+        <w:rPr>
+          <w:rFonts w:cs="Times New Roman"/>
+        </w:rPr>
+        <w:t xml:space="preserve">Hidayanto, F. (2015). </w:t>
       </w:r>
       <w:r>
         <w:rPr>
@@ -21822,27 +22690,29 @@
           <w:i/>
           <w:iCs/>
         </w:rPr>
-        <w:t>Jurnal Teknik Informatika</w:t>
-      </w:r>
-      <w:r>
-        <w:rPr>
-          <w:rFonts w:cs="Times New Roman"/>
-        </w:rPr>
-        <w:t xml:space="preserve">, </w:t>
+        <w:t>MEMANFAATKAN PERKEMBANGAN TEKNOLOGI INTERNET DAN SITUS WEB UNTUK KEPENTINGAN WARGA SEKALIGUS SEBAGAI SARANA PROMOSI POTENSI DESA GERBOSARI</w:t>
+      </w:r>
+      <w:r>
+        <w:rPr>
+          <w:rFonts w:cs="Times New Roman"/>
+        </w:rPr>
+        <w:t xml:space="preserve">. </w:t>
       </w:r>
       <w:r>
         <w:rPr>
           <w:rFonts w:cs="Times New Roman"/>
           <w:i/>
           <w:iCs/>
-        </w:rPr>
-        <w:t>8</w:t>
-      </w:r>
-      <w:r>
-        <w:rPr>
-          <w:rFonts w:cs="Times New Roman"/>
-        </w:rPr>
-        <w:t>(1), 12–19. https://doi.org/10.51998/jti.v8i1.477</w:t>
+          <w:lang w:val="es-MX"/>
+        </w:rPr>
+        <w:t>4</w:t>
+      </w:r>
+      <w:r>
+        <w:rPr>
+          <w:rFonts w:cs="Times New Roman"/>
+          <w:lang w:val="es-MX"/>
+        </w:rPr>
+        <w:t>(1).</w:t>
       </w:r>
     </w:p>
     <w:p>
@@ -21850,27 +22720,52 @@
         <w:pStyle w:val="Bibliography"/>
         <w:rPr>
           <w:rFonts w:cs="Times New Roman"/>
-        </w:rPr>
-      </w:pPr>
-      <w:r>
-        <w:rPr>
-          <w:rFonts w:cs="Times New Roman"/>
-        </w:rPr>
-        <w:t xml:space="preserve">Efendi, Y. (2018). </w:t>
+          <w:lang w:val="es-MX"/>
+        </w:rPr>
+      </w:pPr>
+      <w:r>
+        <w:rPr>
+          <w:rFonts w:cs="Times New Roman"/>
+          <w:lang w:val="es-MX"/>
+        </w:rPr>
+        <w:t xml:space="preserve">Ilham, F. C., &amp; Sulasmoro, A. H. (n.d.). </w:t>
       </w:r>
       <w:r>
         <w:rPr>
           <w:rFonts w:cs="Times New Roman"/>
           <w:i/>
           <w:iCs/>
-        </w:rPr>
-        <w:t>INTERNET OF THINGS (IOT) SISTEM PENGENDALIAN LAMPU MENGGUNAKAN RASPBERRY PI BERBASIS MOBILE</w:t>
-      </w:r>
-      <w:r>
-        <w:rPr>
-          <w:rFonts w:cs="Times New Roman"/>
-        </w:rPr>
-        <w:t xml:space="preserve">. </w:t>
+          <w:lang w:val="es-MX"/>
+        </w:rPr>
+        <w:t>RANCANG BANGUN SISTEM BEL OTOMATIS PADA KANTOR MENGGUNAKAN SENSOR SUHU TUBUH BERBASIS ARDUINO</w:t>
+      </w:r>
+      <w:r>
+        <w:rPr>
+          <w:rFonts w:cs="Times New Roman"/>
+          <w:lang w:val="es-MX"/>
+        </w:rPr>
+        <w:t>.</w:t>
+      </w:r>
+    </w:p>
+    <w:p>
+      <w:pPr>
+        <w:pStyle w:val="Bibliography"/>
+        <w:rPr>
+          <w:rFonts w:cs="Times New Roman"/>
+        </w:rPr>
+      </w:pPr>
+      <w:r>
+        <w:rPr>
+          <w:rFonts w:cs="Times New Roman"/>
+          <w:lang w:val="es-MX"/>
+        </w:rPr>
+        <w:t xml:space="preserve">Isrofi, A., Utama, S. N., &amp; Putra, O. V. (2021). </w:t>
+      </w:r>
+      <w:r>
+        <w:rPr>
+          <w:rFonts w:cs="Times New Roman"/>
+        </w:rPr>
+        <w:t xml:space="preserve">RANCANG BANGUN ROBOT PEMOTONG RUMPUT OTOMATIS MENGGUNAKAN WIRELESS KONTROLER MODUL ESP32-CAM BERBASIS INTERNET of THINGS (IoT). </w:t>
       </w:r>
       <w:r>
         <w:rPr>
@@ -21878,13 +22773,27 @@
           <w:i/>
           <w:iCs/>
         </w:rPr>
-        <w:t>4</w:t>
-      </w:r>
-      <w:r>
-        <w:rPr>
-          <w:rFonts w:cs="Times New Roman"/>
-        </w:rPr>
-        <w:t>(1).</w:t>
+        <w:t>Jurnal Teknoinfo</w:t>
+      </w:r>
+      <w:r>
+        <w:rPr>
+          <w:rFonts w:cs="Times New Roman"/>
+        </w:rPr>
+        <w:t xml:space="preserve">, </w:t>
+      </w:r>
+      <w:r>
+        <w:rPr>
+          <w:rFonts w:cs="Times New Roman"/>
+          <w:i/>
+          <w:iCs/>
+        </w:rPr>
+        <w:t>15</w:t>
+      </w:r>
+      <w:r>
+        <w:rPr>
+          <w:rFonts w:cs="Times New Roman"/>
+        </w:rPr>
+        <w:t>(1), 45. https://doi.org/10.33365/jti.v15i1.675</w:t>
       </w:r>
     </w:p>
     <w:p>
@@ -21898,7 +22807,14 @@
         <w:rPr>
           <w:rFonts w:cs="Times New Roman"/>
         </w:rPr>
-        <w:t xml:space="preserve">Eulaerts, O., &amp; Joanny, G. (2022). </w:t>
+        <w:t xml:space="preserve">Latifa, U., &amp; Slamet Saputro, J. (2018). PERANCANGAN ROBOT ARM GRIPPER BERBASIS ARDUINO UNO MENGGUNAKAN </w:t>
+      </w:r>
+      <w:r>
+        <w:rPr>
+          <w:rFonts w:cs="Times New Roman"/>
+        </w:rPr>
+        <w:lastRenderedPageBreak/>
+        <w:t xml:space="preserve">ANTARMUKA LABVIEW. </w:t>
       </w:r>
       <w:r>
         <w:rPr>
@@ -21906,13 +22822,27 @@
           <w:i/>
           <w:iCs/>
         </w:rPr>
-        <w:t>Weak signals in border management and surveillance technologies</w:t>
-      </w:r>
-      <w:r>
-        <w:rPr>
-          <w:rFonts w:cs="Times New Roman"/>
-        </w:rPr>
-        <w:t>. https://doi.org/10.2760/784388</w:t>
+        <w:t>Barometer</w:t>
+      </w:r>
+      <w:r>
+        <w:rPr>
+          <w:rFonts w:cs="Times New Roman"/>
+        </w:rPr>
+        <w:t xml:space="preserve">, </w:t>
+      </w:r>
+      <w:r>
+        <w:rPr>
+          <w:rFonts w:cs="Times New Roman"/>
+          <w:i/>
+          <w:iCs/>
+        </w:rPr>
+        <w:t>3</w:t>
+      </w:r>
+      <w:r>
+        <w:rPr>
+          <w:rFonts w:cs="Times New Roman"/>
+        </w:rPr>
+        <w:t>(2), 138–141. https://doi.org/10.35261/barometer.v3i2.1395</w:t>
       </w:r>
     </w:p>
     <w:p>
@@ -21925,15 +22855,8 @@
       <w:r>
         <w:rPr>
           <w:rFonts w:cs="Times New Roman"/>
-          <w:lang w:val="es-MX"/>
-        </w:rPr>
-        <w:t xml:space="preserve">H, K., Subrata, R., H., &amp; Gozali, F. (2019). </w:t>
-      </w:r>
-      <w:r>
-        <w:rPr>
-          <w:rFonts w:cs="Times New Roman"/>
-        </w:rPr>
-        <w:t xml:space="preserve">Sistem Keamanan Ruangan Berbasis Internet Of Things Dengan Menggunakan Aplikasi Android. </w:t>
+        </w:rPr>
+        <w:t xml:space="preserve">Lubis, Z., Saputra, L. A., Winata, H. N., Annisa, S., &amp; Muhazzir, A. (2019). </w:t>
       </w:r>
       <w:r>
         <w:rPr>
@@ -21941,7 +22864,13 @@
           <w:i/>
           <w:iCs/>
         </w:rPr>
-        <w:t xml:space="preserve">TESLA: </w:t>
+        <w:t>KONTROL MESIN AIR OTOMATIS BERBASIS ARDUINO DENGAN SMARTPHONE</w:t>
+      </w:r>
+      <w:r>
+        <w:rPr>
+          <w:rFonts w:cs="Times New Roman"/>
+        </w:rPr>
+        <w:t xml:space="preserve">. </w:t>
       </w:r>
       <w:r>
         <w:rPr>
@@ -21949,14 +22878,27 @@
           <w:i/>
           <w:iCs/>
         </w:rPr>
-        <w:lastRenderedPageBreak/>
-        <w:t>Jurnal Teknik Elektro</w:t>
-      </w:r>
-      <w:r>
-        <w:rPr>
-          <w:rFonts w:cs="Times New Roman"/>
-        </w:rPr>
-        <w:t xml:space="preserve">, </w:t>
+        <w:t>14</w:t>
+      </w:r>
+      <w:r>
+        <w:rPr>
+          <w:rFonts w:cs="Times New Roman"/>
+        </w:rPr>
+        <w:t>(3).</w:t>
+      </w:r>
+    </w:p>
+    <w:p>
+      <w:pPr>
+        <w:pStyle w:val="Bibliography"/>
+        <w:rPr>
+          <w:rFonts w:cs="Times New Roman"/>
+        </w:rPr>
+      </w:pPr>
+      <w:r>
+        <w:rPr>
+          <w:rFonts w:cs="Times New Roman"/>
+        </w:rPr>
+        <w:t xml:space="preserve">Maulana, D., Raka Agung, I. G. A. P., &amp; Elba Duta Nugraha, I. P. (2022). SISTEM MONITOR BUDI DAYA SARANG BURUNG WALET BERBASIS ESP32-CAM DILENGKAPI APLIKASI TELEGRAM. </w:t>
       </w:r>
       <w:r>
         <w:rPr>
@@ -21964,13 +22906,27 @@
           <w:i/>
           <w:iCs/>
         </w:rPr>
-        <w:t>20</w:t>
-      </w:r>
-      <w:r>
-        <w:rPr>
-          <w:rFonts w:cs="Times New Roman"/>
-        </w:rPr>
-        <w:t>(2), 127. https://doi.org/10.24912/tesla.v20i2.2989</w:t>
+        <w:t>Jurnal SPEKTRUM</w:t>
+      </w:r>
+      <w:r>
+        <w:rPr>
+          <w:rFonts w:cs="Times New Roman"/>
+        </w:rPr>
+        <w:t xml:space="preserve">, </w:t>
+      </w:r>
+      <w:r>
+        <w:rPr>
+          <w:rFonts w:cs="Times New Roman"/>
+          <w:i/>
+          <w:iCs/>
+        </w:rPr>
+        <w:t>9</w:t>
+      </w:r>
+      <w:r>
+        <w:rPr>
+          <w:rFonts w:cs="Times New Roman"/>
+        </w:rPr>
+        <w:t>(1), 143. https://doi.org/10.24843/SPEKTRUM.2022.v09.i01.p17</w:t>
       </w:r>
     </w:p>
     <w:p>
@@ -21984,21 +22940,23 @@
         <w:rPr>
           <w:rFonts w:cs="Times New Roman"/>
         </w:rPr>
-        <w:t xml:space="preserve">Hergika, G., Siswanto, &amp; S, S. (2021). PERANCANGAN INTERNET OF THINGS (IOT) SEBAGAI KONTROL INFRASTUKTUR DAN PERALATAN TOLL PADA PT. ASTRA INFRATOLL ROAD. </w:t>
+        <w:t xml:space="preserve">Pangestu, A., Iftikhor, A. Z., &amp; Bakri, M. (2020). </w:t>
       </w:r>
       <w:r>
         <w:rPr>
           <w:rFonts w:cs="Times New Roman"/>
           <w:i/>
           <w:iCs/>
-        </w:rPr>
-        <w:t>PROSISKO: Jurnal Pengembangan Riset dan Observasi Sistem Komputer</w:t>
-      </w:r>
-      <w:r>
-        <w:rPr>
-          <w:rFonts w:cs="Times New Roman"/>
-        </w:rPr>
-        <w:t xml:space="preserve">, </w:t>
+          <w:lang w:val="es-MX"/>
+        </w:rPr>
+        <w:t>SISTEM RUMAH CERDAS BERBASIS IOT DENGAN MIKROKONTROLER NODEMCU DAN APLIKASI TELEGRAM</w:t>
+      </w:r>
+      <w:r>
+        <w:rPr>
+          <w:rFonts w:cs="Times New Roman"/>
+          <w:lang w:val="es-MX"/>
+        </w:rPr>
+        <w:t xml:space="preserve">. </w:t>
       </w:r>
       <w:r>
         <w:rPr>
@@ -22006,13 +22964,13 @@
           <w:i/>
           <w:iCs/>
         </w:rPr>
-        <w:t>8</w:t>
-      </w:r>
-      <w:r>
-        <w:rPr>
-          <w:rFonts w:cs="Times New Roman"/>
-        </w:rPr>
-        <w:t>(2), 86–98. https://doi.org/10.30656/prosisko.v8i2.3862</w:t>
+        <w:t>1</w:t>
+      </w:r>
+      <w:r>
+        <w:rPr>
+          <w:rFonts w:cs="Times New Roman"/>
+        </w:rPr>
+        <w:t>(1).</w:t>
       </w:r>
     </w:p>
     <w:p>
@@ -22020,14 +22978,13 @@
         <w:pStyle w:val="Bibliography"/>
         <w:rPr>
           <w:rFonts w:cs="Times New Roman"/>
-          <w:lang w:val="es-MX"/>
-        </w:rPr>
-      </w:pPr>
-      <w:r>
-        <w:rPr>
-          <w:rFonts w:cs="Times New Roman"/>
-        </w:rPr>
-        <w:t xml:space="preserve">Hidayanto, F. (2015). </w:t>
+        </w:rPr>
+      </w:pPr>
+      <w:r>
+        <w:rPr>
+          <w:rFonts w:cs="Times New Roman"/>
+        </w:rPr>
+        <w:t xml:space="preserve">Parihar, Y. S. (2019). </w:t>
       </w:r>
       <w:r>
         <w:rPr>
@@ -22035,7 +22992,7 @@
           <w:i/>
           <w:iCs/>
         </w:rPr>
-        <w:t>MEMANFAATKAN PERKEMBANGAN TEKNOLOGI INTERNET DAN SITUS WEB UNTUK KEPENTINGAN WARGA SEKALIGUS SEBAGAI SARANA PROMOSI POTENSI DESA GERBOSARI</w:t>
+        <w:t>Internet of Things and Nodemcu</w:t>
       </w:r>
       <w:r>
         <w:rPr>
@@ -22048,16 +23005,14 @@
           <w:rFonts w:cs="Times New Roman"/>
           <w:i/>
           <w:iCs/>
-          <w:lang w:val="es-MX"/>
-        </w:rPr>
-        <w:t>4</w:t>
-      </w:r>
-      <w:r>
-        <w:rPr>
-          <w:rFonts w:cs="Times New Roman"/>
-          <w:lang w:val="es-MX"/>
-        </w:rPr>
-        <w:t>(1).</w:t>
+        </w:rPr>
+        <w:t>6</w:t>
+      </w:r>
+      <w:r>
+        <w:rPr>
+          <w:rFonts w:cs="Times New Roman"/>
+        </w:rPr>
+        <w:t>(6).</w:t>
       </w:r>
     </w:p>
     <w:p>
@@ -22065,31 +23020,41 @@
         <w:pStyle w:val="Bibliography"/>
         <w:rPr>
           <w:rFonts w:cs="Times New Roman"/>
-          <w:lang w:val="es-MX"/>
-        </w:rPr>
-      </w:pPr>
-      <w:r>
-        <w:rPr>
-          <w:rFonts w:cs="Times New Roman"/>
-          <w:lang w:val="es-MX"/>
-        </w:rPr>
-        <w:t xml:space="preserve">Ilham, F. C., &amp; Sulasmoro, A. H. (n.d.). </w:t>
+        </w:rPr>
+      </w:pPr>
+      <w:r>
+        <w:rPr>
+          <w:rFonts w:cs="Times New Roman"/>
+        </w:rPr>
+        <w:t xml:space="preserve">Peerzada, P., Larik, W. H., &amp; Mahar, A. A. (2021). DC Motor Speed Control Through Arduino and L298N Motor Driver Using PID Controller. </w:t>
       </w:r>
       <w:r>
         <w:rPr>
           <w:rFonts w:cs="Times New Roman"/>
           <w:i/>
           <w:iCs/>
-          <w:lang w:val="es-MX"/>
-        </w:rPr>
-        <w:t>RANCANG BANGUN SISTEM BEL OTOMATIS PADA KANTOR MENGGUNAKAN SENSOR SUHU TUBUH BERBASIS ARDUINO</w:t>
-      </w:r>
-      <w:r>
-        <w:rPr>
-          <w:rFonts w:cs="Times New Roman"/>
-          <w:lang w:val="es-MX"/>
-        </w:rPr>
-        <w:t>.</w:t>
+        </w:rPr>
+        <w:t>International Journal of Electrical Engineering</w:t>
+      </w:r>
+      <w:r>
+        <w:rPr>
+          <w:rFonts w:cs="Times New Roman"/>
+        </w:rPr>
+        <w:t xml:space="preserve">, </w:t>
+      </w:r>
+      <w:r>
+        <w:rPr>
+          <w:rFonts w:cs="Times New Roman"/>
+          <w:i/>
+          <w:iCs/>
+        </w:rPr>
+        <w:t>04</w:t>
+      </w:r>
+      <w:r>
+        <w:rPr>
+          <w:rFonts w:cs="Times New Roman"/>
+        </w:rPr>
+        <w:t>(02).</w:t>
       </w:r>
     </w:p>
     <w:p>
@@ -22102,15 +23067,8 @@
       <w:r>
         <w:rPr>
           <w:rFonts w:cs="Times New Roman"/>
-          <w:lang w:val="es-MX"/>
-        </w:rPr>
-        <w:t xml:space="preserve">Isrofi, A., Utama, S. N., &amp; Putra, O. V. (2021). </w:t>
-      </w:r>
-      <w:r>
-        <w:rPr>
-          <w:rFonts w:cs="Times New Roman"/>
-        </w:rPr>
-        <w:t xml:space="preserve">RANCANG BANGUN ROBOT PEMOTONG RUMPUT OTOMATIS MENGGUNAKAN WIRELESS KONTROLER MODUL ESP32-CAM BERBASIS INTERNET of THINGS (IoT). </w:t>
+        </w:rPr>
+        <w:t xml:space="preserve">Rusimamto, P. W., Endryansyah, E., Anifah, L., Harimurti, R., &amp; Anistyasari, Y. (2021). Implementation of arduino pro mini and ESP32 cam for temperature monitoring on automatic thermogun IoT-based. </w:t>
       </w:r>
       <w:r>
         <w:rPr>
@@ -22118,7 +23076,7 @@
           <w:i/>
           <w:iCs/>
         </w:rPr>
-        <w:t>Jurnal Teknoinfo</w:t>
+        <w:t>Indonesian Journal of Electrical Engineering and Computer Science</w:t>
       </w:r>
       <w:r>
         <w:rPr>
@@ -22132,13 +23090,13 @@
           <w:i/>
           <w:iCs/>
         </w:rPr>
-        <w:t>15</w:t>
-      </w:r>
-      <w:r>
-        <w:rPr>
-          <w:rFonts w:cs="Times New Roman"/>
-        </w:rPr>
-        <w:t>(1), 45. https://doi.org/10.33365/jti.v15i1.675</w:t>
+        <w:t>23</w:t>
+      </w:r>
+      <w:r>
+        <w:rPr>
+          <w:rFonts w:cs="Times New Roman"/>
+        </w:rPr>
+        <w:t>(3), 1366. https://doi.org/10.11591/ijeecs.v23.i3.pp1366-1375</w:t>
       </w:r>
     </w:p>
     <w:p>
@@ -22152,7 +23110,14 @@
         <w:rPr>
           <w:rFonts w:cs="Times New Roman"/>
         </w:rPr>
-        <w:t xml:space="preserve">Latifa, U., &amp; Slamet Saputro, J. (2018). PERANCANGAN ROBOT ARM GRIPPER BERBASIS ARDUINO UNO MENGGUNAKAN ANTARMUKA LABVIEW. </w:t>
+        <w:t xml:space="preserve">Salim, A. I., Saragih, Y., &amp; Hidayat, R. (2020). Implementasi Motor Servo SG 90 Sebagai Penggerak Mekanik Pada E. I. Helper (ELECTRONICS </w:t>
+      </w:r>
+      <w:r>
+        <w:rPr>
+          <w:rFonts w:cs="Times New Roman"/>
+        </w:rPr>
+        <w:lastRenderedPageBreak/>
+        <w:t xml:space="preserve">INTEGRATION HELMET WIPER). </w:t>
       </w:r>
       <w:r>
         <w:rPr>
@@ -22160,7 +23125,7 @@
           <w:i/>
           <w:iCs/>
         </w:rPr>
-        <w:t>Barometer</w:t>
+        <w:t>Electro Luceat</w:t>
       </w:r>
       <w:r>
         <w:rPr>
@@ -22174,13 +23139,13 @@
           <w:i/>
           <w:iCs/>
         </w:rPr>
-        <w:t>3</w:t>
-      </w:r>
-      <w:r>
-        <w:rPr>
-          <w:rFonts w:cs="Times New Roman"/>
-        </w:rPr>
-        <w:t>(2), 138–141. https://doi.org/10.35261/barometer.v3i2.1395</w:t>
+        <w:t>6</w:t>
+      </w:r>
+      <w:r>
+        <w:rPr>
+          <w:rFonts w:cs="Times New Roman"/>
+        </w:rPr>
+        <w:t>(2), 236–244. https://doi.org/10.32531/jelekn.v6i2.256</w:t>
       </w:r>
     </w:p>
     <w:p>
@@ -22194,304 +23159,6 @@
         <w:rPr>
           <w:rFonts w:cs="Times New Roman"/>
         </w:rPr>
-        <w:lastRenderedPageBreak/>
-        <w:t xml:space="preserve">Lubis, Z., Saputra, L. A., Winata, H. N., Annisa, S., &amp; Muhazzir, A. (2019). </w:t>
-      </w:r>
-      <w:r>
-        <w:rPr>
-          <w:rFonts w:cs="Times New Roman"/>
-          <w:i/>
-          <w:iCs/>
-        </w:rPr>
-        <w:t>KONTROL MESIN AIR OTOMATIS BERBASIS ARDUINO DENGAN SMARTPHONE</w:t>
-      </w:r>
-      <w:r>
-        <w:rPr>
-          <w:rFonts w:cs="Times New Roman"/>
-        </w:rPr>
-        <w:t xml:space="preserve">. </w:t>
-      </w:r>
-      <w:r>
-        <w:rPr>
-          <w:rFonts w:cs="Times New Roman"/>
-          <w:i/>
-          <w:iCs/>
-        </w:rPr>
-        <w:t>14</w:t>
-      </w:r>
-      <w:r>
-        <w:rPr>
-          <w:rFonts w:cs="Times New Roman"/>
-        </w:rPr>
-        <w:t>(3).</w:t>
-      </w:r>
-    </w:p>
-    <w:p>
-      <w:pPr>
-        <w:pStyle w:val="Bibliography"/>
-        <w:rPr>
-          <w:rFonts w:cs="Times New Roman"/>
-        </w:rPr>
-      </w:pPr>
-      <w:r>
-        <w:rPr>
-          <w:rFonts w:cs="Times New Roman"/>
-        </w:rPr>
-        <w:t xml:space="preserve">Maulana, D., Raka Agung, I. G. A. P., &amp; Elba Duta Nugraha, I. P. (2022). SISTEM MONITOR BUDI DAYA SARANG BURUNG WALET BERBASIS ESP32-CAM DILENGKAPI APLIKASI TELEGRAM. </w:t>
-      </w:r>
-      <w:r>
-        <w:rPr>
-          <w:rFonts w:cs="Times New Roman"/>
-          <w:i/>
-          <w:iCs/>
-        </w:rPr>
-        <w:t>Jurnal SPEKTRUM</w:t>
-      </w:r>
-      <w:r>
-        <w:rPr>
-          <w:rFonts w:cs="Times New Roman"/>
-        </w:rPr>
-        <w:t xml:space="preserve">, </w:t>
-      </w:r>
-      <w:r>
-        <w:rPr>
-          <w:rFonts w:cs="Times New Roman"/>
-          <w:i/>
-          <w:iCs/>
-        </w:rPr>
-        <w:t>9</w:t>
-      </w:r>
-      <w:r>
-        <w:rPr>
-          <w:rFonts w:cs="Times New Roman"/>
-        </w:rPr>
-        <w:t>(1), 143. https://doi.org/10.24843/SPEKTRUM.2022.v09.i01.p17</w:t>
-      </w:r>
-    </w:p>
-    <w:p>
-      <w:pPr>
-        <w:pStyle w:val="Bibliography"/>
-        <w:rPr>
-          <w:rFonts w:cs="Times New Roman"/>
-        </w:rPr>
-      </w:pPr>
-      <w:r>
-        <w:rPr>
-          <w:rFonts w:cs="Times New Roman"/>
-        </w:rPr>
-        <w:t xml:space="preserve">Pangestu, A., Iftikhor, A. Z., &amp; Bakri, M. (2020). </w:t>
-      </w:r>
-      <w:r>
-        <w:rPr>
-          <w:rFonts w:cs="Times New Roman"/>
-          <w:i/>
-          <w:iCs/>
-          <w:lang w:val="es-MX"/>
-        </w:rPr>
-        <w:t>SISTEM RUMAH CERDAS BERBASIS IOT DENGAN MIKROKONTROLER NODEMCU DAN APLIKASI TELEGRAM</w:t>
-      </w:r>
-      <w:r>
-        <w:rPr>
-          <w:rFonts w:cs="Times New Roman"/>
-          <w:lang w:val="es-MX"/>
-        </w:rPr>
-        <w:t xml:space="preserve">. </w:t>
-      </w:r>
-      <w:r>
-        <w:rPr>
-          <w:rFonts w:cs="Times New Roman"/>
-          <w:i/>
-          <w:iCs/>
-        </w:rPr>
-        <w:t>1</w:t>
-      </w:r>
-      <w:r>
-        <w:rPr>
-          <w:rFonts w:cs="Times New Roman"/>
-        </w:rPr>
-        <w:t>(1).</w:t>
-      </w:r>
-    </w:p>
-    <w:p>
-      <w:pPr>
-        <w:pStyle w:val="Bibliography"/>
-        <w:rPr>
-          <w:rFonts w:cs="Times New Roman"/>
-        </w:rPr>
-      </w:pPr>
-      <w:r>
-        <w:rPr>
-          <w:rFonts w:cs="Times New Roman"/>
-        </w:rPr>
-        <w:t xml:space="preserve">Parihar, Y. S. (2019). </w:t>
-      </w:r>
-      <w:r>
-        <w:rPr>
-          <w:rFonts w:cs="Times New Roman"/>
-          <w:i/>
-          <w:iCs/>
-        </w:rPr>
-        <w:t>Internet of Things and Nodemcu</w:t>
-      </w:r>
-      <w:r>
-        <w:rPr>
-          <w:rFonts w:cs="Times New Roman"/>
-        </w:rPr>
-        <w:t xml:space="preserve">. </w:t>
-      </w:r>
-      <w:r>
-        <w:rPr>
-          <w:rFonts w:cs="Times New Roman"/>
-          <w:i/>
-          <w:iCs/>
-        </w:rPr>
-        <w:t>6</w:t>
-      </w:r>
-      <w:r>
-        <w:rPr>
-          <w:rFonts w:cs="Times New Roman"/>
-        </w:rPr>
-        <w:t>(6).</w:t>
-      </w:r>
-    </w:p>
-    <w:p>
-      <w:pPr>
-        <w:pStyle w:val="Bibliography"/>
-        <w:rPr>
-          <w:rFonts w:cs="Times New Roman"/>
-        </w:rPr>
-      </w:pPr>
-      <w:r>
-        <w:rPr>
-          <w:rFonts w:cs="Times New Roman"/>
-        </w:rPr>
-        <w:t xml:space="preserve">Peerzada, P., Larik, W. H., &amp; Mahar, A. A. (2021). DC Motor Speed Control Through Arduino and L298N Motor Driver Using PID Controller. </w:t>
-      </w:r>
-      <w:r>
-        <w:rPr>
-          <w:rFonts w:cs="Times New Roman"/>
-          <w:i/>
-          <w:iCs/>
-        </w:rPr>
-        <w:t>International Journal of Electrical Engineering</w:t>
-      </w:r>
-      <w:r>
-        <w:rPr>
-          <w:rFonts w:cs="Times New Roman"/>
-        </w:rPr>
-        <w:t xml:space="preserve">, </w:t>
-      </w:r>
-      <w:r>
-        <w:rPr>
-          <w:rFonts w:cs="Times New Roman"/>
-          <w:i/>
-          <w:iCs/>
-        </w:rPr>
-        <w:t>04</w:t>
-      </w:r>
-      <w:r>
-        <w:rPr>
-          <w:rFonts w:cs="Times New Roman"/>
-        </w:rPr>
-        <w:t>(02).</w:t>
-      </w:r>
-    </w:p>
-    <w:p>
-      <w:pPr>
-        <w:pStyle w:val="Bibliography"/>
-        <w:rPr>
-          <w:rFonts w:cs="Times New Roman"/>
-        </w:rPr>
-      </w:pPr>
-      <w:r>
-        <w:rPr>
-          <w:rFonts w:cs="Times New Roman"/>
-        </w:rPr>
-        <w:t xml:space="preserve">Rusimamto, P. W., Endryansyah, E., Anifah, L., Harimurti, R., &amp; Anistyasari, Y. (2021). Implementation of arduino pro mini and ESP32 cam for temperature monitoring on automatic thermogun IoT-based. </w:t>
-      </w:r>
-      <w:r>
-        <w:rPr>
-          <w:rFonts w:cs="Times New Roman"/>
-          <w:i/>
-          <w:iCs/>
-        </w:rPr>
-        <w:t>Indonesian Journal of Electrical Engineering and Computer Science</w:t>
-      </w:r>
-      <w:r>
-        <w:rPr>
-          <w:rFonts w:cs="Times New Roman"/>
-        </w:rPr>
-        <w:t xml:space="preserve">, </w:t>
-      </w:r>
-      <w:r>
-        <w:rPr>
-          <w:rFonts w:cs="Times New Roman"/>
-          <w:i/>
-          <w:iCs/>
-        </w:rPr>
-        <w:t>23</w:t>
-      </w:r>
-      <w:r>
-        <w:rPr>
-          <w:rFonts w:cs="Times New Roman"/>
-        </w:rPr>
-        <w:t>(3), 1366. https://doi.org/10.11591/ijeecs.v23.i3.pp1366-1375</w:t>
-      </w:r>
-    </w:p>
-    <w:p>
-      <w:pPr>
-        <w:pStyle w:val="Bibliography"/>
-        <w:rPr>
-          <w:rFonts w:cs="Times New Roman"/>
-        </w:rPr>
-      </w:pPr>
-      <w:r>
-        <w:rPr>
-          <w:rFonts w:cs="Times New Roman"/>
-        </w:rPr>
-        <w:t xml:space="preserve">Salim, A. I., Saragih, Y., &amp; Hidayat, R. (2020). Implementasi Motor Servo SG 90 Sebagai Penggerak Mekanik Pada E. I. Helper (ELECTRONICS INTEGRATION HELMET WIPER). </w:t>
-      </w:r>
-      <w:r>
-        <w:rPr>
-          <w:rFonts w:cs="Times New Roman"/>
-          <w:i/>
-          <w:iCs/>
-        </w:rPr>
-        <w:t>Electro Luceat</w:t>
-      </w:r>
-      <w:r>
-        <w:rPr>
-          <w:rFonts w:cs="Times New Roman"/>
-        </w:rPr>
-        <w:t xml:space="preserve">, </w:t>
-      </w:r>
-      <w:r>
-        <w:rPr>
-          <w:rFonts w:cs="Times New Roman"/>
-          <w:i/>
-          <w:iCs/>
-        </w:rPr>
-        <w:t>6</w:t>
-      </w:r>
-      <w:r>
-        <w:rPr>
-          <w:rFonts w:cs="Times New Roman"/>
-        </w:rPr>
-        <w:t>(2), 236–244. https://doi.org/10.32531/jelekn.v6i2.256</w:t>
-      </w:r>
-    </w:p>
-    <w:p>
-      <w:pPr>
-        <w:pStyle w:val="Bibliography"/>
-        <w:rPr>
-          <w:rFonts w:cs="Times New Roman"/>
-        </w:rPr>
-      </w:pPr>
-      <w:r>
-        <w:rPr>
-          <w:rFonts w:cs="Times New Roman"/>
-        </w:rPr>
-        <w:lastRenderedPageBreak/>
         <w:t xml:space="preserve">Setiawan, A. (2022, Desember). </w:t>
       </w:r>
       <w:r>
@@ -22766,6 +23433,7 @@
           <w:rFonts w:cs="Times New Roman"/>
           <w:lang w:val="en-US"/>
         </w:rPr>
+        <w:lastRenderedPageBreak/>
         <w:t>Berbasis Internet Of Things Dengan Menggunakan Aplikasi Android.</w:t>
       </w:r>
     </w:p>
@@ -22801,7 +23469,6 @@
           <w:rFonts w:cs="Times New Roman"/>
           <w:lang w:val="es-MX"/>
         </w:rPr>
-        <w:lastRenderedPageBreak/>
         <w:t>Keamanan Dengan Penerapan PSS. Jurnal Sains Dan Manajemen, 8(1).</w:t>
       </w:r>
     </w:p>
@@ -22939,31 +23606,6 @@
 
 <file path=word/footer3.xml><?xml version="1.0" encoding="utf-8"?>
 <w:ftr xmlns:wpc="http://schemas.microsoft.com/office/word/2010/wordprocessingCanvas" xmlns:cx="http://schemas.microsoft.com/office/drawing/2014/chartex" xmlns:cx1="http://schemas.microsoft.com/office/drawing/2015/9/8/chartex" xmlns:cx2="http://schemas.microsoft.com/office/drawing/2015/10/21/chartex" xmlns:cx3="http://schemas.microsoft.com/office/drawing/2016/5/9/chartex" xmlns:cx4="http://schemas.microsoft.com/office/drawing/2016/5/10/chartex" xmlns:cx5="http://schemas.microsoft.com/office/drawing/2016/5/11/chartex" xmlns:cx6="http://schemas.microsoft.com/office/drawing/2016/5/12/chartex" xmlns:cx7="http://schemas.microsoft.com/office/drawing/2016/5/13/chartex" xmlns:cx8="http://schemas.microsoft.com/office/drawing/2016/5/14/chartex" xmlns:mc="http://schemas.openxmlformats.org/markup-compatibility/2006" xmlns:aink="http://schemas.microsoft.com/office/drawing/2016/ink" xmlns:am3d="http://schemas.microsoft.com/office/drawing/2017/model3d" xmlns:o="urn:schemas-microsoft-com:office:office" xmlns:oel="http://schemas.microsoft.com/office/2019/extlst" xmlns:r="http://schemas.openxmlformats.org/officeDocument/2006/relationships" xmlns:m="http://schemas.openxmlformats.org/officeDocument/2006/math" xmlns:v="urn:schemas-microsoft-com:vml" xmlns:wp14="http://schemas.microsoft.com/office/word/2010/wordprocessingDrawing" xmlns:wp="http://schemas.openxmlformats.org/drawingml/2006/wordprocessingDrawing" xmlns:w10="urn:schemas-microsoft-com:office:word" xmlns:w="http://schemas.openxmlformats.org/wordprocessingml/2006/main" xmlns:w14="http://schemas.microsoft.com/office/word/2010/wordml" xmlns:w15="http://schemas.microsoft.com/office/word/2012/wordml" xmlns:w16cex="http://schemas.microsoft.com/office/word/2018/wordml/cex" xmlns:w16cid="http://schemas.microsoft.com/office/word/2016/wordml/cid" xmlns:w16="http://schemas.microsoft.com/office/word/2018/wordml" xmlns:w16sdtdh="http://schemas.microsoft.com/office/word/2020/wordml/sdtdatahash" xmlns:w16se="http://schemas.microsoft.com/office/word/2015/wordml/symex" xmlns:wpg="http://schemas.microsoft.com/office/word/2010/wordprocessingGroup" xmlns:wpi="http://schemas.microsoft.com/office/word/2010/wordprocessingInk" xmlns:wne="http://schemas.microsoft.com/office/word/2006/wordml" xmlns:wps="http://schemas.microsoft.com/office/word/2010/wordprocessingShape" mc:Ignorable="w14 w15 w16se w16cid w16 w16cex w16sdtdh wp14">
-  <w:p>
-    <w:pPr>
-      <w:pStyle w:val="Footer"/>
-      <w:tabs>
-        <w:tab w:val="clear" w:pos="4680"/>
-        <w:tab w:val="clear" w:pos="9360"/>
-      </w:tabs>
-      <w:jc w:val="center"/>
-      <w:rPr>
-        <w:caps/>
-        <w:noProof/>
-        <w:color w:val="4472C4" w:themeColor="accent1"/>
-      </w:rPr>
-    </w:pPr>
-  </w:p>
-  <w:p>
-    <w:pPr>
-      <w:pStyle w:val="Footer"/>
-    </w:pPr>
-  </w:p>
-</w:ftr>
-</file>
-
-<file path=word/footer4.xml><?xml version="1.0" encoding="utf-8"?>
-<w:ftr xmlns:wpc="http://schemas.microsoft.com/office/word/2010/wordprocessingCanvas" xmlns:cx="http://schemas.microsoft.com/office/drawing/2014/chartex" xmlns:cx1="http://schemas.microsoft.com/office/drawing/2015/9/8/chartex" xmlns:cx2="http://schemas.microsoft.com/office/drawing/2015/10/21/chartex" xmlns:cx3="http://schemas.microsoft.com/office/drawing/2016/5/9/chartex" xmlns:cx4="http://schemas.microsoft.com/office/drawing/2016/5/10/chartex" xmlns:cx5="http://schemas.microsoft.com/office/drawing/2016/5/11/chartex" xmlns:cx6="http://schemas.microsoft.com/office/drawing/2016/5/12/chartex" xmlns:cx7="http://schemas.microsoft.com/office/drawing/2016/5/13/chartex" xmlns:cx8="http://schemas.microsoft.com/office/drawing/2016/5/14/chartex" xmlns:mc="http://schemas.openxmlformats.org/markup-compatibility/2006" xmlns:aink="http://schemas.microsoft.com/office/drawing/2016/ink" xmlns:am3d="http://schemas.microsoft.com/office/drawing/2017/model3d" xmlns:o="urn:schemas-microsoft-com:office:office" xmlns:oel="http://schemas.microsoft.com/office/2019/extlst" xmlns:r="http://schemas.openxmlformats.org/officeDocument/2006/relationships" xmlns:m="http://schemas.openxmlformats.org/officeDocument/2006/math" xmlns:v="urn:schemas-microsoft-com:vml" xmlns:wp14="http://schemas.microsoft.com/office/word/2010/wordprocessingDrawing" xmlns:wp="http://schemas.openxmlformats.org/drawingml/2006/wordprocessingDrawing" xmlns:w10="urn:schemas-microsoft-com:office:word" xmlns:w="http://schemas.openxmlformats.org/wordprocessingml/2006/main" xmlns:w14="http://schemas.microsoft.com/office/word/2010/wordml" xmlns:w15="http://schemas.microsoft.com/office/word/2012/wordml" xmlns:w16cex="http://schemas.microsoft.com/office/word/2018/wordml/cex" xmlns:w16cid="http://schemas.microsoft.com/office/word/2016/wordml/cid" xmlns:w16="http://schemas.microsoft.com/office/word/2018/wordml" xmlns:w16sdtdh="http://schemas.microsoft.com/office/word/2020/wordml/sdtdatahash" xmlns:w16se="http://schemas.microsoft.com/office/word/2015/wordml/symex" xmlns:wpg="http://schemas.microsoft.com/office/word/2010/wordprocessingGroup" xmlns:wpi="http://schemas.microsoft.com/office/word/2010/wordprocessingInk" xmlns:wne="http://schemas.microsoft.com/office/word/2006/wordml" xmlns:wps="http://schemas.microsoft.com/office/word/2010/wordprocessingShape" mc:Ignorable="w14 w15 w16se w16cid w16 w16cex w16sdtdh wp14">
   <w:sdt>
     <w:sdtPr>
       <w:id w:val="1501612239"/>
@@ -23015,7 +23657,7 @@
 </w:ftr>
 </file>
 
-<file path=word/footer5.xml><?xml version="1.0" encoding="utf-8"?>
+<file path=word/footer4.xml><?xml version="1.0" encoding="utf-8"?>
 <w:ftr xmlns:wpc="http://schemas.microsoft.com/office/word/2010/wordprocessingCanvas" xmlns:cx="http://schemas.microsoft.com/office/drawing/2014/chartex" xmlns:cx1="http://schemas.microsoft.com/office/drawing/2015/9/8/chartex" xmlns:cx2="http://schemas.microsoft.com/office/drawing/2015/10/21/chartex" xmlns:cx3="http://schemas.microsoft.com/office/drawing/2016/5/9/chartex" xmlns:cx4="http://schemas.microsoft.com/office/drawing/2016/5/10/chartex" xmlns:cx5="http://schemas.microsoft.com/office/drawing/2016/5/11/chartex" xmlns:cx6="http://schemas.microsoft.com/office/drawing/2016/5/12/chartex" xmlns:cx7="http://schemas.microsoft.com/office/drawing/2016/5/13/chartex" xmlns:cx8="http://schemas.microsoft.com/office/drawing/2016/5/14/chartex" xmlns:mc="http://schemas.openxmlformats.org/markup-compatibility/2006" xmlns:aink="http://schemas.microsoft.com/office/drawing/2016/ink" xmlns:am3d="http://schemas.microsoft.com/office/drawing/2017/model3d" xmlns:o="urn:schemas-microsoft-com:office:office" xmlns:oel="http://schemas.microsoft.com/office/2019/extlst" xmlns:r="http://schemas.openxmlformats.org/officeDocument/2006/relationships" xmlns:m="http://schemas.openxmlformats.org/officeDocument/2006/math" xmlns:v="urn:schemas-microsoft-com:vml" xmlns:wp14="http://schemas.microsoft.com/office/word/2010/wordprocessingDrawing" xmlns:wp="http://schemas.openxmlformats.org/drawingml/2006/wordprocessingDrawing" xmlns:w10="urn:schemas-microsoft-com:office:word" xmlns:w="http://schemas.openxmlformats.org/wordprocessingml/2006/main" xmlns:w14="http://schemas.microsoft.com/office/word/2010/wordml" xmlns:w15="http://schemas.microsoft.com/office/word/2012/wordml" xmlns:w16cex="http://schemas.microsoft.com/office/word/2018/wordml/cex" xmlns:w16cid="http://schemas.microsoft.com/office/word/2016/wordml/cid" xmlns:w16="http://schemas.microsoft.com/office/word/2018/wordml" xmlns:w16sdtdh="http://schemas.microsoft.com/office/word/2020/wordml/sdtdatahash" xmlns:w16se="http://schemas.microsoft.com/office/word/2015/wordml/symex" xmlns:wpg="http://schemas.microsoft.com/office/word/2010/wordprocessingGroup" xmlns:wpi="http://schemas.microsoft.com/office/word/2010/wordprocessingInk" xmlns:wne="http://schemas.microsoft.com/office/word/2006/wordml" xmlns:wps="http://schemas.microsoft.com/office/word/2010/wordprocessingShape" mc:Ignorable="w14 w15 w16se w16cid w16 w16cex w16sdtdh wp14">
   <w:p>
     <w:pPr>
@@ -23023,6 +23665,59 @@
       <w:jc w:val="center"/>
     </w:pPr>
   </w:p>
+  <w:p>
+    <w:pPr>
+      <w:pStyle w:val="Footer"/>
+    </w:pPr>
+  </w:p>
+</w:ftr>
+</file>
+
+<file path=word/footer5.xml><?xml version="1.0" encoding="utf-8"?>
+<w:ftr xmlns:wpc="http://schemas.microsoft.com/office/word/2010/wordprocessingCanvas" xmlns:cx="http://schemas.microsoft.com/office/drawing/2014/chartex" xmlns:cx1="http://schemas.microsoft.com/office/drawing/2015/9/8/chartex" xmlns:cx2="http://schemas.microsoft.com/office/drawing/2015/10/21/chartex" xmlns:cx3="http://schemas.microsoft.com/office/drawing/2016/5/9/chartex" xmlns:cx4="http://schemas.microsoft.com/office/drawing/2016/5/10/chartex" xmlns:cx5="http://schemas.microsoft.com/office/drawing/2016/5/11/chartex" xmlns:cx6="http://schemas.microsoft.com/office/drawing/2016/5/12/chartex" xmlns:cx7="http://schemas.microsoft.com/office/drawing/2016/5/13/chartex" xmlns:cx8="http://schemas.microsoft.com/office/drawing/2016/5/14/chartex" xmlns:mc="http://schemas.openxmlformats.org/markup-compatibility/2006" xmlns:aink="http://schemas.microsoft.com/office/drawing/2016/ink" xmlns:am3d="http://schemas.microsoft.com/office/drawing/2017/model3d" xmlns:o="urn:schemas-microsoft-com:office:office" xmlns:oel="http://schemas.microsoft.com/office/2019/extlst" xmlns:r="http://schemas.openxmlformats.org/officeDocument/2006/relationships" xmlns:m="http://schemas.openxmlformats.org/officeDocument/2006/math" xmlns:v="urn:schemas-microsoft-com:vml" xmlns:wp14="http://schemas.microsoft.com/office/word/2010/wordprocessingDrawing" xmlns:wp="http://schemas.openxmlformats.org/drawingml/2006/wordprocessingDrawing" xmlns:w10="urn:schemas-microsoft-com:office:word" xmlns:w="http://schemas.openxmlformats.org/wordprocessingml/2006/main" xmlns:w14="http://schemas.microsoft.com/office/word/2010/wordml" xmlns:w15="http://schemas.microsoft.com/office/word/2012/wordml" xmlns:w16cex="http://schemas.microsoft.com/office/word/2018/wordml/cex" xmlns:w16cid="http://schemas.microsoft.com/office/word/2016/wordml/cid" xmlns:w16="http://schemas.microsoft.com/office/word/2018/wordml" xmlns:w16sdtdh="http://schemas.microsoft.com/office/word/2020/wordml/sdtdatahash" xmlns:w16se="http://schemas.microsoft.com/office/word/2015/wordml/symex" xmlns:wpg="http://schemas.microsoft.com/office/word/2010/wordprocessingGroup" xmlns:wpi="http://schemas.microsoft.com/office/word/2010/wordprocessingInk" xmlns:wne="http://schemas.microsoft.com/office/word/2006/wordml" xmlns:wps="http://schemas.microsoft.com/office/word/2010/wordprocessingShape" mc:Ignorable="w14 w15 w16se w16cid w16 w16cex w16sdtdh wp14">
+  <w:sdt>
+    <w:sdtPr>
+      <w:id w:val="2072072211"/>
+      <w:docPartObj>
+        <w:docPartGallery w:val="Page Numbers (Bottom of Page)"/>
+        <w:docPartUnique/>
+      </w:docPartObj>
+    </w:sdtPr>
+    <w:sdtEndPr>
+      <w:rPr>
+        <w:noProof/>
+      </w:rPr>
+    </w:sdtEndPr>
+    <w:sdtContent>
+      <w:p>
+        <w:pPr>
+          <w:pStyle w:val="Footer"/>
+          <w:jc w:val="center"/>
+        </w:pPr>
+        <w:r>
+          <w:fldChar w:fldCharType="begin"/>
+        </w:r>
+        <w:r>
+          <w:instrText xml:space="preserve"> PAGE   \* MERGEFORMAT </w:instrText>
+        </w:r>
+        <w:r>
+          <w:fldChar w:fldCharType="separate"/>
+        </w:r>
+        <w:r>
+          <w:rPr>
+            <w:noProof/>
+          </w:rPr>
+          <w:t>2</w:t>
+        </w:r>
+        <w:r>
+          <w:rPr>
+            <w:noProof/>
+          </w:rPr>
+          <w:fldChar w:fldCharType="end"/>
+        </w:r>
+      </w:p>
+    </w:sdtContent>
+  </w:sdt>
   <w:p>
     <w:pPr>
       <w:pStyle w:val="Footer"/>
@@ -27689,7 +28384,6 @@
   <w:style w:type="character" w:default="1" w:styleId="DefaultParagraphFont">
     <w:name w:val="Default Paragraph Font"/>
     <w:uiPriority w:val="1"/>
-    <w:semiHidden/>
     <w:unhideWhenUsed/>
   </w:style>
   <w:style w:type="table" w:default="1" w:styleId="TableNormal">

</xml_diff>